<commit_message>
pushing changes 5th may
</commit_message>
<xml_diff>
--- a/C#/Notes.docx
+++ b/C#/Notes.docx
@@ -71,8 +71,13 @@
           <w:szCs w:val="28"/>
         </w:rPr>
       </w:pPr>
-      <w:r>
-        <w:t xml:space="preserve">Example : delegate int Transformer(int x) </w:t>
+      <w:proofErr w:type="gramStart"/>
+      <w:r>
+        <w:t>Example :</w:t>
+      </w:r>
+      <w:proofErr w:type="gramEnd"/>
+      <w:r>
+        <w:t xml:space="preserve"> delegate int Transformer(int x) </w:t>
       </w:r>
     </w:p>
     <w:p>
@@ -81,7 +86,15 @@
         <w:ind w:left="1440"/>
       </w:pPr>
       <w:r>
-        <w:t xml:space="preserve">The above delegate takes int parameter and returns an int type. So it can point to any method that takes one int parameter and returns int type like this one </w:t>
+        <w:t xml:space="preserve">The above delegate takes int parameter and returns an int type. </w:t>
+      </w:r>
+      <w:proofErr w:type="gramStart"/>
+      <w:r>
+        <w:t>So</w:t>
+      </w:r>
+      <w:proofErr w:type="gramEnd"/>
+      <w:r>
+        <w:t xml:space="preserve"> it can point to any method that takes one int parameter and returns int type like this one </w:t>
       </w:r>
       <w:r>
         <w:sym w:font="Wingdings" w:char="F0E0"/>
@@ -93,8 +106,13 @@
         <w:ind w:left="1440"/>
       </w:pPr>
       <w:r>
-        <w:t xml:space="preserve"> int square (int x) =&gt; x * x;</w:t>
-      </w:r>
+        <w:t xml:space="preserve"> int square (int x) =&gt; x * </w:t>
+      </w:r>
+      <w:proofErr w:type="gramStart"/>
+      <w:r>
+        <w:t>x;</w:t>
+      </w:r>
+      <w:proofErr w:type="gramEnd"/>
     </w:p>
     <w:p>
       <w:pPr>
@@ -110,8 +128,13 @@
       </w:r>
       <w:proofErr w:type="spellEnd"/>
       <w:r>
-        <w:t xml:space="preserve"> = square ;</w:t>
-      </w:r>
+        <w:t xml:space="preserve"> = </w:t>
+      </w:r>
+      <w:proofErr w:type="gramStart"/>
+      <w:r>
+        <w:t>square ;</w:t>
+      </w:r>
+      <w:proofErr w:type="gramEnd"/>
       <w:r>
         <w:t xml:space="preserve"> // assigning a method to delegate variable creates delegate instance</w:t>
       </w:r>
@@ -122,12 +145,17 @@
         <w:ind w:left="1440"/>
       </w:pPr>
       <w:proofErr w:type="spellStart"/>
+      <w:proofErr w:type="gramStart"/>
       <w:r>
         <w:t>objDelegate</w:t>
       </w:r>
       <w:proofErr w:type="spellEnd"/>
       <w:r>
-        <w:t>(3);</w:t>
+        <w:t>(</w:t>
+      </w:r>
+      <w:proofErr w:type="gramEnd"/>
+      <w:r>
+        <w:t>3);</w:t>
       </w:r>
       <w:r>
         <w:t xml:space="preserve"> // invokes the instance.</w:t>
@@ -260,7 +288,17 @@
         <w:t xml:space="preserve"> as argument than asked for to the parameters of the method. </w:t>
       </w:r>
       <w:r>
-        <w:t xml:space="preserve">A delegate can have more specific parameter types than it’s target method. </w:t>
+        <w:t xml:space="preserve">A delegate can have more specific parameter types than </w:t>
+      </w:r>
+      <w:proofErr w:type="spellStart"/>
+      <w:proofErr w:type="gramStart"/>
+      <w:r>
+        <w:t>it’s</w:t>
+      </w:r>
+      <w:proofErr w:type="spellEnd"/>
+      <w:proofErr w:type="gramEnd"/>
+      <w:r>
+        <w:t xml:space="preserve"> target method. </w:t>
       </w:r>
       <w:r>
         <w:rPr>
@@ -498,6 +536,7 @@
         <w:t>Replace other subscribers by reassigning the ‘</w:t>
       </w:r>
       <w:proofErr w:type="spellStart"/>
+      <w:proofErr w:type="gramStart"/>
       <w:r>
         <w:t>objDelegate</w:t>
       </w:r>
@@ -505,6 +544,7 @@
       <w:r>
         <w:t>’</w:t>
       </w:r>
+      <w:proofErr w:type="gramEnd"/>
     </w:p>
     <w:p>
       <w:pPr>
@@ -523,8 +563,13 @@
       </w:r>
       <w:proofErr w:type="spellEnd"/>
       <w:r>
-        <w:t xml:space="preserve"> to null</w:t>
-      </w:r>
+        <w:t xml:space="preserve"> to </w:t>
+      </w:r>
+      <w:proofErr w:type="gramStart"/>
+      <w:r>
+        <w:t>null</w:t>
+      </w:r>
+      <w:proofErr w:type="gramEnd"/>
     </w:p>
     <w:p>
       <w:pPr>
@@ -535,8 +580,13 @@
         </w:numPr>
       </w:pPr>
       <w:r>
-        <w:t>Broadcast to all subscribers by invoking the delegate</w:t>
-      </w:r>
+        <w:t xml:space="preserve">Broadcast to all subscribers by invoking the </w:t>
+      </w:r>
+      <w:proofErr w:type="gramStart"/>
+      <w:r>
+        <w:t>delegate</w:t>
+      </w:r>
+      <w:proofErr w:type="gramEnd"/>
     </w:p>
     <w:p/>
     <w:p>
@@ -676,7 +726,15 @@
         </w:numPr>
       </w:pPr>
       <w:r>
-        <w:t>With single thread, just one thread runs in the process’s isolated environment where as in multithreaded environment multiple threads in the process sharing resources like memory.</w:t>
+        <w:t xml:space="preserve">With single thread, just one thread runs in the process’s isolated environment </w:t>
+      </w:r>
+      <w:proofErr w:type="gramStart"/>
+      <w:r>
+        <w:t>where as</w:t>
+      </w:r>
+      <w:proofErr w:type="gramEnd"/>
+      <w:r>
+        <w:t xml:space="preserve"> in multithreaded environment multiple threads in the process sharing resources like memory.</w:t>
       </w:r>
     </w:p>
     <w:p>
@@ -745,7 +803,15 @@
         </w:numPr>
       </w:pPr>
       <w:r>
-        <w:t>When threads share data it is possible to have either errors or no thread safety code.</w:t>
+        <w:t xml:space="preserve">When threads share </w:t>
+      </w:r>
+      <w:proofErr w:type="gramStart"/>
+      <w:r>
+        <w:t>data</w:t>
+      </w:r>
+      <w:proofErr w:type="gramEnd"/>
+      <w:r>
+        <w:t xml:space="preserve"> it is possible to have either errors or no thread safety code.</w:t>
       </w:r>
     </w:p>
     <w:p>
@@ -775,7 +841,15 @@
         <w:t xml:space="preserve">: </w:t>
       </w:r>
       <w:r>
-        <w:t xml:space="preserve">When more than one thread encounters the lock (which is a reference type object) , one thread waits or blocks until the lock becomes available. </w:t>
+        <w:t>When more than one thread encounters the lock (which is a reference type object</w:t>
+      </w:r>
+      <w:proofErr w:type="gramStart"/>
+      <w:r>
+        <w:t>) ,</w:t>
+      </w:r>
+      <w:proofErr w:type="gramEnd"/>
+      <w:r>
+        <w:t xml:space="preserve"> one thread waits or blocks until the lock becomes available. </w:t>
       </w:r>
       <w:r>
         <w:t>“Done” will be printed only once as first thread enters and makes flag true meaning other thread can’t print “Done”.</w:t>
@@ -931,7 +1005,15 @@
         </w:numPr>
       </w:pPr>
       <w:r>
-        <w:t xml:space="preserve">By default threads are foreground threads. </w:t>
+        <w:t xml:space="preserve">By </w:t>
+      </w:r>
+      <w:proofErr w:type="gramStart"/>
+      <w:r>
+        <w:t>default</w:t>
+      </w:r>
+      <w:proofErr w:type="gramEnd"/>
+      <w:r>
+        <w:t xml:space="preserve"> threads are foreground threads. </w:t>
       </w:r>
     </w:p>
     <w:p>
@@ -943,7 +1025,15 @@
         </w:numPr>
       </w:pPr>
       <w:r>
-        <w:t xml:space="preserve">Foreground threads keep the application alive as long as anyone of them is running where as background threads do not. </w:t>
+        <w:t xml:space="preserve">Foreground threads keep the application alive as long as anyone of them is running </w:t>
+      </w:r>
+      <w:proofErr w:type="gramStart"/>
+      <w:r>
+        <w:t>where as</w:t>
+      </w:r>
+      <w:proofErr w:type="gramEnd"/>
+      <w:r>
+        <w:t xml:space="preserve"> background threads do not. </w:t>
       </w:r>
     </w:p>
     <w:p>
@@ -955,7 +1045,15 @@
         </w:numPr>
       </w:pPr>
       <w:r>
-        <w:t xml:space="preserve">After all foreground threads completes, the application ends and any background threads will abruptly terminate. </w:t>
+        <w:t xml:space="preserve">After all foreground threads completes, the application </w:t>
+      </w:r>
+      <w:proofErr w:type="gramStart"/>
+      <w:r>
+        <w:t>ends</w:t>
+      </w:r>
+      <w:proofErr w:type="gramEnd"/>
+      <w:r>
+        <w:t xml:space="preserve"> and any background threads will abruptly terminate. </w:t>
       </w:r>
     </w:p>
     <w:p>
@@ -966,6 +1064,7 @@
           <w:numId w:val="4"/>
         </w:numPr>
       </w:pPr>
+      <w:proofErr w:type="gramStart"/>
       <w:r>
         <w:rPr>
           <w:b/>
@@ -974,7 +1073,11 @@
         <w:t>Joins</w:t>
       </w:r>
       <w:r>
-        <w:t xml:space="preserve"> : </w:t>
+        <w:t xml:space="preserve"> :</w:t>
+      </w:r>
+      <w:proofErr w:type="gramEnd"/>
+      <w:r>
+        <w:t xml:space="preserve"> </w:t>
       </w:r>
     </w:p>
     <w:p>
@@ -986,7 +1089,15 @@
         </w:numPr>
       </w:pPr>
       <w:r>
-        <w:t xml:space="preserve">A thread can wait for another thread to end by calling it’s join method. </w:t>
+        <w:t xml:space="preserve">A thread can wait for another thread to end by calling it’s </w:t>
+      </w:r>
+      <w:proofErr w:type="gramStart"/>
+      <w:r>
+        <w:t>join</w:t>
+      </w:r>
+      <w:proofErr w:type="gramEnd"/>
+      <w:r>
+        <w:t xml:space="preserve"> method. </w:t>
       </w:r>
     </w:p>
     <w:p>
@@ -998,7 +1109,15 @@
         </w:numPr>
       </w:pPr>
       <w:r>
-        <w:t xml:space="preserve">Join is a synchronization method that blocks the calling thread (i.e.. the thread that calls the ‘join’ method for another thread) until the thread whose join method is called has been completed. </w:t>
+        <w:t>Join is a synchronization method that blocks the calling thread (</w:t>
+      </w:r>
+      <w:proofErr w:type="gramStart"/>
+      <w:r>
+        <w:t>i.e..</w:t>
+      </w:r>
+      <w:proofErr w:type="gramEnd"/>
+      <w:r>
+        <w:t xml:space="preserve"> the thread that calls the ‘join’ method for another thread) until the thread whose join method is called has been completed. </w:t>
       </w:r>
     </w:p>
     <w:p>
@@ -1163,12 +1282,17 @@
         <w:t xml:space="preserve"> goes into </w:t>
       </w:r>
       <w:proofErr w:type="spellStart"/>
+      <w:proofErr w:type="gramStart"/>
       <w:r>
         <w:t>PrintY</w:t>
       </w:r>
       <w:proofErr w:type="spellEnd"/>
       <w:r>
-        <w:t xml:space="preserve">() method it is asked to wait for the completion of the </w:t>
+        <w:t>(</w:t>
+      </w:r>
+      <w:proofErr w:type="gramEnd"/>
+      <w:r>
+        <w:t xml:space="preserve">) method it is asked to wait for the completion of the </w:t>
       </w:r>
       <w:proofErr w:type="spellStart"/>
       <w:r>
@@ -1227,8 +1351,491 @@
       </w:r>
       <w:proofErr w:type="spellEnd"/>
       <w:r>
-        <w:t xml:space="preserve">() does the same but it is relinquishes only to the threads on the same processor. </w:t>
-      </w:r>
+        <w:t xml:space="preserve">() does the </w:t>
+      </w:r>
+      <w:proofErr w:type="gramStart"/>
+      <w:r>
+        <w:t>same</w:t>
+      </w:r>
+      <w:proofErr w:type="gramEnd"/>
+      <w:r>
+        <w:t xml:space="preserve"> but it is relinquishes only to the threads on the same processor. </w:t>
+      </w:r>
+    </w:p>
+    <w:p>
+      <w:pPr>
+        <w:pStyle w:val="ListParagraph"/>
+        <w:numPr>
+          <w:ilvl w:val="0"/>
+          <w:numId w:val="7"/>
+        </w:numPr>
+        <w:rPr>
+          <w:b/>
+          <w:bCs/>
+        </w:rPr>
+      </w:pPr>
+      <w:r>
+        <w:rPr>
+          <w:b/>
+          <w:bCs/>
+        </w:rPr>
+        <w:t>Thread Pool</w:t>
+      </w:r>
+      <w:r>
+        <w:rPr>
+          <w:b/>
+          <w:bCs/>
+        </w:rPr>
+        <w:t>:</w:t>
+      </w:r>
+    </w:p>
+    <w:p>
+      <w:pPr>
+        <w:pStyle w:val="ListParagraph"/>
+        <w:numPr>
+          <w:ilvl w:val="1"/>
+          <w:numId w:val="7"/>
+        </w:numPr>
+        <w:rPr>
+          <w:b/>
+          <w:bCs/>
+        </w:rPr>
+      </w:pPr>
+      <w:r>
+        <w:t xml:space="preserve">When a new thread is created few microseconds are spent on creating isolated memory stack for the thread. </w:t>
+      </w:r>
+    </w:p>
+    <w:p>
+      <w:pPr>
+        <w:pStyle w:val="ListParagraph"/>
+        <w:numPr>
+          <w:ilvl w:val="1"/>
+          <w:numId w:val="7"/>
+        </w:numPr>
+        <w:rPr>
+          <w:b/>
+          <w:bCs/>
+        </w:rPr>
+      </w:pPr>
+      <w:r>
+        <w:t xml:space="preserve">Thread </w:t>
+      </w:r>
+      <w:r>
+        <w:t xml:space="preserve">pool cuts this overhead by having a pool of pre-created recyclable threads. </w:t>
+      </w:r>
+    </w:p>
+    <w:p>
+      <w:pPr>
+        <w:pStyle w:val="ListParagraph"/>
+        <w:numPr>
+          <w:ilvl w:val="1"/>
+          <w:numId w:val="7"/>
+        </w:numPr>
+        <w:rPr>
+          <w:b/>
+          <w:bCs/>
+        </w:rPr>
+      </w:pPr>
+      <w:r>
+        <w:t xml:space="preserve">Thread pool is quite essential for achieving parallel programming and fine-grained concurrency. </w:t>
+      </w:r>
+    </w:p>
+    <w:p>
+      <w:pPr>
+        <w:pStyle w:val="ListParagraph"/>
+        <w:numPr>
+          <w:ilvl w:val="1"/>
+          <w:numId w:val="7"/>
+        </w:numPr>
+        <w:rPr>
+          <w:b/>
+          <w:bCs/>
+        </w:rPr>
+      </w:pPr>
+      <w:r>
+        <w:t>Pooled threads are always background threads.</w:t>
+      </w:r>
+    </w:p>
+    <w:p>
+      <w:pPr>
+        <w:pStyle w:val="ListParagraph"/>
+        <w:numPr>
+          <w:ilvl w:val="1"/>
+          <w:numId w:val="7"/>
+        </w:numPr>
+        <w:rPr>
+          <w:b/>
+          <w:bCs/>
+        </w:rPr>
+      </w:pPr>
+      <w:proofErr w:type="spellStart"/>
+      <w:proofErr w:type="gramStart"/>
+      <w:r>
+        <w:rPr>
+          <w:i/>
+          <w:iCs/>
+        </w:rPr>
+        <w:t>Thread.CurrentThread.IsThreadPoolThread</w:t>
+      </w:r>
+      <w:proofErr w:type="spellEnd"/>
+      <w:proofErr w:type="gramEnd"/>
+      <w:r>
+        <w:t xml:space="preserve"> informs where the current thread is pooled or not. </w:t>
+      </w:r>
+    </w:p>
+    <w:p>
+      <w:pPr>
+        <w:pStyle w:val="ListParagraph"/>
+        <w:numPr>
+          <w:ilvl w:val="1"/>
+          <w:numId w:val="7"/>
+        </w:numPr>
+        <w:rPr>
+          <w:b/>
+          <w:bCs/>
+        </w:rPr>
+      </w:pPr>
+      <w:r>
+        <w:t xml:space="preserve">The easiest way to run quickly on a pooled thread is by using this </w:t>
+      </w:r>
+      <w:r>
+        <w:sym w:font="Wingdings" w:char="F0E0"/>
+      </w:r>
+      <w:r>
+        <w:t xml:space="preserve"> </w:t>
+      </w:r>
+      <w:proofErr w:type="spellStart"/>
+      <w:r>
+        <w:t>Task.Run</w:t>
+      </w:r>
+      <w:proofErr w:type="spellEnd"/>
+      <w:r>
+        <w:t xml:space="preserve"> </w:t>
+      </w:r>
+    </w:p>
+    <w:p>
+      <w:pPr>
+        <w:pStyle w:val="ListParagraph"/>
+        <w:ind w:left="1992"/>
+      </w:pPr>
+      <w:proofErr w:type="gramStart"/>
+      <w:r>
+        <w:t>Example :</w:t>
+      </w:r>
+      <w:proofErr w:type="gramEnd"/>
+      <w:r>
+        <w:t xml:space="preserve"> </w:t>
+      </w:r>
+      <w:proofErr w:type="spellStart"/>
+      <w:r>
+        <w:t>Task.Run</w:t>
+      </w:r>
+      <w:proofErr w:type="spellEnd"/>
+      <w:r>
+        <w:t xml:space="preserve">(() =&gt; </w:t>
+      </w:r>
+      <w:proofErr w:type="spellStart"/>
+      <w:r>
+        <w:t>Console.WriteLine</w:t>
+      </w:r>
+      <w:proofErr w:type="spellEnd"/>
+      <w:r>
+        <w:t>(“Task is running”);</w:t>
+      </w:r>
+    </w:p>
+    <w:p>
+      <w:pPr>
+        <w:pStyle w:val="ListParagraph"/>
+        <w:ind w:left="1992"/>
+      </w:pPr>
+      <w:r>
+        <w:t xml:space="preserve">Before .Net 4.0 we used to </w:t>
+      </w:r>
+      <w:proofErr w:type="gramStart"/>
+      <w:r>
+        <w:t>have :</w:t>
+      </w:r>
+      <w:proofErr w:type="gramEnd"/>
+      <w:r>
+        <w:t xml:space="preserve"> </w:t>
+      </w:r>
+    </w:p>
+    <w:p>
+      <w:pPr>
+        <w:pStyle w:val="ListParagraph"/>
+        <w:ind w:left="1992"/>
+      </w:pPr>
+      <w:proofErr w:type="spellStart"/>
+      <w:r>
+        <w:t>ThreadPool.QueueUserWorkItem</w:t>
+      </w:r>
+      <w:proofErr w:type="spellEnd"/>
+      <w:r>
+        <w:t>(</w:t>
+      </w:r>
+      <w:proofErr w:type="spellStart"/>
+      <w:r>
+        <w:t>notused</w:t>
+      </w:r>
+      <w:proofErr w:type="spellEnd"/>
+      <w:r>
+        <w:t xml:space="preserve"> =&gt; </w:t>
+      </w:r>
+      <w:proofErr w:type="spellStart"/>
+      <w:r>
+        <w:t>Console.WriteLine</w:t>
+      </w:r>
+      <w:proofErr w:type="spellEnd"/>
+      <w:r>
+        <w:t>(“Hello World”)</w:t>
+      </w:r>
+      <w:proofErr w:type="gramStart"/>
+      <w:r>
+        <w:t>);</w:t>
+      </w:r>
+      <w:proofErr w:type="gramEnd"/>
+    </w:p>
+    <w:p>
+      <w:pPr>
+        <w:rPr>
+          <w:b/>
+          <w:bCs/>
+        </w:rPr>
+      </w:pPr>
+      <w:r>
+        <w:rPr>
+          <w:b/>
+          <w:bCs/>
+        </w:rPr>
+        <w:t xml:space="preserve">     </w:t>
+      </w:r>
+    </w:p>
+    <w:p>
+      <w:pPr>
+        <w:rPr>
+          <w:b/>
+          <w:bCs/>
+          <w:sz w:val="28"/>
+          <w:szCs w:val="28"/>
+        </w:rPr>
+      </w:pPr>
+      <w:r>
+        <w:rPr>
+          <w:b/>
+          <w:bCs/>
+          <w:sz w:val="28"/>
+          <w:szCs w:val="28"/>
+        </w:rPr>
+        <w:t>Tasks</w:t>
+      </w:r>
+      <w:r>
+        <w:rPr>
+          <w:b/>
+          <w:bCs/>
+          <w:sz w:val="28"/>
+          <w:szCs w:val="28"/>
+        </w:rPr>
+        <w:t>:</w:t>
+      </w:r>
+    </w:p>
+    <w:p>
+      <w:pPr>
+        <w:pStyle w:val="ListParagraph"/>
+        <w:numPr>
+          <w:ilvl w:val="0"/>
+          <w:numId w:val="8"/>
+        </w:numPr>
+      </w:pPr>
+      <w:r>
+        <w:t xml:space="preserve">A thread is a </w:t>
+      </w:r>
+      <w:proofErr w:type="gramStart"/>
+      <w:r>
+        <w:t>low level</w:t>
+      </w:r>
+      <w:proofErr w:type="gramEnd"/>
+      <w:r>
+        <w:t xml:space="preserve"> tool for concurrency but it has few limitations:</w:t>
+      </w:r>
+    </w:p>
+    <w:p>
+      <w:pPr>
+        <w:pStyle w:val="ListParagraph"/>
+        <w:numPr>
+          <w:ilvl w:val="1"/>
+          <w:numId w:val="8"/>
+        </w:numPr>
+      </w:pPr>
+      <w:r>
+        <w:t xml:space="preserve">It can be easy to pass data to a </w:t>
+      </w:r>
+      <w:proofErr w:type="gramStart"/>
+      <w:r>
+        <w:t>thread</w:t>
+      </w:r>
+      <w:proofErr w:type="gramEnd"/>
+      <w:r>
+        <w:t xml:space="preserve"> but it is difficult to get the “return value” from a thread that we wish to “Join”. And if the operation throws an exception, it is equally painful to catch &amp; propagating the exception back.</w:t>
+      </w:r>
+    </w:p>
+    <w:p>
+      <w:pPr>
+        <w:pStyle w:val="ListParagraph"/>
+        <w:numPr>
+          <w:ilvl w:val="1"/>
+          <w:numId w:val="8"/>
+        </w:numPr>
+      </w:pPr>
+      <w:proofErr w:type="gramStart"/>
+      <w:r>
+        <w:t>Secondly</w:t>
+      </w:r>
+      <w:proofErr w:type="gramEnd"/>
+      <w:r>
+        <w:t xml:space="preserve"> we can’t tell a thread to start something else when it’s finished instead of blocking our own thread in the process. </w:t>
+      </w:r>
+    </w:p>
+    <w:p>
+      <w:pPr>
+        <w:pStyle w:val="ListParagraph"/>
+        <w:numPr>
+          <w:ilvl w:val="1"/>
+          <w:numId w:val="8"/>
+        </w:numPr>
+      </w:pPr>
+      <w:r>
+        <w:t xml:space="preserve">To achieve fine asynchronous </w:t>
+      </w:r>
+      <w:proofErr w:type="gramStart"/>
+      <w:r>
+        <w:t>programming</w:t>
+      </w:r>
+      <w:proofErr w:type="gramEnd"/>
+      <w:r>
+        <w:t xml:space="preserve"> we will need greater reliance on manual synchronization.</w:t>
+      </w:r>
+    </w:p>
+    <w:p>
+      <w:pPr>
+        <w:pStyle w:val="ListParagraph"/>
+        <w:numPr>
+          <w:ilvl w:val="1"/>
+          <w:numId w:val="8"/>
+        </w:numPr>
+      </w:pPr>
+      <w:r>
+        <w:t xml:space="preserve">The </w:t>
+      </w:r>
+      <w:r>
+        <w:rPr>
+          <w:i/>
+          <w:iCs/>
+        </w:rPr>
+        <w:t>Task</w:t>
+      </w:r>
+      <w:r>
+        <w:rPr>
+          <w:i/>
+          <w:iCs/>
+        </w:rPr>
+        <w:t xml:space="preserve"> </w:t>
+      </w:r>
+      <w:r>
+        <w:t xml:space="preserve">solves this problem. A Task is a </w:t>
+      </w:r>
+      <w:proofErr w:type="gramStart"/>
+      <w:r>
+        <w:t>high level</w:t>
+      </w:r>
+      <w:proofErr w:type="gramEnd"/>
+      <w:r>
+        <w:t xml:space="preserve"> abstraction – it represents a concurrent operation that might or might not be a thread. </w:t>
+      </w:r>
+    </w:p>
+    <w:p>
+      <w:pPr>
+        <w:pStyle w:val="ListParagraph"/>
+        <w:numPr>
+          <w:ilvl w:val="1"/>
+          <w:numId w:val="8"/>
+        </w:numPr>
+      </w:pPr>
+      <w:r>
+        <w:t xml:space="preserve">Tasks are compositional </w:t>
+      </w:r>
+      <w:proofErr w:type="gramStart"/>
+      <w:r>
+        <w:t>i.e..</w:t>
+      </w:r>
+      <w:proofErr w:type="gramEnd"/>
+      <w:r>
+        <w:t xml:space="preserve"> they can be chained by using </w:t>
+      </w:r>
+      <w:r>
+        <w:rPr>
+          <w:i/>
+          <w:iCs/>
+        </w:rPr>
+        <w:t>continuations</w:t>
+      </w:r>
+      <w:r>
+        <w:rPr>
+          <w:i/>
+          <w:iCs/>
+        </w:rPr>
+        <w:t>.</w:t>
+      </w:r>
+    </w:p>
+    <w:p>
+      <w:pPr>
+        <w:pStyle w:val="ListParagraph"/>
+        <w:numPr>
+          <w:ilvl w:val="1"/>
+          <w:numId w:val="8"/>
+        </w:numPr>
+      </w:pPr>
+      <w:r>
+        <w:t xml:space="preserve">They can use Thread pool to lessen start up latency and with </w:t>
+      </w:r>
+      <w:proofErr w:type="spellStart"/>
+      <w:proofErr w:type="gramStart"/>
+      <w:r>
+        <w:rPr>
+          <w:i/>
+          <w:iCs/>
+        </w:rPr>
+        <w:t>TaskCompletionSource</w:t>
+      </w:r>
+      <w:proofErr w:type="spellEnd"/>
+      <w:proofErr w:type="gramEnd"/>
+      <w:r>
+        <w:rPr>
+          <w:i/>
+          <w:iCs/>
+        </w:rPr>
+        <w:t xml:space="preserve"> </w:t>
+      </w:r>
+    </w:p>
+    <w:p>
+      <w:pPr>
+        <w:pStyle w:val="ListParagraph"/>
+        <w:ind w:left="1440"/>
+      </w:pPr>
+      <w:r>
+        <w:t>they can employ a callback approach that avoids threads al</w:t>
+      </w:r>
+      <w:r>
+        <w:t>together while waiting on I/O operations.</w:t>
+      </w:r>
+    </w:p>
+    <w:p>
+      <w:pPr>
+        <w:pStyle w:val="ListParagraph"/>
+        <w:numPr>
+          <w:ilvl w:val="1"/>
+          <w:numId w:val="8"/>
+        </w:numPr>
+      </w:pPr>
     </w:p>
     <w:sectPr>
       <w:pgSz w:w="12240" w:h="15840"/>
@@ -1597,7 +2204,7 @@
         <w:rFonts w:ascii="Symbol" w:hAnsi="Symbol" w:hint="default"/>
       </w:rPr>
     </w:lvl>
-    <w:lvl w:ilvl="1" w:tplc="04090003" w:tentative="1">
+    <w:lvl w:ilvl="1" w:tplc="04090003">
       <w:start w:val="1"/>
       <w:numFmt w:val="bullet"/>
       <w:lvlText w:val="o"/>
@@ -1924,6 +2531,119 @@
     <w:nsid w:val="63B60E40"/>
     <w:multiLevelType w:val="hybridMultilevel"/>
     <w:tmpl w:val="C088D482"/>
+    <w:lvl w:ilvl="0" w:tplc="04090001">
+      <w:start w:val="1"/>
+      <w:numFmt w:val="bullet"/>
+      <w:lvlText w:val=""/>
+      <w:lvlJc w:val="left"/>
+      <w:pPr>
+        <w:ind w:left="720" w:hanging="360"/>
+      </w:pPr>
+      <w:rPr>
+        <w:rFonts w:ascii="Symbol" w:hAnsi="Symbol" w:hint="default"/>
+      </w:rPr>
+    </w:lvl>
+    <w:lvl w:ilvl="1" w:tplc="04090003">
+      <w:start w:val="1"/>
+      <w:numFmt w:val="bullet"/>
+      <w:lvlText w:val="o"/>
+      <w:lvlJc w:val="left"/>
+      <w:pPr>
+        <w:ind w:left="1440" w:hanging="360"/>
+      </w:pPr>
+      <w:rPr>
+        <w:rFonts w:ascii="Courier New" w:hAnsi="Courier New" w:cs="Courier New" w:hint="default"/>
+      </w:rPr>
+    </w:lvl>
+    <w:lvl w:ilvl="2" w:tplc="04090005" w:tentative="1">
+      <w:start w:val="1"/>
+      <w:numFmt w:val="bullet"/>
+      <w:lvlText w:val=""/>
+      <w:lvlJc w:val="left"/>
+      <w:pPr>
+        <w:ind w:left="2160" w:hanging="360"/>
+      </w:pPr>
+      <w:rPr>
+        <w:rFonts w:ascii="Wingdings" w:hAnsi="Wingdings" w:hint="default"/>
+      </w:rPr>
+    </w:lvl>
+    <w:lvl w:ilvl="3" w:tplc="04090001" w:tentative="1">
+      <w:start w:val="1"/>
+      <w:numFmt w:val="bullet"/>
+      <w:lvlText w:val=""/>
+      <w:lvlJc w:val="left"/>
+      <w:pPr>
+        <w:ind w:left="2880" w:hanging="360"/>
+      </w:pPr>
+      <w:rPr>
+        <w:rFonts w:ascii="Symbol" w:hAnsi="Symbol" w:hint="default"/>
+      </w:rPr>
+    </w:lvl>
+    <w:lvl w:ilvl="4" w:tplc="04090003" w:tentative="1">
+      <w:start w:val="1"/>
+      <w:numFmt w:val="bullet"/>
+      <w:lvlText w:val="o"/>
+      <w:lvlJc w:val="left"/>
+      <w:pPr>
+        <w:ind w:left="3600" w:hanging="360"/>
+      </w:pPr>
+      <w:rPr>
+        <w:rFonts w:ascii="Courier New" w:hAnsi="Courier New" w:cs="Courier New" w:hint="default"/>
+      </w:rPr>
+    </w:lvl>
+    <w:lvl w:ilvl="5" w:tplc="04090005" w:tentative="1">
+      <w:start w:val="1"/>
+      <w:numFmt w:val="bullet"/>
+      <w:lvlText w:val=""/>
+      <w:lvlJc w:val="left"/>
+      <w:pPr>
+        <w:ind w:left="4320" w:hanging="360"/>
+      </w:pPr>
+      <w:rPr>
+        <w:rFonts w:ascii="Wingdings" w:hAnsi="Wingdings" w:hint="default"/>
+      </w:rPr>
+    </w:lvl>
+    <w:lvl w:ilvl="6" w:tplc="04090001" w:tentative="1">
+      <w:start w:val="1"/>
+      <w:numFmt w:val="bullet"/>
+      <w:lvlText w:val=""/>
+      <w:lvlJc w:val="left"/>
+      <w:pPr>
+        <w:ind w:left="5040" w:hanging="360"/>
+      </w:pPr>
+      <w:rPr>
+        <w:rFonts w:ascii="Symbol" w:hAnsi="Symbol" w:hint="default"/>
+      </w:rPr>
+    </w:lvl>
+    <w:lvl w:ilvl="7" w:tplc="04090003" w:tentative="1">
+      <w:start w:val="1"/>
+      <w:numFmt w:val="bullet"/>
+      <w:lvlText w:val="o"/>
+      <w:lvlJc w:val="left"/>
+      <w:pPr>
+        <w:ind w:left="5760" w:hanging="360"/>
+      </w:pPr>
+      <w:rPr>
+        <w:rFonts w:ascii="Courier New" w:hAnsi="Courier New" w:cs="Courier New" w:hint="default"/>
+      </w:rPr>
+    </w:lvl>
+    <w:lvl w:ilvl="8" w:tplc="04090005" w:tentative="1">
+      <w:start w:val="1"/>
+      <w:numFmt w:val="bullet"/>
+      <w:lvlText w:val=""/>
+      <w:lvlJc w:val="left"/>
+      <w:pPr>
+        <w:ind w:left="6480" w:hanging="360"/>
+      </w:pPr>
+      <w:rPr>
+        <w:rFonts w:ascii="Wingdings" w:hAnsi="Wingdings" w:hint="default"/>
+      </w:rPr>
+    </w:lvl>
+  </w:abstractNum>
+  <w:abstractNum w:abstractNumId="7" w15:restartNumberingAfterBreak="0">
+    <w:nsid w:val="65DB4FE5"/>
+    <w:multiLevelType w:val="hybridMultilevel"/>
+    <w:tmpl w:val="0F3CB0F4"/>
     <w:lvl w:ilvl="0" w:tplc="04090001">
       <w:start w:val="1"/>
       <w:numFmt w:val="bullet"/>
@@ -2053,6 +2773,9 @@
   </w:num>
   <w:num w:numId="7" w16cid:durableId="116223448">
     <w:abstractNumId w:val="3"/>
+  </w:num>
+  <w:num w:numId="8" w16cid:durableId="219559931">
+    <w:abstractNumId w:val="7"/>
   </w:num>
 </w:numbering>
 </file>

</xml_diff>

<commit_message>
Pushing changes on 16th June
</commit_message>
<xml_diff>
--- a/C#/Notes.docx
+++ b/C#/Notes.docx
@@ -291,12 +291,10 @@
         <w:t xml:space="preserve">A delegate can have more specific parameter types than </w:t>
       </w:r>
       <w:proofErr w:type="spellStart"/>
-      <w:proofErr w:type="gramStart"/>
       <w:r>
         <w:t>it’s</w:t>
       </w:r>
       <w:proofErr w:type="spellEnd"/>
-      <w:proofErr w:type="gramEnd"/>
       <w:r>
         <w:t xml:space="preserve"> target method. </w:t>
       </w:r>
@@ -423,7 +421,6 @@
         <w:rPr>
           <w:noProof/>
         </w:rPr>
-        <w:lastRenderedPageBreak/>
         <w:drawing>
           <wp:inline distT="0" distB="0" distL="0" distR="0" wp14:anchorId="46EB64EC" wp14:editId="1CCB17B7">
             <wp:extent cx="5943600" cy="1243330"/>
@@ -474,6 +471,7 @@
         <w:rPr>
           <w:noProof/>
         </w:rPr>
+        <w:lastRenderedPageBreak/>
         <w:drawing>
           <wp:inline distT="0" distB="0" distL="0" distR="0" wp14:anchorId="455B8531" wp14:editId="415A9106">
             <wp:extent cx="5943600" cy="3308350"/>
@@ -536,7 +534,6 @@
         <w:t>Replace other subscribers by reassigning the ‘</w:t>
       </w:r>
       <w:proofErr w:type="spellStart"/>
-      <w:proofErr w:type="gramStart"/>
       <w:r>
         <w:t>objDelegate</w:t>
       </w:r>
@@ -544,7 +541,6 @@
       <w:r>
         <w:t>’</w:t>
       </w:r>
-      <w:proofErr w:type="gramEnd"/>
     </w:p>
     <w:p>
       <w:pPr>
@@ -563,13 +559,8 @@
       </w:r>
       <w:proofErr w:type="spellEnd"/>
       <w:r>
-        <w:t xml:space="preserve"> to </w:t>
-      </w:r>
-      <w:proofErr w:type="gramStart"/>
-      <w:r>
-        <w:t>null</w:t>
-      </w:r>
-      <w:proofErr w:type="gramEnd"/>
+        <w:t xml:space="preserve"> to null</w:t>
+      </w:r>
     </w:p>
     <w:p>
       <w:pPr>
@@ -580,13 +571,8 @@
         </w:numPr>
       </w:pPr>
       <w:r>
-        <w:t xml:space="preserve">Broadcast to all subscribers by invoking the </w:t>
-      </w:r>
-      <w:proofErr w:type="gramStart"/>
-      <w:r>
-        <w:t>delegate</w:t>
-      </w:r>
-      <w:proofErr w:type="gramEnd"/>
+        <w:t>Broadcast to all subscribers by invoking the delegate</w:t>
+      </w:r>
     </w:p>
     <w:p/>
     <w:p>
@@ -639,68 +625,21 @@
         <w:t xml:space="preserve">‘Empty’ that coneys information about an event. </w:t>
       </w:r>
     </w:p>
-    <w:p>
-      <w:pPr>
-        <w:pStyle w:val="ListParagraph"/>
-        <w:ind w:left="2160"/>
-      </w:pPr>
-    </w:p>
-    <w:p>
-      <w:pPr>
-        <w:pStyle w:val="ListParagraph"/>
-        <w:ind w:left="2160"/>
-      </w:pPr>
-    </w:p>
-    <w:p>
-      <w:pPr>
-        <w:pStyle w:val="ListParagraph"/>
-        <w:ind w:left="2160"/>
-      </w:pPr>
-    </w:p>
-    <w:p>
-      <w:pPr>
-        <w:pStyle w:val="ListParagraph"/>
-        <w:ind w:left="2160"/>
-      </w:pPr>
-    </w:p>
-    <w:p>
-      <w:pPr>
-        <w:pStyle w:val="ListParagraph"/>
-        <w:ind w:left="2160"/>
-      </w:pPr>
-    </w:p>
-    <w:p>
-      <w:pPr>
-        <w:pStyle w:val="ListParagraph"/>
-        <w:ind w:left="2160"/>
-      </w:pPr>
-    </w:p>
-    <w:p>
-      <w:pPr>
-        <w:pStyle w:val="ListParagraph"/>
-        <w:ind w:left="2160"/>
-      </w:pPr>
-    </w:p>
+    <w:p/>
     <w:p>
       <w:r>
         <w:rPr>
           <w:b/>
           <w:bCs/>
-          <w:sz w:val="28"/>
-          <w:szCs w:val="28"/>
-        </w:rPr>
-        <w:lastRenderedPageBreak/>
-        <w:t>Concurrency</w:t>
+          <w:sz w:val="32"/>
+          <w:szCs w:val="32"/>
+          <w:u w:val="single"/>
+        </w:rPr>
+        <w:t>Collections</w:t>
       </w:r>
       <w:r>
         <w:t>:</w:t>
       </w:r>
-    </w:p>
-    <w:p>
-      <w:pPr>
-        <w:pStyle w:val="ListParagraph"/>
-        <w:ind w:left="2160"/>
-      </w:pPr>
     </w:p>
     <w:p>
       <w:pPr>
@@ -710,31 +649,19 @@
           <w:numId w:val="4"/>
         </w:numPr>
       </w:pPr>
-      <w:r>
-        <w:t>A thread is an execution path that can proceed to work independently of others</w:t>
-      </w:r>
-      <w:r>
-        <w:t>.</w:t>
-      </w:r>
-    </w:p>
-    <w:p>
-      <w:pPr>
-        <w:pStyle w:val="ListParagraph"/>
-        <w:numPr>
-          <w:ilvl w:val="0"/>
-          <w:numId w:val="4"/>
-        </w:numPr>
-      </w:pPr>
-      <w:r>
-        <w:t xml:space="preserve">With single thread, just one thread runs in the process’s isolated environment </w:t>
-      </w:r>
-      <w:proofErr w:type="gramStart"/>
-      <w:r>
-        <w:t>where as</w:t>
-      </w:r>
-      <w:proofErr w:type="gramEnd"/>
-      <w:r>
-        <w:t xml:space="preserve"> in multithreaded environment multiple threads in the process sharing resources like memory.</w:t>
+      <w:proofErr w:type="spellStart"/>
+      <w:r>
+        <w:t>IEnumerator</w:t>
+      </w:r>
+      <w:proofErr w:type="spellEnd"/>
+      <w:r>
+        <w:t xml:space="preserve"> </w:t>
+      </w:r>
+      <w:r>
+        <w:sym w:font="Wingdings" w:char="F0E0"/>
+      </w:r>
+      <w:r>
+        <w:t xml:space="preserve"> This interface gives us the ability to traverse through a collection.</w:t>
       </w:r>
     </w:p>
     <w:p>
@@ -746,10 +673,10 @@
           <w:noProof/>
         </w:rPr>
         <w:drawing>
-          <wp:inline distT="0" distB="0" distL="0" distR="0" wp14:anchorId="7EBE744C" wp14:editId="678291C7">
-            <wp:extent cx="5943600" cy="2171065"/>
-            <wp:effectExtent l="0" t="0" r="0" b="635"/>
-            <wp:docPr id="7" name="Picture 7"/>
+          <wp:inline distT="0" distB="0" distL="0" distR="0" wp14:anchorId="4654B7ED" wp14:editId="3B20EBD2">
+            <wp:extent cx="2333625" cy="1190625"/>
+            <wp:effectExtent l="0" t="0" r="9525" b="9525"/>
+            <wp:docPr id="10" name="Picture 10"/>
             <wp:cNvGraphicFramePr>
               <a:graphicFrameLocks xmlns:a="http://schemas.openxmlformats.org/drawingml/2006/main" noChangeAspect="1"/>
             </wp:cNvGraphicFramePr>
@@ -769,7 +696,7 @@
                   <pic:spPr>
                     <a:xfrm>
                       <a:off x="0" y="0"/>
-                      <a:ext cx="5943600" cy="2171065"/>
+                      <a:ext cx="2333625" cy="1190625"/>
                     </a:xfrm>
                     <a:prstGeom prst="rect">
                       <a:avLst/>
@@ -785,13 +712,30 @@
     <w:p>
       <w:pPr>
         <w:pStyle w:val="ListParagraph"/>
+        <w:ind w:left="2160"/>
+      </w:pPr>
+    </w:p>
+    <w:p>
+      <w:pPr>
+        <w:pStyle w:val="ListParagraph"/>
         <w:numPr>
           <w:ilvl w:val="0"/>
-          <w:numId w:val="4"/>
-        </w:numPr>
-      </w:pPr>
-      <w:r>
-        <w:t>Static fields can be shared between all the threads in the application domain.</w:t>
+          <w:numId w:val="9"/>
+        </w:numPr>
+      </w:pPr>
+      <w:proofErr w:type="spellStart"/>
+      <w:r>
+        <w:t>MoveNext</w:t>
+      </w:r>
+      <w:proofErr w:type="spellEnd"/>
+      <w:r>
+        <w:t xml:space="preserve">() </w:t>
+      </w:r>
+      <w:r>
+        <w:sym w:font="Wingdings" w:char="F0E0"/>
+      </w:r>
+      <w:r>
+        <w:t xml:space="preserve"> moves the cursor to the next element in the collection , it returns false if the collection is empty.</w:t>
       </w:r>
     </w:p>
     <w:p>
@@ -799,19 +743,17 @@
         <w:pStyle w:val="ListParagraph"/>
         <w:numPr>
           <w:ilvl w:val="0"/>
-          <w:numId w:val="4"/>
-        </w:numPr>
-      </w:pPr>
-      <w:r>
-        <w:t xml:space="preserve">When threads share </w:t>
-      </w:r>
-      <w:proofErr w:type="gramStart"/>
-      <w:r>
-        <w:t>data</w:t>
-      </w:r>
-      <w:proofErr w:type="gramEnd"/>
-      <w:r>
-        <w:t xml:space="preserve"> it is possible to have either errors or no thread safety code.</w:t>
+          <w:numId w:val="9"/>
+        </w:numPr>
+      </w:pPr>
+      <w:r>
+        <w:t xml:space="preserve">Current </w:t>
+      </w:r>
+      <w:r>
+        <w:sym w:font="Wingdings" w:char="F0E0"/>
+      </w:r>
+      <w:r>
+        <w:t xml:space="preserve"> it returns the element at current position (usually cast from object to more specific type)</w:t>
       </w:r>
     </w:p>
     <w:p>
@@ -819,50 +761,54 @@
         <w:pStyle w:val="ListParagraph"/>
         <w:numPr>
           <w:ilvl w:val="0"/>
-          <w:numId w:val="4"/>
-        </w:numPr>
-        <w:rPr>
-          <w:b/>
-          <w:bCs/>
-        </w:rPr>
-      </w:pPr>
-      <w:r>
-        <w:rPr>
-          <w:b/>
-          <w:bCs/>
-        </w:rPr>
-        <w:t>Locks</w:t>
-      </w:r>
-      <w:r>
-        <w:rPr>
-          <w:b/>
-          <w:bCs/>
-        </w:rPr>
-        <w:t xml:space="preserve">: </w:t>
-      </w:r>
-      <w:r>
-        <w:t>When more than one thread encounters the lock (which is a reference type object</w:t>
-      </w:r>
-      <w:proofErr w:type="gramStart"/>
-      <w:r>
-        <w:t>) ,</w:t>
-      </w:r>
-      <w:proofErr w:type="gramEnd"/>
-      <w:r>
-        <w:t xml:space="preserve"> one thread waits or blocks until the lock becomes available. </w:t>
-      </w:r>
-      <w:r>
-        <w:t>“Done” will be printed only once as first thread enters and makes flag true meaning other thread can’t print “Done”.</w:t>
-      </w:r>
+          <w:numId w:val="9"/>
+        </w:numPr>
+      </w:pPr>
+      <w:r>
+        <w:t xml:space="preserve">Reset() </w:t>
+      </w:r>
+      <w:r>
+        <w:sym w:font="Wingdings" w:char="F0E0"/>
+      </w:r>
+      <w:r>
+        <w:t xml:space="preserve"> It moves the cursor to the initial position (start position) allowing the collection to be enumerated again.</w:t>
+      </w:r>
+    </w:p>
+    <w:p>
+      <w:pPr>
+        <w:pStyle w:val="ListParagraph"/>
+        <w:ind w:left="2160"/>
+      </w:pPr>
+    </w:p>
+    <w:p>
+      <w:proofErr w:type="spellStart"/>
+      <w:r>
+        <w:lastRenderedPageBreak/>
+        <w:t>IEnumberable</w:t>
+      </w:r>
+      <w:proofErr w:type="spellEnd"/>
+      <w:r>
+        <w:t xml:space="preserve">&lt;T&gt; derives from </w:t>
+      </w:r>
+      <w:proofErr w:type="spellStart"/>
+      <w:r>
+        <w:t>IDisposable</w:t>
+      </w:r>
+      <w:proofErr w:type="spellEnd"/>
+      <w:r>
+        <w:t xml:space="preserve"> which means that enumerators hold references to resources such as database connections and ensure that resources are released when enumeration is complete.</w:t>
+      </w:r>
+    </w:p>
+    <w:p>
       <w:r>
         <w:rPr>
           <w:noProof/>
         </w:rPr>
         <w:drawing>
-          <wp:inline distT="0" distB="0" distL="0" distR="0" wp14:anchorId="120F4ADB" wp14:editId="626F6806">
-            <wp:extent cx="2796540" cy="1933127"/>
-            <wp:effectExtent l="0" t="0" r="3810" b="0"/>
-            <wp:docPr id="8" name="Picture 8"/>
+          <wp:inline distT="0" distB="0" distL="0" distR="0" wp14:anchorId="2BF3E0D3" wp14:editId="4604B68C">
+            <wp:extent cx="4781550" cy="1847850"/>
+            <wp:effectExtent l="0" t="0" r="0" b="0"/>
+            <wp:docPr id="14" name="Picture 14"/>
             <wp:cNvGraphicFramePr>
               <a:graphicFrameLocks xmlns:a="http://schemas.openxmlformats.org/drawingml/2006/main" noChangeAspect="1"/>
             </wp:cNvGraphicFramePr>
@@ -882,6 +828,835 @@
                   <pic:spPr>
                     <a:xfrm>
                       <a:off x="0" y="0"/>
+                      <a:ext cx="4781550" cy="1847850"/>
+                    </a:xfrm>
+                    <a:prstGeom prst="rect">
+                      <a:avLst/>
+                    </a:prstGeom>
+                  </pic:spPr>
+                </pic:pic>
+              </a:graphicData>
+            </a:graphic>
+          </wp:inline>
+        </w:drawing>
+      </w:r>
+    </w:p>
+    <w:p>
+      <w:r>
+        <w:t xml:space="preserve">Yield return </w:t>
+      </w:r>
+      <w:r>
+        <w:sym w:font="Wingdings" w:char="F0E0"/>
+      </w:r>
+      <w:r>
+        <w:t xml:space="preserve"> </w:t>
+      </w:r>
+    </w:p>
+    <w:p>
+      <w:pPr>
+        <w:pStyle w:val="ListParagraph"/>
+        <w:numPr>
+          <w:ilvl w:val="0"/>
+          <w:numId w:val="4"/>
+        </w:numPr>
+      </w:pPr>
+      <w:r>
+        <w:t xml:space="preserve">returns each element of a collection one at a time. </w:t>
+      </w:r>
+    </w:p>
+    <w:p>
+      <w:pPr>
+        <w:pStyle w:val="ListParagraph"/>
+        <w:numPr>
+          <w:ilvl w:val="0"/>
+          <w:numId w:val="4"/>
+        </w:numPr>
+      </w:pPr>
+      <w:r>
+        <w:t>When a method that contains ‘yield return’ is called it returns an iterator object without actually executing the body of the method.</w:t>
+      </w:r>
+    </w:p>
+    <w:p>
+      <w:pPr>
+        <w:pStyle w:val="ListParagraph"/>
+        <w:numPr>
+          <w:ilvl w:val="0"/>
+          <w:numId w:val="4"/>
+        </w:numPr>
+      </w:pPr>
+      <w:r>
+        <w:t>The execution of the method is paused when it encounters yield return statement and resumed the next time the iterator is called.</w:t>
+      </w:r>
+    </w:p>
+    <w:p>
+      <w:pPr>
+        <w:pStyle w:val="ListParagraph"/>
+      </w:pPr>
+    </w:p>
+    <w:p>
+      <w:pPr>
+        <w:pStyle w:val="ListParagraph"/>
+      </w:pPr>
+      <w:r>
+        <w:rPr>
+          <w:noProof/>
+        </w:rPr>
+        <w:drawing>
+          <wp:inline distT="0" distB="0" distL="0" distR="0" wp14:anchorId="0C4F3126" wp14:editId="551D3055">
+            <wp:extent cx="3705225" cy="1095375"/>
+            <wp:effectExtent l="0" t="0" r="9525" b="9525"/>
+            <wp:docPr id="1291372127" name="Picture 1"/>
+            <wp:cNvGraphicFramePr>
+              <a:graphicFrameLocks xmlns:a="http://schemas.openxmlformats.org/drawingml/2006/main" noChangeAspect="1"/>
+            </wp:cNvGraphicFramePr>
+            <a:graphic xmlns:a="http://schemas.openxmlformats.org/drawingml/2006/main">
+              <a:graphicData uri="http://schemas.openxmlformats.org/drawingml/2006/picture">
+                <pic:pic xmlns:pic="http://schemas.openxmlformats.org/drawingml/2006/picture">
+                  <pic:nvPicPr>
+                    <pic:cNvPr id="1291372127" name=""/>
+                    <pic:cNvPicPr/>
+                  </pic:nvPicPr>
+                  <pic:blipFill>
+                    <a:blip r:embed="rId13"/>
+                    <a:stretch>
+                      <a:fillRect/>
+                    </a:stretch>
+                  </pic:blipFill>
+                  <pic:spPr>
+                    <a:xfrm>
+                      <a:off x="0" y="0"/>
+                      <a:ext cx="3705225" cy="1095375"/>
+                    </a:xfrm>
+                    <a:prstGeom prst="rect">
+                      <a:avLst/>
+                    </a:prstGeom>
+                  </pic:spPr>
+                </pic:pic>
+              </a:graphicData>
+            </a:graphic>
+          </wp:inline>
+        </w:drawing>
+      </w:r>
+    </w:p>
+    <w:p>
+      <w:pPr>
+        <w:pStyle w:val="ListParagraph"/>
+      </w:pPr>
+      <w:r>
+        <w:t xml:space="preserve">The method </w:t>
+      </w:r>
+      <w:proofErr w:type="spellStart"/>
+      <w:r>
+        <w:t>GetNumbers</w:t>
+      </w:r>
+      <w:proofErr w:type="spellEnd"/>
+      <w:r>
+        <w:t>() returns 1,2 and 3 one at a time.</w:t>
+      </w:r>
+    </w:p>
+    <w:p>
+      <w:pPr>
+        <w:pStyle w:val="ListParagraph"/>
+      </w:pPr>
+      <w:r>
+        <w:t xml:space="preserve">When </w:t>
+      </w:r>
+      <w:proofErr w:type="spellStart"/>
+      <w:r>
+        <w:t>GetNumbers</w:t>
+      </w:r>
+      <w:proofErr w:type="spellEnd"/>
+      <w:r>
+        <w:t xml:space="preserve">() method is called in foreach loop, it returns an </w:t>
+      </w:r>
+      <w:proofErr w:type="spellStart"/>
+      <w:r>
+        <w:t>IEnumerable</w:t>
+      </w:r>
+      <w:proofErr w:type="spellEnd"/>
+      <w:r>
+        <w:t>&lt;int&gt;.</w:t>
+      </w:r>
+    </w:p>
+    <w:p>
+      <w:pPr>
+        <w:pStyle w:val="ListParagraph"/>
+      </w:pPr>
+      <w:r>
+        <w:t xml:space="preserve">The foreach loop calls the iterator, which runs up to first ‘yield return 1’ and yields 1 to the loop. </w:t>
+      </w:r>
+    </w:p>
+    <w:p>
+      <w:pPr>
+        <w:rPr>
+          <w:b/>
+          <w:bCs/>
+          <w:i/>
+          <w:iCs/>
+        </w:rPr>
+      </w:pPr>
+      <w:proofErr w:type="spellStart"/>
+      <w:r>
+        <w:rPr>
+          <w:b/>
+          <w:bCs/>
+          <w:i/>
+          <w:iCs/>
+        </w:rPr>
+        <w:t>ICollection</w:t>
+      </w:r>
+      <w:r>
+        <w:rPr>
+          <w:b/>
+          <w:bCs/>
+          <w:i/>
+          <w:iCs/>
+        </w:rPr>
+        <w:t>s</w:t>
+      </w:r>
+      <w:proofErr w:type="spellEnd"/>
+      <w:r>
+        <w:rPr>
+          <w:b/>
+          <w:bCs/>
+          <w:i/>
+          <w:iCs/>
+        </w:rPr>
+        <w:t xml:space="preserve"> and </w:t>
+      </w:r>
+      <w:proofErr w:type="spellStart"/>
+      <w:r>
+        <w:rPr>
+          <w:b/>
+          <w:bCs/>
+          <w:i/>
+          <w:iCs/>
+        </w:rPr>
+        <w:t>IList</w:t>
+      </w:r>
+      <w:proofErr w:type="spellEnd"/>
+      <w:r>
+        <w:rPr>
+          <w:b/>
+          <w:bCs/>
+          <w:i/>
+          <w:iCs/>
+        </w:rPr>
+        <w:t>:</w:t>
+      </w:r>
+    </w:p>
+    <w:p>
+      <w:pPr>
+        <w:pStyle w:val="ListParagraph"/>
+        <w:numPr>
+          <w:ilvl w:val="0"/>
+          <w:numId w:val="10"/>
+        </w:numPr>
+      </w:pPr>
+      <w:proofErr w:type="spellStart"/>
+      <w:r>
+        <w:t>IEnumerable</w:t>
+      </w:r>
+      <w:proofErr w:type="spellEnd"/>
+      <w:r>
+        <w:t xml:space="preserve"> only provides forward only iteration but doesn’t provide getting size of collection, search or modify the collection , access a member by index. These will be provided by </w:t>
+      </w:r>
+      <w:proofErr w:type="spellStart"/>
+      <w:r>
+        <w:t>ICollection</w:t>
+      </w:r>
+      <w:proofErr w:type="spellEnd"/>
+      <w:r>
+        <w:t xml:space="preserve">, </w:t>
+      </w:r>
+      <w:proofErr w:type="spellStart"/>
+      <w:r>
+        <w:t>IList</w:t>
+      </w:r>
+      <w:proofErr w:type="spellEnd"/>
+      <w:r>
+        <w:t xml:space="preserve"> or </w:t>
+      </w:r>
+      <w:proofErr w:type="spellStart"/>
+      <w:r>
+        <w:t>IDictionary</w:t>
+      </w:r>
+      <w:proofErr w:type="spellEnd"/>
+      <w:r>
+        <w:t>.</w:t>
+      </w:r>
+    </w:p>
+    <w:p>
+      <w:pPr>
+        <w:pStyle w:val="ListParagraph"/>
+        <w:numPr>
+          <w:ilvl w:val="0"/>
+          <w:numId w:val="10"/>
+        </w:numPr>
+      </w:pPr>
+      <w:r>
+        <w:rPr>
+          <w:noProof/>
+        </w:rPr>
+        <w:drawing>
+          <wp:inline distT="0" distB="0" distL="0" distR="0" wp14:anchorId="69710075" wp14:editId="4828B27B">
+            <wp:extent cx="6217920" cy="1249447"/>
+            <wp:effectExtent l="0" t="0" r="0" b="8255"/>
+            <wp:docPr id="1915402074" name="Picture 1"/>
+            <wp:cNvGraphicFramePr>
+              <a:graphicFrameLocks xmlns:a="http://schemas.openxmlformats.org/drawingml/2006/main" noChangeAspect="1"/>
+            </wp:cNvGraphicFramePr>
+            <a:graphic xmlns:a="http://schemas.openxmlformats.org/drawingml/2006/main">
+              <a:graphicData uri="http://schemas.openxmlformats.org/drawingml/2006/picture">
+                <pic:pic xmlns:pic="http://schemas.openxmlformats.org/drawingml/2006/picture">
+                  <pic:nvPicPr>
+                    <pic:cNvPr id="1915402074" name=""/>
+                    <pic:cNvPicPr/>
+                  </pic:nvPicPr>
+                  <pic:blipFill>
+                    <a:blip r:embed="rId14"/>
+                    <a:stretch>
+                      <a:fillRect/>
+                    </a:stretch>
+                  </pic:blipFill>
+                  <pic:spPr>
+                    <a:xfrm>
+                      <a:off x="0" y="0"/>
+                      <a:ext cx="6280844" cy="1262091"/>
+                    </a:xfrm>
+                    <a:prstGeom prst="rect">
+                      <a:avLst/>
+                    </a:prstGeom>
+                  </pic:spPr>
+                </pic:pic>
+              </a:graphicData>
+            </a:graphic>
+          </wp:inline>
+        </w:drawing>
+      </w:r>
+      <w:r>
+        <w:rPr>
+          <w:noProof/>
+        </w:rPr>
+        <w:t xml:space="preserve"> </w:t>
+      </w:r>
+      <w:r>
+        <w:rPr>
+          <w:noProof/>
+        </w:rPr>
+        <w:drawing>
+          <wp:inline distT="0" distB="0" distL="0" distR="0" wp14:anchorId="6085EE83" wp14:editId="0D1BF1E2">
+            <wp:extent cx="5438775" cy="1390650"/>
+            <wp:effectExtent l="0" t="0" r="9525" b="0"/>
+            <wp:docPr id="148869940" name="Picture 1" descr="A screenshot of a computer code&#10;&#10;Description automatically generated"/>
+            <wp:cNvGraphicFramePr>
+              <a:graphicFrameLocks xmlns:a="http://schemas.openxmlformats.org/drawingml/2006/main" noChangeAspect="1"/>
+            </wp:cNvGraphicFramePr>
+            <a:graphic xmlns:a="http://schemas.openxmlformats.org/drawingml/2006/main">
+              <a:graphicData uri="http://schemas.openxmlformats.org/drawingml/2006/picture">
+                <pic:pic xmlns:pic="http://schemas.openxmlformats.org/drawingml/2006/picture">
+                  <pic:nvPicPr>
+                    <pic:cNvPr id="148869940" name="Picture 1" descr="A screenshot of a computer code&#10;&#10;Description automatically generated"/>
+                    <pic:cNvPicPr/>
+                  </pic:nvPicPr>
+                  <pic:blipFill>
+                    <a:blip r:embed="rId15"/>
+                    <a:stretch>
+                      <a:fillRect/>
+                    </a:stretch>
+                  </pic:blipFill>
+                  <pic:spPr>
+                    <a:xfrm>
+                      <a:off x="0" y="0"/>
+                      <a:ext cx="5438775" cy="1390650"/>
+                    </a:xfrm>
+                    <a:prstGeom prst="rect">
+                      <a:avLst/>
+                    </a:prstGeom>
+                  </pic:spPr>
+                </pic:pic>
+              </a:graphicData>
+            </a:graphic>
+          </wp:inline>
+        </w:drawing>
+      </w:r>
+    </w:p>
+    <w:p>
+      <w:r>
+        <w:rPr>
+          <w:noProof/>
+        </w:rPr>
+        <w:lastRenderedPageBreak/>
+        <w:drawing>
+          <wp:inline distT="0" distB="0" distL="0" distR="0" wp14:anchorId="735D55DC" wp14:editId="5EB3C245">
+            <wp:extent cx="5924550" cy="1828800"/>
+            <wp:effectExtent l="0" t="0" r="0" b="0"/>
+            <wp:docPr id="720754112" name="Picture 1" descr="A screen shot of a computer code&#10;&#10;Description automatically generated"/>
+            <wp:cNvGraphicFramePr>
+              <a:graphicFrameLocks xmlns:a="http://schemas.openxmlformats.org/drawingml/2006/main" noChangeAspect="1"/>
+            </wp:cNvGraphicFramePr>
+            <a:graphic xmlns:a="http://schemas.openxmlformats.org/drawingml/2006/main">
+              <a:graphicData uri="http://schemas.openxmlformats.org/drawingml/2006/picture">
+                <pic:pic xmlns:pic="http://schemas.openxmlformats.org/drawingml/2006/picture">
+                  <pic:nvPicPr>
+                    <pic:cNvPr id="720754112" name="Picture 1" descr="A screen shot of a computer code&#10;&#10;Description automatically generated"/>
+                    <pic:cNvPicPr/>
+                  </pic:nvPicPr>
+                  <pic:blipFill>
+                    <a:blip r:embed="rId16"/>
+                    <a:stretch>
+                      <a:fillRect/>
+                    </a:stretch>
+                  </pic:blipFill>
+                  <pic:spPr>
+                    <a:xfrm>
+                      <a:off x="0" y="0"/>
+                      <a:ext cx="5924550" cy="1828800"/>
+                    </a:xfrm>
+                    <a:prstGeom prst="rect">
+                      <a:avLst/>
+                    </a:prstGeom>
+                  </pic:spPr>
+                </pic:pic>
+              </a:graphicData>
+            </a:graphic>
+          </wp:inline>
+        </w:drawing>
+      </w:r>
+    </w:p>
+    <w:p>
+      <w:r>
+        <w:rPr>
+          <w:noProof/>
+        </w:rPr>
+        <w:drawing>
+          <wp:inline distT="0" distB="0" distL="0" distR="0" wp14:anchorId="3D36DD03" wp14:editId="21632149">
+            <wp:extent cx="6858000" cy="2364740"/>
+            <wp:effectExtent l="0" t="0" r="0" b="0"/>
+            <wp:docPr id="452434895" name="Picture 1"/>
+            <wp:cNvGraphicFramePr>
+              <a:graphicFrameLocks xmlns:a="http://schemas.openxmlformats.org/drawingml/2006/main" noChangeAspect="1"/>
+            </wp:cNvGraphicFramePr>
+            <a:graphic xmlns:a="http://schemas.openxmlformats.org/drawingml/2006/main">
+              <a:graphicData uri="http://schemas.openxmlformats.org/drawingml/2006/picture">
+                <pic:pic xmlns:pic="http://schemas.openxmlformats.org/drawingml/2006/picture">
+                  <pic:nvPicPr>
+                    <pic:cNvPr id="452434895" name=""/>
+                    <pic:cNvPicPr/>
+                  </pic:nvPicPr>
+                  <pic:blipFill>
+                    <a:blip r:embed="rId17"/>
+                    <a:stretch>
+                      <a:fillRect/>
+                    </a:stretch>
+                  </pic:blipFill>
+                  <pic:spPr>
+                    <a:xfrm>
+                      <a:off x="0" y="0"/>
+                      <a:ext cx="6858000" cy="2364740"/>
+                    </a:xfrm>
+                    <a:prstGeom prst="rect">
+                      <a:avLst/>
+                    </a:prstGeom>
+                  </pic:spPr>
+                </pic:pic>
+              </a:graphicData>
+            </a:graphic>
+          </wp:inline>
+        </w:drawing>
+      </w:r>
+    </w:p>
+    <w:p/>
+    <w:p>
+      <w:r>
+        <w:rPr>
+          <w:b/>
+          <w:bCs/>
+          <w:sz w:val="28"/>
+          <w:szCs w:val="28"/>
+        </w:rPr>
+        <w:t>Arrays</w:t>
+      </w:r>
+      <w:r>
+        <w:t>:</w:t>
+      </w:r>
+    </w:p>
+    <w:p>
+      <w:pPr>
+        <w:pStyle w:val="ListParagraph"/>
+        <w:numPr>
+          <w:ilvl w:val="0"/>
+          <w:numId w:val="11"/>
+        </w:numPr>
+      </w:pPr>
+      <w:r>
+        <w:t xml:space="preserve">It’s a fixed length collection </w:t>
+      </w:r>
+      <w:proofErr w:type="gramStart"/>
+      <w:r>
+        <w:t>i.e..</w:t>
+      </w:r>
+      <w:proofErr w:type="gramEnd"/>
+      <w:r>
+        <w:t xml:space="preserve"> once created the size of the array cannot be changed.</w:t>
+      </w:r>
+    </w:p>
+    <w:p>
+      <w:pPr>
+        <w:pStyle w:val="ListParagraph"/>
+        <w:numPr>
+          <w:ilvl w:val="0"/>
+          <w:numId w:val="11"/>
+        </w:numPr>
+      </w:pPr>
+      <w:r>
+        <w:t>Arrays are generally more performant than lists because they provide direct access to elements via index.</w:t>
+      </w:r>
+    </w:p>
+    <w:p>
+      <w:pPr>
+        <w:pStyle w:val="ListParagraph"/>
+        <w:numPr>
+          <w:ilvl w:val="0"/>
+          <w:numId w:val="11"/>
+        </w:numPr>
+      </w:pPr>
+      <w:r>
+        <w:t>Arrays are memory-efficient since the memory for elements is allocated contiguously. This can lead to better performance.</w:t>
+      </w:r>
+    </w:p>
+    <w:p>
+      <w:pPr>
+        <w:pStyle w:val="ListParagraph"/>
+        <w:numPr>
+          <w:ilvl w:val="0"/>
+          <w:numId w:val="11"/>
+        </w:numPr>
+      </w:pPr>
+      <w:r>
+        <w:t xml:space="preserve">Arrays are strongly typed </w:t>
+      </w:r>
+      <w:proofErr w:type="gramStart"/>
+      <w:r>
+        <w:t>i.e..</w:t>
+      </w:r>
+      <w:proofErr w:type="gramEnd"/>
+      <w:r>
+        <w:t xml:space="preserve"> the type of elements they store is defined at compile time.</w:t>
+      </w:r>
+    </w:p>
+    <w:p>
+      <w:pPr>
+        <w:pStyle w:val="ListParagraph"/>
+      </w:pPr>
+      <w:r>
+        <w:rPr>
+          <w:noProof/>
+        </w:rPr>
+        <w:drawing>
+          <wp:inline distT="0" distB="0" distL="0" distR="0" wp14:anchorId="7B439DB1" wp14:editId="2A1F9042">
+            <wp:extent cx="6316980" cy="1237075"/>
+            <wp:effectExtent l="0" t="0" r="7620" b="1270"/>
+            <wp:docPr id="1222620894" name="Picture 1"/>
+            <wp:cNvGraphicFramePr>
+              <a:graphicFrameLocks xmlns:a="http://schemas.openxmlformats.org/drawingml/2006/main" noChangeAspect="1"/>
+            </wp:cNvGraphicFramePr>
+            <a:graphic xmlns:a="http://schemas.openxmlformats.org/drawingml/2006/main">
+              <a:graphicData uri="http://schemas.openxmlformats.org/drawingml/2006/picture">
+                <pic:pic xmlns:pic="http://schemas.openxmlformats.org/drawingml/2006/picture">
+                  <pic:nvPicPr>
+                    <pic:cNvPr id="1222620894" name=""/>
+                    <pic:cNvPicPr/>
+                  </pic:nvPicPr>
+                  <pic:blipFill>
+                    <a:blip r:embed="rId18"/>
+                    <a:stretch>
+                      <a:fillRect/>
+                    </a:stretch>
+                  </pic:blipFill>
+                  <pic:spPr>
+                    <a:xfrm>
+                      <a:off x="0" y="0"/>
+                      <a:ext cx="6338250" cy="1241240"/>
+                    </a:xfrm>
+                    <a:prstGeom prst="rect">
+                      <a:avLst/>
+                    </a:prstGeom>
+                  </pic:spPr>
+                </pic:pic>
+              </a:graphicData>
+            </a:graphic>
+          </wp:inline>
+        </w:drawing>
+      </w:r>
+    </w:p>
+    <w:p>
+      <w:pPr>
+        <w:pStyle w:val="ListParagraph"/>
+        <w:numPr>
+          <w:ilvl w:val="0"/>
+          <w:numId w:val="11"/>
+        </w:numPr>
+      </w:pPr>
+    </w:p>
+    <w:p>
+      <w:pPr>
+        <w:pStyle w:val="ListParagraph"/>
+        <w:ind w:left="2160"/>
+      </w:pPr>
+      <w:r>
+        <w:t xml:space="preserve"> </w:t>
+      </w:r>
+    </w:p>
+    <w:p>
+      <w:pPr>
+        <w:pStyle w:val="ListParagraph"/>
+        <w:ind w:left="2160"/>
+      </w:pPr>
+    </w:p>
+    <w:p>
+      <w:pPr>
+        <w:pStyle w:val="ListParagraph"/>
+        <w:ind w:left="2160"/>
+      </w:pPr>
+    </w:p>
+    <w:p>
+      <w:pPr>
+        <w:pStyle w:val="ListParagraph"/>
+        <w:ind w:left="2160"/>
+      </w:pPr>
+    </w:p>
+    <w:p>
+      <w:pPr>
+        <w:pStyle w:val="ListParagraph"/>
+        <w:ind w:left="2160"/>
+      </w:pPr>
+    </w:p>
+    <w:p>
+      <w:pPr>
+        <w:pStyle w:val="ListParagraph"/>
+        <w:ind w:left="2160"/>
+      </w:pPr>
+    </w:p>
+    <w:p>
+      <w:pPr>
+        <w:pStyle w:val="ListParagraph"/>
+        <w:ind w:left="2160"/>
+      </w:pPr>
+    </w:p>
+    <w:p>
+      <w:pPr>
+        <w:pStyle w:val="ListParagraph"/>
+        <w:ind w:left="2160"/>
+      </w:pPr>
+    </w:p>
+    <w:p>
+      <w:pPr>
+        <w:pStyle w:val="ListParagraph"/>
+        <w:ind w:left="2160"/>
+      </w:pPr>
+    </w:p>
+    <w:p>
+      <w:r>
+        <w:rPr>
+          <w:b/>
+          <w:bCs/>
+          <w:sz w:val="28"/>
+          <w:szCs w:val="28"/>
+        </w:rPr>
+        <w:lastRenderedPageBreak/>
+        <w:t>Concurrency</w:t>
+      </w:r>
+      <w:r>
+        <w:t>:</w:t>
+      </w:r>
+    </w:p>
+    <w:p>
+      <w:pPr>
+        <w:pStyle w:val="ListParagraph"/>
+        <w:ind w:left="2160"/>
+      </w:pPr>
+    </w:p>
+    <w:p>
+      <w:pPr>
+        <w:pStyle w:val="ListParagraph"/>
+        <w:numPr>
+          <w:ilvl w:val="0"/>
+          <w:numId w:val="4"/>
+        </w:numPr>
+      </w:pPr>
+      <w:r>
+        <w:t>A thread is an execution path that can proceed to work independently of others</w:t>
+      </w:r>
+      <w:r>
+        <w:t>.</w:t>
+      </w:r>
+    </w:p>
+    <w:p>
+      <w:pPr>
+        <w:pStyle w:val="ListParagraph"/>
+        <w:numPr>
+          <w:ilvl w:val="0"/>
+          <w:numId w:val="4"/>
+        </w:numPr>
+      </w:pPr>
+      <w:r>
+        <w:t xml:space="preserve">With single thread, just one thread runs in the process’s isolated environment </w:t>
+      </w:r>
+      <w:proofErr w:type="gramStart"/>
+      <w:r>
+        <w:t>where as</w:t>
+      </w:r>
+      <w:proofErr w:type="gramEnd"/>
+      <w:r>
+        <w:t xml:space="preserve"> in multithreaded environment multiple threads in the process sharing resources like memory.</w:t>
+      </w:r>
+    </w:p>
+    <w:p>
+      <w:pPr>
+        <w:pStyle w:val="ListParagraph"/>
+      </w:pPr>
+      <w:r>
+        <w:rPr>
+          <w:noProof/>
+        </w:rPr>
+        <w:drawing>
+          <wp:inline distT="0" distB="0" distL="0" distR="0" wp14:anchorId="7EBE744C" wp14:editId="678291C7">
+            <wp:extent cx="5943600" cy="2171065"/>
+            <wp:effectExtent l="0" t="0" r="0" b="635"/>
+            <wp:docPr id="7" name="Picture 7"/>
+            <wp:cNvGraphicFramePr>
+              <a:graphicFrameLocks xmlns:a="http://schemas.openxmlformats.org/drawingml/2006/main" noChangeAspect="1"/>
+            </wp:cNvGraphicFramePr>
+            <a:graphic xmlns:a="http://schemas.openxmlformats.org/drawingml/2006/main">
+              <a:graphicData uri="http://schemas.openxmlformats.org/drawingml/2006/picture">
+                <pic:pic xmlns:pic="http://schemas.openxmlformats.org/drawingml/2006/picture">
+                  <pic:nvPicPr>
+                    <pic:cNvPr id="1" name=""/>
+                    <pic:cNvPicPr/>
+                  </pic:nvPicPr>
+                  <pic:blipFill>
+                    <a:blip r:embed="rId19"/>
+                    <a:stretch>
+                      <a:fillRect/>
+                    </a:stretch>
+                  </pic:blipFill>
+                  <pic:spPr>
+                    <a:xfrm>
+                      <a:off x="0" y="0"/>
+                      <a:ext cx="5943600" cy="2171065"/>
+                    </a:xfrm>
+                    <a:prstGeom prst="rect">
+                      <a:avLst/>
+                    </a:prstGeom>
+                  </pic:spPr>
+                </pic:pic>
+              </a:graphicData>
+            </a:graphic>
+          </wp:inline>
+        </w:drawing>
+      </w:r>
+    </w:p>
+    <w:p>
+      <w:pPr>
+        <w:pStyle w:val="ListParagraph"/>
+        <w:numPr>
+          <w:ilvl w:val="0"/>
+          <w:numId w:val="4"/>
+        </w:numPr>
+      </w:pPr>
+      <w:r>
+        <w:t>Static fields can be shared between all the threads in the application domain.</w:t>
+      </w:r>
+    </w:p>
+    <w:p>
+      <w:pPr>
+        <w:pStyle w:val="ListParagraph"/>
+        <w:numPr>
+          <w:ilvl w:val="0"/>
+          <w:numId w:val="4"/>
+        </w:numPr>
+      </w:pPr>
+      <w:r>
+        <w:t xml:space="preserve">When threads share </w:t>
+      </w:r>
+      <w:proofErr w:type="gramStart"/>
+      <w:r>
+        <w:t>data</w:t>
+      </w:r>
+      <w:proofErr w:type="gramEnd"/>
+      <w:r>
+        <w:t xml:space="preserve"> it is possible to have either errors or no thread safety code.</w:t>
+      </w:r>
+    </w:p>
+    <w:p>
+      <w:pPr>
+        <w:pStyle w:val="ListParagraph"/>
+        <w:numPr>
+          <w:ilvl w:val="0"/>
+          <w:numId w:val="4"/>
+        </w:numPr>
+        <w:rPr>
+          <w:b/>
+          <w:bCs/>
+        </w:rPr>
+      </w:pPr>
+      <w:r>
+        <w:rPr>
+          <w:b/>
+          <w:bCs/>
+        </w:rPr>
+        <w:t>Locks</w:t>
+      </w:r>
+      <w:r>
+        <w:rPr>
+          <w:b/>
+          <w:bCs/>
+        </w:rPr>
+        <w:t xml:space="preserve">: </w:t>
+      </w:r>
+      <w:r>
+        <w:t>When more than one thread encounters the lock (which is a reference type object</w:t>
+      </w:r>
+      <w:proofErr w:type="gramStart"/>
+      <w:r>
+        <w:t>) ,</w:t>
+      </w:r>
+      <w:proofErr w:type="gramEnd"/>
+      <w:r>
+        <w:t xml:space="preserve"> one thread waits or blocks until the lock becomes available. </w:t>
+      </w:r>
+      <w:r>
+        <w:t>“Done” will be printed only once as first thread enters and makes flag true meaning other thread can’t print “Done”.</w:t>
+      </w:r>
+      <w:r>
+        <w:rPr>
+          <w:noProof/>
+        </w:rPr>
+        <w:drawing>
+          <wp:inline distT="0" distB="0" distL="0" distR="0" wp14:anchorId="120F4ADB" wp14:editId="626F6806">
+            <wp:extent cx="2796540" cy="1933127"/>
+            <wp:effectExtent l="0" t="0" r="3810" b="0"/>
+            <wp:docPr id="8" name="Picture 8"/>
+            <wp:cNvGraphicFramePr>
+              <a:graphicFrameLocks xmlns:a="http://schemas.openxmlformats.org/drawingml/2006/main" noChangeAspect="1"/>
+            </wp:cNvGraphicFramePr>
+            <a:graphic xmlns:a="http://schemas.openxmlformats.org/drawingml/2006/main">
+              <a:graphicData uri="http://schemas.openxmlformats.org/drawingml/2006/picture">
+                <pic:pic xmlns:pic="http://schemas.openxmlformats.org/drawingml/2006/picture">
+                  <pic:nvPicPr>
+                    <pic:cNvPr id="1" name=""/>
+                    <pic:cNvPicPr/>
+                  </pic:nvPicPr>
+                  <pic:blipFill>
+                    <a:blip r:embed="rId20"/>
+                    <a:stretch>
+                      <a:fillRect/>
+                    </a:stretch>
+                  </pic:blipFill>
+                  <pic:spPr>
+                    <a:xfrm>
+                      <a:off x="0" y="0"/>
                       <a:ext cx="2798596" cy="1934548"/>
                     </a:xfrm>
                     <a:prstGeom prst="rect">
@@ -946,7 +1721,7 @@
                     <pic:cNvPicPr/>
                   </pic:nvPicPr>
                   <pic:blipFill>
-                    <a:blip r:embed="rId13"/>
+                    <a:blip r:embed="rId21"/>
                     <a:stretch>
                       <a:fillRect/>
                     </a:stretch>
@@ -981,7 +1756,6 @@
           <w:b/>
           <w:bCs/>
         </w:rPr>
-        <w:lastRenderedPageBreak/>
         <w:t>BackGround</w:t>
       </w:r>
       <w:proofErr w:type="spellEnd"/>
@@ -1070,6 +1844,7 @@
           <w:b/>
           <w:bCs/>
         </w:rPr>
+        <w:lastRenderedPageBreak/>
         <w:t>Joins</w:t>
       </w:r>
       <w:r>
@@ -1152,7 +1927,7 @@
                     <pic:cNvPicPr/>
                   </pic:nvPicPr>
                   <pic:blipFill>
-                    <a:blip r:embed="rId14"/>
+                    <a:blip r:embed="rId22"/>
                     <a:stretch>
                       <a:fillRect/>
                     </a:stretch>
@@ -1197,7 +1972,7 @@
                     <pic:cNvPicPr/>
                   </pic:nvPicPr>
                   <pic:blipFill>
-                    <a:blip r:embed="rId15"/>
+                    <a:blip r:embed="rId23"/>
                     <a:stretch>
                       <a:fillRect/>
                     </a:stretch>
@@ -1250,7 +2025,7 @@
                     <pic:cNvPicPr/>
                   </pic:nvPicPr>
                   <pic:blipFill>
-                    <a:blip r:embed="rId16"/>
+                    <a:blip r:embed="rId24"/>
                     <a:stretch>
                       <a:fillRect/>
                     </a:stretch>
@@ -1281,92 +2056,207 @@
       <w:r>
         <w:t xml:space="preserve"> goes into </w:t>
       </w:r>
+      <w:proofErr w:type="gramStart"/>
+      <w:r>
+        <w:t>PrintY(</w:t>
+      </w:r>
+      <w:proofErr w:type="gramEnd"/>
+      <w:r>
+        <w:t xml:space="preserve">) method it is asked to wait for the completion of the </w:t>
+      </w:r>
+      <w:proofErr w:type="spellStart"/>
+      <w:r>
+        <w:t>firstThread</w:t>
+      </w:r>
+      <w:proofErr w:type="spellEnd"/>
+      <w:r>
+        <w:t xml:space="preserve"> and then join it till then </w:t>
+      </w:r>
+      <w:proofErr w:type="spellStart"/>
+      <w:r>
+        <w:t>secondThread</w:t>
+      </w:r>
+      <w:proofErr w:type="spellEnd"/>
+      <w:r>
+        <w:t xml:space="preserve"> goes to blocked state</w:t>
+      </w:r>
+    </w:p>
+    <w:p>
+      <w:pPr>
+        <w:pStyle w:val="ListParagraph"/>
+        <w:numPr>
+          <w:ilvl w:val="0"/>
+          <w:numId w:val="7"/>
+        </w:numPr>
+      </w:pPr>
+      <w:r>
+        <w:t xml:space="preserve">Sleep </w:t>
+      </w:r>
+      <w:r>
+        <w:sym w:font="Wingdings" w:char="F0E0"/>
+      </w:r>
+      <w:r>
+        <w:t xml:space="preserve"> </w:t>
+      </w:r>
+      <w:proofErr w:type="spellStart"/>
+      <w:r>
+        <w:t>Thread.Sleep</w:t>
+      </w:r>
+      <w:proofErr w:type="spellEnd"/>
+      <w:r>
+        <w:t xml:space="preserve"> blocks the thread for the time mentioned. </w:t>
+      </w:r>
+      <w:proofErr w:type="spellStart"/>
+      <w:r>
+        <w:t>Thread.Sleep</w:t>
+      </w:r>
+      <w:proofErr w:type="spellEnd"/>
+      <w:r>
+        <w:t xml:space="preserve">(0) relinquishes the current time slice immediately voluntarily handling over the CPU to other thread. </w:t>
+      </w:r>
+      <w:proofErr w:type="spellStart"/>
+      <w:r>
+        <w:t>Thread.Yield</w:t>
+      </w:r>
+      <w:proofErr w:type="spellEnd"/>
+      <w:r>
+        <w:t xml:space="preserve">() does the </w:t>
+      </w:r>
+      <w:proofErr w:type="gramStart"/>
+      <w:r>
+        <w:t>same</w:t>
+      </w:r>
+      <w:proofErr w:type="gramEnd"/>
+      <w:r>
+        <w:t xml:space="preserve"> but it is relinquishes only to the threads on the same processor. </w:t>
+      </w:r>
+    </w:p>
+    <w:p>
+      <w:pPr>
+        <w:pStyle w:val="ListParagraph"/>
+        <w:numPr>
+          <w:ilvl w:val="0"/>
+          <w:numId w:val="7"/>
+        </w:numPr>
+        <w:rPr>
+          <w:b/>
+          <w:bCs/>
+        </w:rPr>
+      </w:pPr>
+      <w:r>
+        <w:rPr>
+          <w:b/>
+          <w:bCs/>
+        </w:rPr>
+        <w:t>Thread Pool</w:t>
+      </w:r>
+      <w:r>
+        <w:rPr>
+          <w:b/>
+          <w:bCs/>
+        </w:rPr>
+        <w:t>:</w:t>
+      </w:r>
+    </w:p>
+    <w:p>
+      <w:pPr>
+        <w:pStyle w:val="ListParagraph"/>
+        <w:numPr>
+          <w:ilvl w:val="1"/>
+          <w:numId w:val="7"/>
+        </w:numPr>
+        <w:rPr>
+          <w:b/>
+          <w:bCs/>
+        </w:rPr>
+      </w:pPr>
+      <w:r>
+        <w:t xml:space="preserve">When a new thread is created few microseconds are spent on creating isolated memory stack for the thread. </w:t>
+      </w:r>
+    </w:p>
+    <w:p>
+      <w:pPr>
+        <w:pStyle w:val="ListParagraph"/>
+        <w:numPr>
+          <w:ilvl w:val="1"/>
+          <w:numId w:val="7"/>
+        </w:numPr>
+        <w:rPr>
+          <w:b/>
+          <w:bCs/>
+        </w:rPr>
+      </w:pPr>
+      <w:r>
+        <w:t xml:space="preserve">Thread </w:t>
+      </w:r>
+      <w:r>
+        <w:t xml:space="preserve">pool cuts this overhead by having a pool of pre-created recyclable threads. </w:t>
+      </w:r>
+    </w:p>
+    <w:p>
+      <w:pPr>
+        <w:pStyle w:val="ListParagraph"/>
+        <w:numPr>
+          <w:ilvl w:val="1"/>
+          <w:numId w:val="7"/>
+        </w:numPr>
+        <w:rPr>
+          <w:b/>
+          <w:bCs/>
+        </w:rPr>
+      </w:pPr>
+      <w:r>
+        <w:t xml:space="preserve">Thread pool is quite essential for achieving parallel programming and fine-grained concurrency. </w:t>
+      </w:r>
+    </w:p>
+    <w:p>
+      <w:pPr>
+        <w:pStyle w:val="ListParagraph"/>
+        <w:numPr>
+          <w:ilvl w:val="1"/>
+          <w:numId w:val="7"/>
+        </w:numPr>
+        <w:rPr>
+          <w:b/>
+          <w:bCs/>
+        </w:rPr>
+      </w:pPr>
+      <w:r>
+        <w:t>Pooled threads are always background threads.</w:t>
+      </w:r>
+    </w:p>
+    <w:p>
+      <w:pPr>
+        <w:pStyle w:val="ListParagraph"/>
+        <w:numPr>
+          <w:ilvl w:val="1"/>
+          <w:numId w:val="7"/>
+        </w:numPr>
+        <w:rPr>
+          <w:b/>
+          <w:bCs/>
+        </w:rPr>
+      </w:pPr>
       <w:proofErr w:type="spellStart"/>
       <w:proofErr w:type="gramStart"/>
       <w:r>
-        <w:t>PrintY</w:t>
+        <w:rPr>
+          <w:i/>
+          <w:iCs/>
+        </w:rPr>
+        <w:t>Thread.CurrentThread.IsThreadPoolThread</w:t>
       </w:r>
       <w:proofErr w:type="spellEnd"/>
-      <w:r>
-        <w:t>(</w:t>
-      </w:r>
       <w:proofErr w:type="gramEnd"/>
       <w:r>
-        <w:t xml:space="preserve">) method it is asked to wait for the completion of the </w:t>
-      </w:r>
-      <w:proofErr w:type="spellStart"/>
-      <w:r>
-        <w:t>firstThread</w:t>
-      </w:r>
-      <w:proofErr w:type="spellEnd"/>
-      <w:r>
-        <w:t xml:space="preserve"> and then join it till then </w:t>
-      </w:r>
-      <w:proofErr w:type="spellStart"/>
-      <w:r>
-        <w:t>secondThread</w:t>
-      </w:r>
-      <w:proofErr w:type="spellEnd"/>
-      <w:r>
-        <w:t xml:space="preserve"> goes to blocked state</w:t>
-      </w:r>
-    </w:p>
-    <w:p>
-      <w:pPr>
-        <w:pStyle w:val="ListParagraph"/>
-        <w:numPr>
-          <w:ilvl w:val="0"/>
-          <w:numId w:val="7"/>
-        </w:numPr>
-      </w:pPr>
-      <w:r>
-        <w:lastRenderedPageBreak/>
-        <w:t xml:space="preserve">Sleep </w:t>
-      </w:r>
-      <w:r>
-        <w:sym w:font="Wingdings" w:char="F0E0"/>
-      </w:r>
-      <w:r>
-        <w:t xml:space="preserve"> </w:t>
-      </w:r>
-      <w:proofErr w:type="spellStart"/>
-      <w:r>
-        <w:t>Thread.Sleep</w:t>
-      </w:r>
-      <w:proofErr w:type="spellEnd"/>
-      <w:r>
-        <w:t xml:space="preserve"> blocks the thread for the time mentioned. </w:t>
-      </w:r>
-      <w:proofErr w:type="spellStart"/>
-      <w:r>
-        <w:t>Thread.Sleep</w:t>
-      </w:r>
-      <w:proofErr w:type="spellEnd"/>
-      <w:r>
-        <w:t xml:space="preserve">(0) relinquishes the current time slice immediately voluntarily handling over the CPU to other thread. </w:t>
-      </w:r>
-      <w:proofErr w:type="spellStart"/>
-      <w:r>
-        <w:t>Thread.Yield</w:t>
-      </w:r>
-      <w:proofErr w:type="spellEnd"/>
-      <w:r>
-        <w:t xml:space="preserve">() does the </w:t>
-      </w:r>
-      <w:proofErr w:type="gramStart"/>
-      <w:r>
-        <w:t>same</w:t>
-      </w:r>
-      <w:proofErr w:type="gramEnd"/>
-      <w:r>
-        <w:t xml:space="preserve"> but it is relinquishes only to the threads on the same processor. </w:t>
-      </w:r>
-    </w:p>
-    <w:p>
-      <w:pPr>
-        <w:pStyle w:val="ListParagraph"/>
-        <w:numPr>
-          <w:ilvl w:val="0"/>
+        <w:t xml:space="preserve"> informs where the current thread is pooled or not. </w:t>
+      </w:r>
+    </w:p>
+    <w:p>
+      <w:pPr>
+        <w:pStyle w:val="ListParagraph"/>
+        <w:numPr>
+          <w:ilvl w:val="1"/>
           <w:numId w:val="7"/>
         </w:numPr>
         <w:rPr>
@@ -1375,127 +2265,7 @@
         </w:rPr>
       </w:pPr>
       <w:r>
-        <w:rPr>
-          <w:b/>
-          <w:bCs/>
-        </w:rPr>
-        <w:t>Thread Pool</w:t>
-      </w:r>
-      <w:r>
-        <w:rPr>
-          <w:b/>
-          <w:bCs/>
-        </w:rPr>
-        <w:t>:</w:t>
-      </w:r>
-    </w:p>
-    <w:p>
-      <w:pPr>
-        <w:pStyle w:val="ListParagraph"/>
-        <w:numPr>
-          <w:ilvl w:val="1"/>
-          <w:numId w:val="7"/>
-        </w:numPr>
-        <w:rPr>
-          <w:b/>
-          <w:bCs/>
-        </w:rPr>
-      </w:pPr>
-      <w:r>
-        <w:t xml:space="preserve">When a new thread is created few microseconds are spent on creating isolated memory stack for the thread. </w:t>
-      </w:r>
-    </w:p>
-    <w:p>
-      <w:pPr>
-        <w:pStyle w:val="ListParagraph"/>
-        <w:numPr>
-          <w:ilvl w:val="1"/>
-          <w:numId w:val="7"/>
-        </w:numPr>
-        <w:rPr>
-          <w:b/>
-          <w:bCs/>
-        </w:rPr>
-      </w:pPr>
-      <w:r>
-        <w:t xml:space="preserve">Thread </w:t>
-      </w:r>
-      <w:r>
-        <w:t xml:space="preserve">pool cuts this overhead by having a pool of pre-created recyclable threads. </w:t>
-      </w:r>
-    </w:p>
-    <w:p>
-      <w:pPr>
-        <w:pStyle w:val="ListParagraph"/>
-        <w:numPr>
-          <w:ilvl w:val="1"/>
-          <w:numId w:val="7"/>
-        </w:numPr>
-        <w:rPr>
-          <w:b/>
-          <w:bCs/>
-        </w:rPr>
-      </w:pPr>
-      <w:r>
-        <w:t xml:space="preserve">Thread pool is quite essential for achieving parallel programming and fine-grained concurrency. </w:t>
-      </w:r>
-    </w:p>
-    <w:p>
-      <w:pPr>
-        <w:pStyle w:val="ListParagraph"/>
-        <w:numPr>
-          <w:ilvl w:val="1"/>
-          <w:numId w:val="7"/>
-        </w:numPr>
-        <w:rPr>
-          <w:b/>
-          <w:bCs/>
-        </w:rPr>
-      </w:pPr>
-      <w:r>
-        <w:t>Pooled threads are always background threads.</w:t>
-      </w:r>
-    </w:p>
-    <w:p>
-      <w:pPr>
-        <w:pStyle w:val="ListParagraph"/>
-        <w:numPr>
-          <w:ilvl w:val="1"/>
-          <w:numId w:val="7"/>
-        </w:numPr>
-        <w:rPr>
-          <w:b/>
-          <w:bCs/>
-        </w:rPr>
-      </w:pPr>
-      <w:proofErr w:type="spellStart"/>
-      <w:proofErr w:type="gramStart"/>
-      <w:r>
-        <w:rPr>
-          <w:i/>
-          <w:iCs/>
-        </w:rPr>
-        <w:t>Thread.CurrentThread.IsThreadPoolThread</w:t>
-      </w:r>
-      <w:proofErr w:type="spellEnd"/>
-      <w:proofErr w:type="gramEnd"/>
-      <w:r>
-        <w:t xml:space="preserve"> informs where the current thread is pooled or not. </w:t>
-      </w:r>
-    </w:p>
-    <w:p>
-      <w:pPr>
-        <w:pStyle w:val="ListParagraph"/>
-        <w:numPr>
-          <w:ilvl w:val="1"/>
-          <w:numId w:val="7"/>
-        </w:numPr>
-        <w:rPr>
-          <w:b/>
-          <w:bCs/>
-        </w:rPr>
-      </w:pPr>
-      <w:r>
+        <w:lastRenderedPageBreak/>
         <w:t xml:space="preserve">The easiest way to run quickly on a pooled thread is by using this </w:t>
       </w:r>
       <w:r>
@@ -1839,7 +2609,7 @@
     </w:p>
     <w:sectPr>
       <w:pgSz w:w="12240" w:h="15840"/>
-      <w:pgMar w:top="1440" w:right="1440" w:bottom="1440" w:left="1440" w:header="720" w:footer="720" w:gutter="0"/>
+      <w:pgMar w:top="720" w:right="720" w:bottom="720" w:left="720" w:header="720" w:footer="720" w:gutter="0"/>
       <w:cols w:space="720"/>
       <w:docGrid w:linePitch="360"/>
     </w:sectPr>
@@ -1852,7 +2622,7 @@
   <w:abstractNum w:abstractNumId="0" w15:restartNumberingAfterBreak="0">
     <w:nsid w:val="0DD27268"/>
     <w:multiLevelType w:val="hybridMultilevel"/>
-    <w:tmpl w:val="BD6ED18A"/>
+    <w:tmpl w:val="6D7A5846"/>
     <w:lvl w:ilvl="0" w:tplc="04090001">
       <w:start w:val="1"/>
       <w:numFmt w:val="bullet"/>
@@ -2076,6 +2846,119 @@
     </w:lvl>
   </w:abstractNum>
   <w:abstractNum w:abstractNumId="2" w15:restartNumberingAfterBreak="0">
+    <w:nsid w:val="1B622D1A"/>
+    <w:multiLevelType w:val="hybridMultilevel"/>
+    <w:tmpl w:val="F578804E"/>
+    <w:lvl w:ilvl="0" w:tplc="04090001">
+      <w:start w:val="1"/>
+      <w:numFmt w:val="bullet"/>
+      <w:lvlText w:val=""/>
+      <w:lvlJc w:val="left"/>
+      <w:pPr>
+        <w:ind w:left="720" w:hanging="360"/>
+      </w:pPr>
+      <w:rPr>
+        <w:rFonts w:ascii="Symbol" w:hAnsi="Symbol" w:hint="default"/>
+      </w:rPr>
+    </w:lvl>
+    <w:lvl w:ilvl="1" w:tplc="04090003" w:tentative="1">
+      <w:start w:val="1"/>
+      <w:numFmt w:val="bullet"/>
+      <w:lvlText w:val="o"/>
+      <w:lvlJc w:val="left"/>
+      <w:pPr>
+        <w:ind w:left="1440" w:hanging="360"/>
+      </w:pPr>
+      <w:rPr>
+        <w:rFonts w:ascii="Courier New" w:hAnsi="Courier New" w:cs="Courier New" w:hint="default"/>
+      </w:rPr>
+    </w:lvl>
+    <w:lvl w:ilvl="2" w:tplc="04090005" w:tentative="1">
+      <w:start w:val="1"/>
+      <w:numFmt w:val="bullet"/>
+      <w:lvlText w:val=""/>
+      <w:lvlJc w:val="left"/>
+      <w:pPr>
+        <w:ind w:left="2160" w:hanging="360"/>
+      </w:pPr>
+      <w:rPr>
+        <w:rFonts w:ascii="Wingdings" w:hAnsi="Wingdings" w:hint="default"/>
+      </w:rPr>
+    </w:lvl>
+    <w:lvl w:ilvl="3" w:tplc="04090001" w:tentative="1">
+      <w:start w:val="1"/>
+      <w:numFmt w:val="bullet"/>
+      <w:lvlText w:val=""/>
+      <w:lvlJc w:val="left"/>
+      <w:pPr>
+        <w:ind w:left="2880" w:hanging="360"/>
+      </w:pPr>
+      <w:rPr>
+        <w:rFonts w:ascii="Symbol" w:hAnsi="Symbol" w:hint="default"/>
+      </w:rPr>
+    </w:lvl>
+    <w:lvl w:ilvl="4" w:tplc="04090003" w:tentative="1">
+      <w:start w:val="1"/>
+      <w:numFmt w:val="bullet"/>
+      <w:lvlText w:val="o"/>
+      <w:lvlJc w:val="left"/>
+      <w:pPr>
+        <w:ind w:left="3600" w:hanging="360"/>
+      </w:pPr>
+      <w:rPr>
+        <w:rFonts w:ascii="Courier New" w:hAnsi="Courier New" w:cs="Courier New" w:hint="default"/>
+      </w:rPr>
+    </w:lvl>
+    <w:lvl w:ilvl="5" w:tplc="04090005" w:tentative="1">
+      <w:start w:val="1"/>
+      <w:numFmt w:val="bullet"/>
+      <w:lvlText w:val=""/>
+      <w:lvlJc w:val="left"/>
+      <w:pPr>
+        <w:ind w:left="4320" w:hanging="360"/>
+      </w:pPr>
+      <w:rPr>
+        <w:rFonts w:ascii="Wingdings" w:hAnsi="Wingdings" w:hint="default"/>
+      </w:rPr>
+    </w:lvl>
+    <w:lvl w:ilvl="6" w:tplc="04090001" w:tentative="1">
+      <w:start w:val="1"/>
+      <w:numFmt w:val="bullet"/>
+      <w:lvlText w:val=""/>
+      <w:lvlJc w:val="left"/>
+      <w:pPr>
+        <w:ind w:left="5040" w:hanging="360"/>
+      </w:pPr>
+      <w:rPr>
+        <w:rFonts w:ascii="Symbol" w:hAnsi="Symbol" w:hint="default"/>
+      </w:rPr>
+    </w:lvl>
+    <w:lvl w:ilvl="7" w:tplc="04090003" w:tentative="1">
+      <w:start w:val="1"/>
+      <w:numFmt w:val="bullet"/>
+      <w:lvlText w:val="o"/>
+      <w:lvlJc w:val="left"/>
+      <w:pPr>
+        <w:ind w:left="5760" w:hanging="360"/>
+      </w:pPr>
+      <w:rPr>
+        <w:rFonts w:ascii="Courier New" w:hAnsi="Courier New" w:cs="Courier New" w:hint="default"/>
+      </w:rPr>
+    </w:lvl>
+    <w:lvl w:ilvl="8" w:tplc="04090005" w:tentative="1">
+      <w:start w:val="1"/>
+      <w:numFmt w:val="bullet"/>
+      <w:lvlText w:val=""/>
+      <w:lvlJc w:val="left"/>
+      <w:pPr>
+        <w:ind w:left="6480" w:hanging="360"/>
+      </w:pPr>
+      <w:rPr>
+        <w:rFonts w:ascii="Wingdings" w:hAnsi="Wingdings" w:hint="default"/>
+      </w:rPr>
+    </w:lvl>
+  </w:abstractNum>
+  <w:abstractNum w:abstractNumId="3" w15:restartNumberingAfterBreak="0">
     <w:nsid w:val="201E46EC"/>
     <w:multiLevelType w:val="hybridMultilevel"/>
     <w:tmpl w:val="42F2A918"/>
@@ -2188,7 +3071,120 @@
       </w:rPr>
     </w:lvl>
   </w:abstractNum>
-  <w:abstractNum w:abstractNumId="3" w15:restartNumberingAfterBreak="0">
+  <w:abstractNum w:abstractNumId="4" w15:restartNumberingAfterBreak="0">
+    <w:nsid w:val="2F9A64EC"/>
+    <w:multiLevelType w:val="hybridMultilevel"/>
+    <w:tmpl w:val="F0C08B6A"/>
+    <w:lvl w:ilvl="0" w:tplc="04090001">
+      <w:start w:val="1"/>
+      <w:numFmt w:val="bullet"/>
+      <w:lvlText w:val=""/>
+      <w:lvlJc w:val="left"/>
+      <w:pPr>
+        <w:ind w:left="720" w:hanging="360"/>
+      </w:pPr>
+      <w:rPr>
+        <w:rFonts w:ascii="Symbol" w:hAnsi="Symbol" w:hint="default"/>
+      </w:rPr>
+    </w:lvl>
+    <w:lvl w:ilvl="1" w:tplc="04090003" w:tentative="1">
+      <w:start w:val="1"/>
+      <w:numFmt w:val="bullet"/>
+      <w:lvlText w:val="o"/>
+      <w:lvlJc w:val="left"/>
+      <w:pPr>
+        <w:ind w:left="1440" w:hanging="360"/>
+      </w:pPr>
+      <w:rPr>
+        <w:rFonts w:ascii="Courier New" w:hAnsi="Courier New" w:cs="Courier New" w:hint="default"/>
+      </w:rPr>
+    </w:lvl>
+    <w:lvl w:ilvl="2" w:tplc="04090005" w:tentative="1">
+      <w:start w:val="1"/>
+      <w:numFmt w:val="bullet"/>
+      <w:lvlText w:val=""/>
+      <w:lvlJc w:val="left"/>
+      <w:pPr>
+        <w:ind w:left="2160" w:hanging="360"/>
+      </w:pPr>
+      <w:rPr>
+        <w:rFonts w:ascii="Wingdings" w:hAnsi="Wingdings" w:hint="default"/>
+      </w:rPr>
+    </w:lvl>
+    <w:lvl w:ilvl="3" w:tplc="04090001" w:tentative="1">
+      <w:start w:val="1"/>
+      <w:numFmt w:val="bullet"/>
+      <w:lvlText w:val=""/>
+      <w:lvlJc w:val="left"/>
+      <w:pPr>
+        <w:ind w:left="2880" w:hanging="360"/>
+      </w:pPr>
+      <w:rPr>
+        <w:rFonts w:ascii="Symbol" w:hAnsi="Symbol" w:hint="default"/>
+      </w:rPr>
+    </w:lvl>
+    <w:lvl w:ilvl="4" w:tplc="04090003" w:tentative="1">
+      <w:start w:val="1"/>
+      <w:numFmt w:val="bullet"/>
+      <w:lvlText w:val="o"/>
+      <w:lvlJc w:val="left"/>
+      <w:pPr>
+        <w:ind w:left="3600" w:hanging="360"/>
+      </w:pPr>
+      <w:rPr>
+        <w:rFonts w:ascii="Courier New" w:hAnsi="Courier New" w:cs="Courier New" w:hint="default"/>
+      </w:rPr>
+    </w:lvl>
+    <w:lvl w:ilvl="5" w:tplc="04090005" w:tentative="1">
+      <w:start w:val="1"/>
+      <w:numFmt w:val="bullet"/>
+      <w:lvlText w:val=""/>
+      <w:lvlJc w:val="left"/>
+      <w:pPr>
+        <w:ind w:left="4320" w:hanging="360"/>
+      </w:pPr>
+      <w:rPr>
+        <w:rFonts w:ascii="Wingdings" w:hAnsi="Wingdings" w:hint="default"/>
+      </w:rPr>
+    </w:lvl>
+    <w:lvl w:ilvl="6" w:tplc="04090001" w:tentative="1">
+      <w:start w:val="1"/>
+      <w:numFmt w:val="bullet"/>
+      <w:lvlText w:val=""/>
+      <w:lvlJc w:val="left"/>
+      <w:pPr>
+        <w:ind w:left="5040" w:hanging="360"/>
+      </w:pPr>
+      <w:rPr>
+        <w:rFonts w:ascii="Symbol" w:hAnsi="Symbol" w:hint="default"/>
+      </w:rPr>
+    </w:lvl>
+    <w:lvl w:ilvl="7" w:tplc="04090003" w:tentative="1">
+      <w:start w:val="1"/>
+      <w:numFmt w:val="bullet"/>
+      <w:lvlText w:val="o"/>
+      <w:lvlJc w:val="left"/>
+      <w:pPr>
+        <w:ind w:left="5760" w:hanging="360"/>
+      </w:pPr>
+      <w:rPr>
+        <w:rFonts w:ascii="Courier New" w:hAnsi="Courier New" w:cs="Courier New" w:hint="default"/>
+      </w:rPr>
+    </w:lvl>
+    <w:lvl w:ilvl="8" w:tplc="04090005" w:tentative="1">
+      <w:start w:val="1"/>
+      <w:numFmt w:val="bullet"/>
+      <w:lvlText w:val=""/>
+      <w:lvlJc w:val="left"/>
+      <w:pPr>
+        <w:ind w:left="6480" w:hanging="360"/>
+      </w:pPr>
+      <w:rPr>
+        <w:rFonts w:ascii="Wingdings" w:hAnsi="Wingdings" w:hint="default"/>
+      </w:rPr>
+    </w:lvl>
+  </w:abstractNum>
+  <w:abstractNum w:abstractNumId="5" w15:restartNumberingAfterBreak="0">
     <w:nsid w:val="47B10E7B"/>
     <w:multiLevelType w:val="hybridMultilevel"/>
     <w:tmpl w:val="757A690A"/>
@@ -2301,7 +3297,7 @@
       </w:rPr>
     </w:lvl>
   </w:abstractNum>
-  <w:abstractNum w:abstractNumId="4" w15:restartNumberingAfterBreak="0">
+  <w:abstractNum w:abstractNumId="6" w15:restartNumberingAfterBreak="0">
     <w:nsid w:val="47B6552A"/>
     <w:multiLevelType w:val="hybridMultilevel"/>
     <w:tmpl w:val="E54AF820"/>
@@ -2414,7 +3410,7 @@
       </w:rPr>
     </w:lvl>
   </w:abstractNum>
-  <w:abstractNum w:abstractNumId="5" w15:restartNumberingAfterBreak="0">
+  <w:abstractNum w:abstractNumId="7" w15:restartNumberingAfterBreak="0">
     <w:nsid w:val="4E874949"/>
     <w:multiLevelType w:val="hybridMultilevel"/>
     <w:tmpl w:val="A6A21F66"/>
@@ -2527,7 +3523,7 @@
       </w:rPr>
     </w:lvl>
   </w:abstractNum>
-  <w:abstractNum w:abstractNumId="6" w15:restartNumberingAfterBreak="0">
+  <w:abstractNum w:abstractNumId="8" w15:restartNumberingAfterBreak="0">
     <w:nsid w:val="63B60E40"/>
     <w:multiLevelType w:val="hybridMultilevel"/>
     <w:tmpl w:val="C088D482"/>
@@ -2640,7 +3636,7 @@
       </w:rPr>
     </w:lvl>
   </w:abstractNum>
-  <w:abstractNum w:abstractNumId="7" w15:restartNumberingAfterBreak="0">
+  <w:abstractNum w:abstractNumId="9" w15:restartNumberingAfterBreak="0">
     <w:nsid w:val="65DB4FE5"/>
     <w:multiLevelType w:val="hybridMultilevel"/>
     <w:tmpl w:val="0F3CB0F4"/>
@@ -2753,11 +3749,124 @@
       </w:rPr>
     </w:lvl>
   </w:abstractNum>
+  <w:abstractNum w:abstractNumId="10" w15:restartNumberingAfterBreak="0">
+    <w:nsid w:val="699B1DB4"/>
+    <w:multiLevelType w:val="hybridMultilevel"/>
+    <w:tmpl w:val="6C406526"/>
+    <w:lvl w:ilvl="0" w:tplc="04090005">
+      <w:start w:val="1"/>
+      <w:numFmt w:val="bullet"/>
+      <w:lvlText w:val=""/>
+      <w:lvlJc w:val="left"/>
+      <w:pPr>
+        <w:ind w:left="2160" w:hanging="360"/>
+      </w:pPr>
+      <w:rPr>
+        <w:rFonts w:ascii="Wingdings" w:hAnsi="Wingdings" w:hint="default"/>
+      </w:rPr>
+    </w:lvl>
+    <w:lvl w:ilvl="1" w:tplc="04090003" w:tentative="1">
+      <w:start w:val="1"/>
+      <w:numFmt w:val="bullet"/>
+      <w:lvlText w:val="o"/>
+      <w:lvlJc w:val="left"/>
+      <w:pPr>
+        <w:ind w:left="2880" w:hanging="360"/>
+      </w:pPr>
+      <w:rPr>
+        <w:rFonts w:ascii="Courier New" w:hAnsi="Courier New" w:cs="Courier New" w:hint="default"/>
+      </w:rPr>
+    </w:lvl>
+    <w:lvl w:ilvl="2" w:tplc="04090005" w:tentative="1">
+      <w:start w:val="1"/>
+      <w:numFmt w:val="bullet"/>
+      <w:lvlText w:val=""/>
+      <w:lvlJc w:val="left"/>
+      <w:pPr>
+        <w:ind w:left="3600" w:hanging="360"/>
+      </w:pPr>
+      <w:rPr>
+        <w:rFonts w:ascii="Wingdings" w:hAnsi="Wingdings" w:hint="default"/>
+      </w:rPr>
+    </w:lvl>
+    <w:lvl w:ilvl="3" w:tplc="04090001" w:tentative="1">
+      <w:start w:val="1"/>
+      <w:numFmt w:val="bullet"/>
+      <w:lvlText w:val=""/>
+      <w:lvlJc w:val="left"/>
+      <w:pPr>
+        <w:ind w:left="4320" w:hanging="360"/>
+      </w:pPr>
+      <w:rPr>
+        <w:rFonts w:ascii="Symbol" w:hAnsi="Symbol" w:hint="default"/>
+      </w:rPr>
+    </w:lvl>
+    <w:lvl w:ilvl="4" w:tplc="04090003" w:tentative="1">
+      <w:start w:val="1"/>
+      <w:numFmt w:val="bullet"/>
+      <w:lvlText w:val="o"/>
+      <w:lvlJc w:val="left"/>
+      <w:pPr>
+        <w:ind w:left="5040" w:hanging="360"/>
+      </w:pPr>
+      <w:rPr>
+        <w:rFonts w:ascii="Courier New" w:hAnsi="Courier New" w:cs="Courier New" w:hint="default"/>
+      </w:rPr>
+    </w:lvl>
+    <w:lvl w:ilvl="5" w:tplc="04090005" w:tentative="1">
+      <w:start w:val="1"/>
+      <w:numFmt w:val="bullet"/>
+      <w:lvlText w:val=""/>
+      <w:lvlJc w:val="left"/>
+      <w:pPr>
+        <w:ind w:left="5760" w:hanging="360"/>
+      </w:pPr>
+      <w:rPr>
+        <w:rFonts w:ascii="Wingdings" w:hAnsi="Wingdings" w:hint="default"/>
+      </w:rPr>
+    </w:lvl>
+    <w:lvl w:ilvl="6" w:tplc="04090001" w:tentative="1">
+      <w:start w:val="1"/>
+      <w:numFmt w:val="bullet"/>
+      <w:lvlText w:val=""/>
+      <w:lvlJc w:val="left"/>
+      <w:pPr>
+        <w:ind w:left="6480" w:hanging="360"/>
+      </w:pPr>
+      <w:rPr>
+        <w:rFonts w:ascii="Symbol" w:hAnsi="Symbol" w:hint="default"/>
+      </w:rPr>
+    </w:lvl>
+    <w:lvl w:ilvl="7" w:tplc="04090003" w:tentative="1">
+      <w:start w:val="1"/>
+      <w:numFmt w:val="bullet"/>
+      <w:lvlText w:val="o"/>
+      <w:lvlJc w:val="left"/>
+      <w:pPr>
+        <w:ind w:left="7200" w:hanging="360"/>
+      </w:pPr>
+      <w:rPr>
+        <w:rFonts w:ascii="Courier New" w:hAnsi="Courier New" w:cs="Courier New" w:hint="default"/>
+      </w:rPr>
+    </w:lvl>
+    <w:lvl w:ilvl="8" w:tplc="04090005" w:tentative="1">
+      <w:start w:val="1"/>
+      <w:numFmt w:val="bullet"/>
+      <w:lvlText w:val=""/>
+      <w:lvlJc w:val="left"/>
+      <w:pPr>
+        <w:ind w:left="7920" w:hanging="360"/>
+      </w:pPr>
+      <w:rPr>
+        <w:rFonts w:ascii="Wingdings" w:hAnsi="Wingdings" w:hint="default"/>
+      </w:rPr>
+    </w:lvl>
+  </w:abstractNum>
   <w:num w:numId="1" w16cid:durableId="341708035">
-    <w:abstractNumId w:val="6"/>
+    <w:abstractNumId w:val="8"/>
   </w:num>
   <w:num w:numId="2" w16cid:durableId="325136919">
-    <w:abstractNumId w:val="5"/>
+    <w:abstractNumId w:val="7"/>
   </w:num>
   <w:num w:numId="3" w16cid:durableId="1621110573">
     <w:abstractNumId w:val="1"/>
@@ -2766,16 +3875,25 @@
     <w:abstractNumId w:val="0"/>
   </w:num>
   <w:num w:numId="5" w16cid:durableId="755512671">
-    <w:abstractNumId w:val="4"/>
+    <w:abstractNumId w:val="6"/>
   </w:num>
   <w:num w:numId="6" w16cid:durableId="1187328650">
+    <w:abstractNumId w:val="3"/>
+  </w:num>
+  <w:num w:numId="7" w16cid:durableId="116223448">
+    <w:abstractNumId w:val="5"/>
+  </w:num>
+  <w:num w:numId="8" w16cid:durableId="219559931">
+    <w:abstractNumId w:val="9"/>
+  </w:num>
+  <w:num w:numId="9" w16cid:durableId="1004436227">
+    <w:abstractNumId w:val="10"/>
+  </w:num>
+  <w:num w:numId="10" w16cid:durableId="2141796529">
     <w:abstractNumId w:val="2"/>
   </w:num>
-  <w:num w:numId="7" w16cid:durableId="116223448">
-    <w:abstractNumId w:val="3"/>
-  </w:num>
-  <w:num w:numId="8" w16cid:durableId="219559931">
-    <w:abstractNumId w:val="7"/>
+  <w:num w:numId="11" w16cid:durableId="1478376439">
+    <w:abstractNumId w:val="4"/>
   </w:num>
 </w:numbering>
 </file>

</xml_diff>

<commit_message>
Pushing some C# related changes
</commit_message>
<xml_diff>
--- a/C#/Notes.docx
+++ b/C#/Notes.docx
@@ -1,6 +1,6 @@
 
 <file path=word/document.xml><?xml version="1.0" encoding="utf-8"?>
-<w:document xmlns:wpc="http://schemas.microsoft.com/office/word/2010/wordprocessingCanvas" xmlns:cx="http://schemas.microsoft.com/office/drawing/2014/chartex" xmlns:cx1="http://schemas.microsoft.com/office/drawing/2015/9/8/chartex" xmlns:cx2="http://schemas.microsoft.com/office/drawing/2015/10/21/chartex" xmlns:cx3="http://schemas.microsoft.com/office/drawing/2016/5/9/chartex" xmlns:cx4="http://schemas.microsoft.com/office/drawing/2016/5/10/chartex" xmlns:cx5="http://schemas.microsoft.com/office/drawing/2016/5/11/chartex" xmlns:cx6="http://schemas.microsoft.com/office/drawing/2016/5/12/chartex" xmlns:cx7="http://schemas.microsoft.com/office/drawing/2016/5/13/chartex" xmlns:cx8="http://schemas.microsoft.com/office/drawing/2016/5/14/chartex" xmlns:mc="http://schemas.openxmlformats.org/markup-compatibility/2006" xmlns:aink="http://schemas.microsoft.com/office/drawing/2016/ink" xmlns:am3d="http://schemas.microsoft.com/office/drawing/2017/model3d" xmlns:o="urn:schemas-microsoft-com:office:office" xmlns:oel="http://schemas.microsoft.com/office/2019/extlst" xmlns:r="http://schemas.openxmlformats.org/officeDocument/2006/relationships" xmlns:m="http://schemas.openxmlformats.org/officeDocument/2006/math" xmlns:v="urn:schemas-microsoft-com:vml" xmlns:wp14="http://schemas.microsoft.com/office/word/2010/wordprocessingDrawing" xmlns:wp="http://schemas.openxmlformats.org/drawingml/2006/wordprocessingDrawing" xmlns:w10="urn:schemas-microsoft-com:office:word" xmlns:w="http://schemas.openxmlformats.org/wordprocessingml/2006/main" xmlns:w14="http://schemas.microsoft.com/office/word/2010/wordml" xmlns:w15="http://schemas.microsoft.com/office/word/2012/wordml" xmlns:w16cex="http://schemas.microsoft.com/office/word/2018/wordml/cex" xmlns:w16cid="http://schemas.microsoft.com/office/word/2016/wordml/cid" xmlns:w16="http://schemas.microsoft.com/office/word/2018/wordml" xmlns:w16sdtdh="http://schemas.microsoft.com/office/word/2020/wordml/sdtdatahash" xmlns:w16se="http://schemas.microsoft.com/office/word/2015/wordml/symex" xmlns:wpg="http://schemas.microsoft.com/office/word/2010/wordprocessingGroup" xmlns:wpi="http://schemas.microsoft.com/office/word/2010/wordprocessingInk" xmlns:wne="http://schemas.microsoft.com/office/word/2006/wordml" xmlns:wps="http://schemas.microsoft.com/office/word/2010/wordprocessingShape" mc:Ignorable="w14 w15 w16se w16cid w16 w16cex w16sdtdh wp14">
+<w:document xmlns:wpc="http://schemas.microsoft.com/office/word/2010/wordprocessingCanvas" xmlns:cx="http://schemas.microsoft.com/office/drawing/2014/chartex" xmlns:cx1="http://schemas.microsoft.com/office/drawing/2015/9/8/chartex" xmlns:cx2="http://schemas.microsoft.com/office/drawing/2015/10/21/chartex" xmlns:cx3="http://schemas.microsoft.com/office/drawing/2016/5/9/chartex" xmlns:cx4="http://schemas.microsoft.com/office/drawing/2016/5/10/chartex" xmlns:cx5="http://schemas.microsoft.com/office/drawing/2016/5/11/chartex" xmlns:cx6="http://schemas.microsoft.com/office/drawing/2016/5/12/chartex" xmlns:cx7="http://schemas.microsoft.com/office/drawing/2016/5/13/chartex" xmlns:cx8="http://schemas.microsoft.com/office/drawing/2016/5/14/chartex" xmlns:mc="http://schemas.openxmlformats.org/markup-compatibility/2006" xmlns:aink="http://schemas.microsoft.com/office/drawing/2016/ink" xmlns:am3d="http://schemas.microsoft.com/office/drawing/2017/model3d" xmlns:o="urn:schemas-microsoft-com:office:office" xmlns:oel="http://schemas.microsoft.com/office/2019/extlst" xmlns:r="http://schemas.openxmlformats.org/officeDocument/2006/relationships" xmlns:m="http://schemas.openxmlformats.org/officeDocument/2006/math" xmlns:v="urn:schemas-microsoft-com:vml" xmlns:wp14="http://schemas.microsoft.com/office/word/2010/wordprocessingDrawing" xmlns:wp="http://schemas.openxmlformats.org/drawingml/2006/wordprocessingDrawing" xmlns:w10="urn:schemas-microsoft-com:office:word" xmlns:w="http://schemas.openxmlformats.org/wordprocessingml/2006/main" xmlns:w14="http://schemas.microsoft.com/office/word/2010/wordml" xmlns:w15="http://schemas.microsoft.com/office/word/2012/wordml" xmlns:w16cex="http://schemas.microsoft.com/office/word/2018/wordml/cex" xmlns:w16cid="http://schemas.microsoft.com/office/word/2016/wordml/cid" xmlns:w16="http://schemas.microsoft.com/office/word/2018/wordml" xmlns:w16du="http://schemas.microsoft.com/office/word/2023/wordml/word16du" xmlns:w16sdtdh="http://schemas.microsoft.com/office/word/2020/wordml/sdtdatahash" xmlns:w16se="http://schemas.microsoft.com/office/word/2015/wordml/symex" xmlns:wpg="http://schemas.microsoft.com/office/word/2010/wordprocessingGroup" xmlns:wpi="http://schemas.microsoft.com/office/word/2010/wordprocessingInk" xmlns:wne="http://schemas.microsoft.com/office/word/2006/wordml" xmlns:wps="http://schemas.microsoft.com/office/word/2010/wordprocessingShape" mc:Ignorable="w14 w15 w16se w16cid w16 w16cex w16sdtdh w16du wp14">
   <w:body>
     <w:p>
       <w:pPr>
@@ -598,6 +598,106 @@
         </w:rPr>
         <w:t>:</w:t>
       </w:r>
+      <w:r>
+        <w:rPr>
+          <w:b/>
+          <w:bCs/>
+        </w:rPr>
+        <w:t xml:space="preserve"> </w:t>
+      </w:r>
+    </w:p>
+    <w:p>
+      <w:pPr>
+        <w:pStyle w:val="ListParagraph"/>
+        <w:numPr>
+          <w:ilvl w:val="0"/>
+          <w:numId w:val="13"/>
+        </w:numPr>
+        <w:rPr>
+          <w:b/>
+          <w:bCs/>
+        </w:rPr>
+      </w:pPr>
+      <w:r>
+        <w:t>An event is a construct that exposes subset of delegate features</w:t>
+      </w:r>
+      <w:r>
+        <w:t>. The main purpose of events is to prevent subscribers from interfering with one another.</w:t>
+      </w:r>
+      <w:r>
+        <w:t xml:space="preserve"> </w:t>
+      </w:r>
+    </w:p>
+    <w:p>
+      <w:pPr>
+        <w:pStyle w:val="ListParagraph"/>
+        <w:numPr>
+          <w:ilvl w:val="0"/>
+          <w:numId w:val="13"/>
+        </w:numPr>
+        <w:rPr>
+          <w:b/>
+          <w:bCs/>
+        </w:rPr>
+      </w:pPr>
+      <w:r>
+        <w:rPr>
+          <w:noProof/>
+        </w:rPr>
+        <w:drawing>
+          <wp:inline distT="0" distB="0" distL="0" distR="0" wp14:anchorId="0199BA27" wp14:editId="5A3E950A">
+            <wp:extent cx="3779520" cy="3458961"/>
+            <wp:effectExtent l="0" t="0" r="0" b="8255"/>
+            <wp:docPr id="1930131682" name="Picture 1"/>
+            <wp:cNvGraphicFramePr>
+              <a:graphicFrameLocks xmlns:a="http://schemas.openxmlformats.org/drawingml/2006/main" noChangeAspect="1"/>
+            </wp:cNvGraphicFramePr>
+            <a:graphic xmlns:a="http://schemas.openxmlformats.org/drawingml/2006/main">
+              <a:graphicData uri="http://schemas.openxmlformats.org/drawingml/2006/picture">
+                <pic:pic xmlns:pic="http://schemas.openxmlformats.org/drawingml/2006/picture">
+                  <pic:nvPicPr>
+                    <pic:cNvPr id="1930131682" name=""/>
+                    <pic:cNvPicPr/>
+                  </pic:nvPicPr>
+                  <pic:blipFill>
+                    <a:blip r:embed="rId11"/>
+                    <a:stretch>
+                      <a:fillRect/>
+                    </a:stretch>
+                  </pic:blipFill>
+                  <pic:spPr>
+                    <a:xfrm>
+                      <a:off x="0" y="0"/>
+                      <a:ext cx="3784017" cy="3463076"/>
+                    </a:xfrm>
+                    <a:prstGeom prst="rect">
+                      <a:avLst/>
+                    </a:prstGeom>
+                  </pic:spPr>
+                </pic:pic>
+              </a:graphicData>
+            </a:graphic>
+          </wp:inline>
+        </w:drawing>
+      </w:r>
+      <w:r>
+        <w:rPr>
+          <w:b/>
+          <w:bCs/>
+        </w:rPr>
+        <w:t xml:space="preserve">  </w:t>
+      </w:r>
+      <w:r>
+        <w:t xml:space="preserve">If we add ‘event’ word before instantiating a </w:t>
+      </w:r>
+      <w:proofErr w:type="gramStart"/>
+      <w:r>
+        <w:t>delegate</w:t>
+      </w:r>
+      <w:proofErr w:type="gramEnd"/>
+      <w:r>
+        <w:t xml:space="preserve"> it becomes an event.</w:t>
+      </w:r>
     </w:p>
     <w:p>
       <w:pPr>
@@ -625,7 +725,392 @@
         <w:t xml:space="preserve">‘Empty’ that coneys information about an event. </w:t>
       </w:r>
     </w:p>
-    <w:p/>
+    <w:p>
+      <w:r>
+        <w:rPr>
+          <w:b/>
+          <w:bCs/>
+        </w:rPr>
+        <w:t xml:space="preserve">      Anonymous Methods</w:t>
+      </w:r>
+      <w:r>
+        <w:t>:</w:t>
+      </w:r>
+    </w:p>
+    <w:p>
+      <w:pPr>
+        <w:pStyle w:val="ListParagraph"/>
+        <w:numPr>
+          <w:ilvl w:val="0"/>
+          <w:numId w:val="4"/>
+        </w:numPr>
+      </w:pPr>
+      <w:r>
+        <w:t xml:space="preserve">These begin with key word ‘delegate’  </w:t>
+      </w:r>
+      <w:r>
+        <w:rPr>
+          <w:noProof/>
+        </w:rPr>
+        <w:drawing>
+          <wp:inline distT="0" distB="0" distL="0" distR="0" wp14:anchorId="5AC0E165" wp14:editId="397EB962">
+            <wp:extent cx="2705104" cy="190500"/>
+            <wp:effectExtent l="0" t="0" r="0" b="0"/>
+            <wp:docPr id="992947065" name="Picture 1"/>
+            <wp:cNvGraphicFramePr>
+              <a:graphicFrameLocks xmlns:a="http://schemas.openxmlformats.org/drawingml/2006/main" noChangeAspect="1"/>
+            </wp:cNvGraphicFramePr>
+            <a:graphic xmlns:a="http://schemas.openxmlformats.org/drawingml/2006/main">
+              <a:graphicData uri="http://schemas.openxmlformats.org/drawingml/2006/picture">
+                <pic:pic xmlns:pic="http://schemas.openxmlformats.org/drawingml/2006/picture">
+                  <pic:nvPicPr>
+                    <pic:cNvPr id="992947065" name=""/>
+                    <pic:cNvPicPr/>
+                  </pic:nvPicPr>
+                  <pic:blipFill>
+                    <a:blip r:embed="rId12"/>
+                    <a:stretch>
+                      <a:fillRect/>
+                    </a:stretch>
+                  </pic:blipFill>
+                  <pic:spPr>
+                    <a:xfrm>
+                      <a:off x="0" y="0"/>
+                      <a:ext cx="2774173" cy="195364"/>
+                    </a:xfrm>
+                    <a:prstGeom prst="rect">
+                      <a:avLst/>
+                    </a:prstGeom>
+                  </pic:spPr>
+                </pic:pic>
+              </a:graphicData>
+            </a:graphic>
+          </wp:inline>
+        </w:drawing>
+      </w:r>
+    </w:p>
+    <w:p>
+      <w:pPr>
+        <w:rPr>
+          <w:b/>
+          <w:bCs/>
+        </w:rPr>
+      </w:pPr>
+      <w:r>
+        <w:rPr>
+          <w:b/>
+          <w:bCs/>
+        </w:rPr>
+        <w:lastRenderedPageBreak/>
+        <w:t>Try/Catch/Finally</w:t>
+      </w:r>
+      <w:r>
+        <w:rPr>
+          <w:b/>
+          <w:bCs/>
+        </w:rPr>
+        <w:t>:</w:t>
+      </w:r>
+    </w:p>
+    <w:p>
+      <w:pPr>
+        <w:pStyle w:val="ListParagraph"/>
+        <w:numPr>
+          <w:ilvl w:val="0"/>
+          <w:numId w:val="4"/>
+        </w:numPr>
+        <w:rPr>
+          <w:b/>
+          <w:bCs/>
+        </w:rPr>
+      </w:pPr>
+      <w:r>
+        <w:rPr>
+          <w:noProof/>
+        </w:rPr>
+        <w:drawing>
+          <wp:inline distT="0" distB="0" distL="0" distR="0" wp14:anchorId="509A1324" wp14:editId="6B4A1CC1">
+            <wp:extent cx="3195517" cy="525780"/>
+            <wp:effectExtent l="0" t="0" r="5080" b="7620"/>
+            <wp:docPr id="463230584" name="Picture 1" descr="A black and white text&#10;&#10;Description automatically generated"/>
+            <wp:cNvGraphicFramePr>
+              <a:graphicFrameLocks xmlns:a="http://schemas.openxmlformats.org/drawingml/2006/main" noChangeAspect="1"/>
+            </wp:cNvGraphicFramePr>
+            <a:graphic xmlns:a="http://schemas.openxmlformats.org/drawingml/2006/main">
+              <a:graphicData uri="http://schemas.openxmlformats.org/drawingml/2006/picture">
+                <pic:pic xmlns:pic="http://schemas.openxmlformats.org/drawingml/2006/picture">
+                  <pic:nvPicPr>
+                    <pic:cNvPr id="463230584" name="Picture 1" descr="A black and white text&#10;&#10;Description automatically generated"/>
+                    <pic:cNvPicPr/>
+                  </pic:nvPicPr>
+                  <pic:blipFill>
+                    <a:blip r:embed="rId13"/>
+                    <a:stretch>
+                      <a:fillRect/>
+                    </a:stretch>
+                  </pic:blipFill>
+                  <pic:spPr>
+                    <a:xfrm>
+                      <a:off x="0" y="0"/>
+                      <a:ext cx="3202189" cy="526878"/>
+                    </a:xfrm>
+                    <a:prstGeom prst="rect">
+                      <a:avLst/>
+                    </a:prstGeom>
+                  </pic:spPr>
+                </pic:pic>
+              </a:graphicData>
+            </a:graphic>
+          </wp:inline>
+        </w:drawing>
+      </w:r>
+    </w:p>
+    <w:p>
+      <w:pPr>
+        <w:pStyle w:val="ListParagraph"/>
+        <w:rPr>
+          <w:b/>
+          <w:bCs/>
+        </w:rPr>
+      </w:pPr>
+      <w:r>
+        <w:rPr>
+          <w:noProof/>
+        </w:rPr>
+        <w:drawing>
+          <wp:inline distT="0" distB="0" distL="0" distR="0" wp14:anchorId="003E5317" wp14:editId="16C05ABE">
+            <wp:extent cx="3202325" cy="2049780"/>
+            <wp:effectExtent l="0" t="0" r="0" b="7620"/>
+            <wp:docPr id="174894490" name="Picture 1" descr="A white background with black text&#10;&#10;Description automatically generated"/>
+            <wp:cNvGraphicFramePr>
+              <a:graphicFrameLocks xmlns:a="http://schemas.openxmlformats.org/drawingml/2006/main" noChangeAspect="1"/>
+            </wp:cNvGraphicFramePr>
+            <a:graphic xmlns:a="http://schemas.openxmlformats.org/drawingml/2006/main">
+              <a:graphicData uri="http://schemas.openxmlformats.org/drawingml/2006/picture">
+                <pic:pic xmlns:pic="http://schemas.openxmlformats.org/drawingml/2006/picture">
+                  <pic:nvPicPr>
+                    <pic:cNvPr id="174894490" name="Picture 1" descr="A white background with black text&#10;&#10;Description automatically generated"/>
+                    <pic:cNvPicPr/>
+                  </pic:nvPicPr>
+                  <pic:blipFill>
+                    <a:blip r:embed="rId14"/>
+                    <a:stretch>
+                      <a:fillRect/>
+                    </a:stretch>
+                  </pic:blipFill>
+                  <pic:spPr>
+                    <a:xfrm>
+                      <a:off x="0" y="0"/>
+                      <a:ext cx="3212368" cy="2056208"/>
+                    </a:xfrm>
+                    <a:prstGeom prst="rect">
+                      <a:avLst/>
+                    </a:prstGeom>
+                  </pic:spPr>
+                </pic:pic>
+              </a:graphicData>
+            </a:graphic>
+          </wp:inline>
+        </w:drawing>
+      </w:r>
+    </w:p>
+    <w:p>
+      <w:pPr>
+        <w:pStyle w:val="ListParagraph"/>
+      </w:pPr>
+      <w:proofErr w:type="spellStart"/>
+      <w:r>
+        <w:rPr>
+          <w:b/>
+          <w:bCs/>
+        </w:rPr>
+        <w:t>ExceptionFilters</w:t>
+      </w:r>
+      <w:proofErr w:type="spellEnd"/>
+      <w:r>
+        <w:rPr>
+          <w:b/>
+          <w:bCs/>
+        </w:rPr>
+        <w:t xml:space="preserve"> </w:t>
+      </w:r>
+      <w:r>
+        <w:rPr>
+          <w:b/>
+          <w:bCs/>
+        </w:rPr>
+        <w:sym w:font="Wingdings" w:char="F0E0"/>
+      </w:r>
+      <w:r>
+        <w:rPr>
+          <w:b/>
+          <w:bCs/>
+        </w:rPr>
+        <w:t xml:space="preserve"> </w:t>
+      </w:r>
+      <w:r>
+        <w:t xml:space="preserve">A catch clause with a when clause </w:t>
+      </w:r>
+      <w:r>
+        <w:rPr>
+          <w:noProof/>
+        </w:rPr>
+        <w:drawing>
+          <wp:inline distT="0" distB="0" distL="0" distR="0" wp14:anchorId="14B2E29F" wp14:editId="4D6B7B98">
+            <wp:extent cx="4983480" cy="671386"/>
+            <wp:effectExtent l="0" t="0" r="7620" b="0"/>
+            <wp:docPr id="935369957" name="Picture 1"/>
+            <wp:cNvGraphicFramePr>
+              <a:graphicFrameLocks xmlns:a="http://schemas.openxmlformats.org/drawingml/2006/main" noChangeAspect="1"/>
+            </wp:cNvGraphicFramePr>
+            <a:graphic xmlns:a="http://schemas.openxmlformats.org/drawingml/2006/main">
+              <a:graphicData uri="http://schemas.openxmlformats.org/drawingml/2006/picture">
+                <pic:pic xmlns:pic="http://schemas.openxmlformats.org/drawingml/2006/picture">
+                  <pic:nvPicPr>
+                    <pic:cNvPr id="935369957" name=""/>
+                    <pic:cNvPicPr/>
+                  </pic:nvPicPr>
+                  <pic:blipFill>
+                    <a:blip r:embed="rId15"/>
+                    <a:stretch>
+                      <a:fillRect/>
+                    </a:stretch>
+                  </pic:blipFill>
+                  <pic:spPr>
+                    <a:xfrm>
+                      <a:off x="0" y="0"/>
+                      <a:ext cx="5034503" cy="678260"/>
+                    </a:xfrm>
+                    <a:prstGeom prst="rect">
+                      <a:avLst/>
+                    </a:prstGeom>
+                  </pic:spPr>
+                </pic:pic>
+              </a:graphicData>
+            </a:graphic>
+          </wp:inline>
+        </w:drawing>
+      </w:r>
+    </w:p>
+    <w:p>
+      <w:pPr>
+        <w:pStyle w:val="ListParagraph"/>
+      </w:pPr>
+      <w:r>
+        <w:t xml:space="preserve">This means that when </w:t>
+      </w:r>
+      <w:proofErr w:type="spellStart"/>
+      <w:r>
+        <w:t>WebException</w:t>
+      </w:r>
+      <w:proofErr w:type="spellEnd"/>
+      <w:r>
+        <w:t xml:space="preserve"> is thrown and if the status of the exception is ‘timeout’ only then </w:t>
+      </w:r>
+      <w:proofErr w:type="spellStart"/>
+      <w:r>
+        <w:t>webexception</w:t>
+      </w:r>
+      <w:proofErr w:type="spellEnd"/>
+      <w:r>
+        <w:t xml:space="preserve"> will be caught.</w:t>
+      </w:r>
+    </w:p>
+    <w:p>
+      <w:pPr>
+        <w:pStyle w:val="ListParagraph"/>
+      </w:pPr>
+      <w:r>
+        <w:t xml:space="preserve">Using Declaration </w:t>
+      </w:r>
+      <w:r>
+        <w:sym w:font="Wingdings" w:char="F0E0"/>
+      </w:r>
+      <w:r>
+        <w:t xml:space="preserve"> </w:t>
+      </w:r>
+      <w:r>
+        <w:t xml:space="preserve">If we omit brackets and statement block following a using statement (C# 8 +) it becomes </w:t>
+      </w:r>
+      <w:r>
+        <w:rPr>
+          <w:i/>
+          <w:iCs/>
+        </w:rPr>
+        <w:t>using declaration</w:t>
+      </w:r>
+      <w:r>
+        <w:t xml:space="preserve">. </w:t>
+      </w:r>
+    </w:p>
+    <w:p>
+      <w:pPr>
+        <w:pStyle w:val="ListParagraph"/>
+      </w:pPr>
+      <w:r>
+        <w:rPr>
+          <w:noProof/>
+        </w:rPr>
+        <w:drawing>
+          <wp:inline distT="0" distB="0" distL="0" distR="0" wp14:anchorId="6313B187" wp14:editId="36DC5C70">
+            <wp:extent cx="3248938" cy="952500"/>
+            <wp:effectExtent l="0" t="0" r="8890" b="0"/>
+            <wp:docPr id="1168348882" name="Picture 1"/>
+            <wp:cNvGraphicFramePr>
+              <a:graphicFrameLocks xmlns:a="http://schemas.openxmlformats.org/drawingml/2006/main" noChangeAspect="1"/>
+            </wp:cNvGraphicFramePr>
+            <a:graphic xmlns:a="http://schemas.openxmlformats.org/drawingml/2006/main">
+              <a:graphicData uri="http://schemas.openxmlformats.org/drawingml/2006/picture">
+                <pic:pic xmlns:pic="http://schemas.openxmlformats.org/drawingml/2006/picture">
+                  <pic:nvPicPr>
+                    <pic:cNvPr id="1168348882" name=""/>
+                    <pic:cNvPicPr/>
+                  </pic:nvPicPr>
+                  <pic:blipFill>
+                    <a:blip r:embed="rId16"/>
+                    <a:stretch>
+                      <a:fillRect/>
+                    </a:stretch>
+                  </pic:blipFill>
+                  <pic:spPr>
+                    <a:xfrm>
+                      <a:off x="0" y="0"/>
+                      <a:ext cx="3251654" cy="953296"/>
+                    </a:xfrm>
+                    <a:prstGeom prst="rect">
+                      <a:avLst/>
+                    </a:prstGeom>
+                  </pic:spPr>
+                </pic:pic>
+              </a:graphicData>
+            </a:graphic>
+          </wp:inline>
+        </w:drawing>
+      </w:r>
+    </w:p>
+    <w:p>
+      <w:pPr>
+        <w:pStyle w:val="ListParagraph"/>
+      </w:pPr>
+      <w:r>
+        <w:t xml:space="preserve">In this case the resource is disposed when the execution comes out the </w:t>
+      </w:r>
+      <w:r>
+        <w:rPr>
+          <w:i/>
+          <w:iCs/>
+        </w:rPr>
+        <w:t>if</w:t>
+      </w:r>
+      <w:r>
+        <w:t xml:space="preserve"> block.</w:t>
+      </w:r>
+    </w:p>
+    <w:p>
+      <w:pPr>
+        <w:pStyle w:val="ListParagraph"/>
+      </w:pPr>
+    </w:p>
     <w:p>
       <w:r>
         <w:rPr>
@@ -688,7 +1173,7 @@
                     <pic:cNvPicPr/>
                   </pic:nvPicPr>
                   <pic:blipFill>
-                    <a:blip r:embed="rId11"/>
+                    <a:blip r:embed="rId17"/>
                     <a:stretch>
                       <a:fillRect/>
                     </a:stretch>
@@ -783,27 +1268,27 @@
     <w:p>
       <w:proofErr w:type="spellStart"/>
       <w:r>
+        <w:t>IEnumberable</w:t>
+      </w:r>
+      <w:proofErr w:type="spellEnd"/>
+      <w:r>
+        <w:t xml:space="preserve">&lt;T&gt; derives from </w:t>
+      </w:r>
+      <w:proofErr w:type="spellStart"/>
+      <w:r>
+        <w:t>IDisposable</w:t>
+      </w:r>
+      <w:proofErr w:type="spellEnd"/>
+      <w:r>
+        <w:t xml:space="preserve"> which means that enumerators hold references to resources such as database connections and ensure that resources are released when enumeration is complete.</w:t>
+      </w:r>
+    </w:p>
+    <w:p>
+      <w:r>
+        <w:rPr>
+          <w:noProof/>
+        </w:rPr>
         <w:lastRenderedPageBreak/>
-        <w:t>IEnumberable</w:t>
-      </w:r>
-      <w:proofErr w:type="spellEnd"/>
-      <w:r>
-        <w:t xml:space="preserve">&lt;T&gt; derives from </w:t>
-      </w:r>
-      <w:proofErr w:type="spellStart"/>
-      <w:r>
-        <w:t>IDisposable</w:t>
-      </w:r>
-      <w:proofErr w:type="spellEnd"/>
-      <w:r>
-        <w:t xml:space="preserve"> which means that enumerators hold references to resources such as database connections and ensure that resources are released when enumeration is complete.</w:t>
-      </w:r>
-    </w:p>
-    <w:p>
-      <w:r>
-        <w:rPr>
-          <w:noProof/>
-        </w:rPr>
         <w:drawing>
           <wp:inline distT="0" distB="0" distL="0" distR="0" wp14:anchorId="2BF3E0D3" wp14:editId="4604B68C">
             <wp:extent cx="4781550" cy="1847850"/>
@@ -820,7 +1305,7 @@
                     <pic:cNvPicPr/>
                   </pic:nvPicPr>
                   <pic:blipFill>
-                    <a:blip r:embed="rId12"/>
+                    <a:blip r:embed="rId18"/>
                     <a:stretch>
                       <a:fillRect/>
                     </a:stretch>
@@ -917,7 +1402,7 @@
                     <pic:cNvPicPr/>
                   </pic:nvPicPr>
                   <pic:blipFill>
-                    <a:blip r:embed="rId13"/>
+                    <a:blip r:embed="rId19"/>
                     <a:stretch>
                       <a:fillRect/>
                     </a:stretch>
@@ -1114,7 +1599,7 @@
                     <pic:cNvPicPr/>
                   </pic:nvPicPr>
                   <pic:blipFill>
-                    <a:blip r:embed="rId14"/>
+                    <a:blip r:embed="rId20"/>
                     <a:stretch>
                       <a:fillRect/>
                     </a:stretch>
@@ -1160,7 +1645,7 @@
                     <pic:cNvPicPr/>
                   </pic:nvPicPr>
                   <pic:blipFill>
-                    <a:blip r:embed="rId15"/>
+                    <a:blip r:embed="rId21"/>
                     <a:stretch>
                       <a:fillRect/>
                     </a:stretch>
@@ -1203,7 +1688,7 @@
                     <pic:cNvPicPr/>
                   </pic:nvPicPr>
                   <pic:blipFill>
-                    <a:blip r:embed="rId16"/>
+                    <a:blip r:embed="rId22"/>
                     <a:stretch>
                       <a:fillRect/>
                     </a:stretch>
@@ -1245,7 +1730,7 @@
                     <pic:cNvPicPr/>
                   </pic:nvPicPr>
                   <pic:blipFill>
-                    <a:blip r:embed="rId17"/>
+                    <a:blip r:embed="rId23"/>
                     <a:stretch>
                       <a:fillRect/>
                     </a:stretch>
@@ -1369,7 +1854,7 @@
                     <pic:cNvPicPr/>
                   </pic:nvPicPr>
                   <pic:blipFill>
-                    <a:blip r:embed="rId18"/>
+                    <a:blip r:embed="rId24"/>
                     <a:stretch>
                       <a:fillRect/>
                     </a:stretch>
@@ -1464,7 +1949,6 @@
           <w:sz w:val="28"/>
           <w:szCs w:val="28"/>
         </w:rPr>
-        <w:lastRenderedPageBreak/>
         <w:t>Concurrency</w:t>
       </w:r>
       <w:r>
@@ -1501,6 +1985,7 @@
         </w:numPr>
       </w:pPr>
       <w:r>
+        <w:lastRenderedPageBreak/>
         <w:t xml:space="preserve">With single thread, just one thread runs in the process’s isolated environment </w:t>
       </w:r>
       <w:proofErr w:type="gramStart"/>
@@ -1536,7 +2021,7 @@
                     <pic:cNvPicPr/>
                   </pic:nvPicPr>
                   <pic:blipFill>
-                    <a:blip r:embed="rId19"/>
+                    <a:blip r:embed="rId25"/>
                     <a:stretch>
                       <a:fillRect/>
                     </a:stretch>
@@ -1649,7 +2134,7 @@
                     <pic:cNvPicPr/>
                   </pic:nvPicPr>
                   <pic:blipFill>
-                    <a:blip r:embed="rId20"/>
+                    <a:blip r:embed="rId26"/>
                     <a:stretch>
                       <a:fillRect/>
                     </a:stretch>
@@ -1721,7 +2206,7 @@
                     <pic:cNvPicPr/>
                   </pic:nvPicPr>
                   <pic:blipFill>
-                    <a:blip r:embed="rId21"/>
+                    <a:blip r:embed="rId27"/>
                     <a:stretch>
                       <a:fillRect/>
                     </a:stretch>
@@ -1844,7 +2329,6 @@
           <w:b/>
           <w:bCs/>
         </w:rPr>
-        <w:lastRenderedPageBreak/>
         <w:t>Joins</w:t>
       </w:r>
       <w:r>
@@ -1911,6 +2395,7 @@
         <w:rPr>
           <w:noProof/>
         </w:rPr>
+        <w:lastRenderedPageBreak/>
         <w:drawing>
           <wp:inline distT="0" distB="0" distL="0" distR="0" wp14:anchorId="234FCB43" wp14:editId="7341287D">
             <wp:extent cx="2133600" cy="778329"/>
@@ -1927,7 +2412,7 @@
                     <pic:cNvPicPr/>
                   </pic:nvPicPr>
                   <pic:blipFill>
-                    <a:blip r:embed="rId22"/>
+                    <a:blip r:embed="rId28"/>
                     <a:stretch>
                       <a:fillRect/>
                     </a:stretch>
@@ -1972,7 +2457,7 @@
                     <pic:cNvPicPr/>
                   </pic:nvPicPr>
                   <pic:blipFill>
-                    <a:blip r:embed="rId23"/>
+                    <a:blip r:embed="rId29"/>
                     <a:stretch>
                       <a:fillRect/>
                     </a:stretch>
@@ -2025,7 +2510,7 @@
                     <pic:cNvPicPr/>
                   </pic:nvPicPr>
                   <pic:blipFill>
-                    <a:blip r:embed="rId24"/>
+                    <a:blip r:embed="rId30"/>
                     <a:stretch>
                       <a:fillRect/>
                     </a:stretch>
@@ -2265,7 +2750,6 @@
         </w:rPr>
       </w:pPr>
       <w:r>
-        <w:lastRenderedPageBreak/>
         <w:t xml:space="preserve">The easiest way to run quickly on a pooled thread is by using this </w:t>
       </w:r>
       <w:r>
@@ -2474,6 +2958,7 @@
         </w:numPr>
       </w:pPr>
       <w:r>
+        <w:lastRenderedPageBreak/>
         <w:t xml:space="preserve">To achieve fine asynchronous </w:t>
       </w:r>
       <w:proofErr w:type="gramStart"/>
@@ -2568,7 +3053,6 @@
         <w:t xml:space="preserve">They can use Thread pool to lessen start up latency and with </w:t>
       </w:r>
       <w:proofErr w:type="spellStart"/>
-      <w:proofErr w:type="gramStart"/>
       <w:r>
         <w:rPr>
           <w:i/>
@@ -2577,7 +3061,6 @@
         <w:t>TaskCompletionSource</w:t>
       </w:r>
       <w:proofErr w:type="spellEnd"/>
-      <w:proofErr w:type="gramEnd"/>
       <w:r>
         <w:rPr>
           <w:i/>
@@ -2609,7 +3092,7 @@
     </w:p>
     <w:sectPr>
       <w:pgSz w:w="12240" w:h="15840"/>
-      <w:pgMar w:top="720" w:right="720" w:bottom="720" w:left="720" w:header="720" w:footer="720" w:gutter="0"/>
+      <w:pgMar w:top="144" w:right="144" w:bottom="144" w:left="144" w:header="720" w:footer="720" w:gutter="0"/>
       <w:cols w:space="720"/>
       <w:docGrid w:linePitch="360"/>
     </w:sectPr>
@@ -2618,11 +3101,11 @@
 </file>
 
 <file path=word/numbering.xml><?xml version="1.0" encoding="utf-8"?>
-<w:numbering xmlns:wpc="http://schemas.microsoft.com/office/word/2010/wordprocessingCanvas" xmlns:cx="http://schemas.microsoft.com/office/drawing/2014/chartex" xmlns:cx1="http://schemas.microsoft.com/office/drawing/2015/9/8/chartex" xmlns:cx2="http://schemas.microsoft.com/office/drawing/2015/10/21/chartex" xmlns:cx3="http://schemas.microsoft.com/office/drawing/2016/5/9/chartex" xmlns:cx4="http://schemas.microsoft.com/office/drawing/2016/5/10/chartex" xmlns:cx5="http://schemas.microsoft.com/office/drawing/2016/5/11/chartex" xmlns:cx6="http://schemas.microsoft.com/office/drawing/2016/5/12/chartex" xmlns:cx7="http://schemas.microsoft.com/office/drawing/2016/5/13/chartex" xmlns:cx8="http://schemas.microsoft.com/office/drawing/2016/5/14/chartex" xmlns:mc="http://schemas.openxmlformats.org/markup-compatibility/2006" xmlns:aink="http://schemas.microsoft.com/office/drawing/2016/ink" xmlns:am3d="http://schemas.microsoft.com/office/drawing/2017/model3d" xmlns:o="urn:schemas-microsoft-com:office:office" xmlns:oel="http://schemas.microsoft.com/office/2019/extlst" xmlns:r="http://schemas.openxmlformats.org/officeDocument/2006/relationships" xmlns:m="http://schemas.openxmlformats.org/officeDocument/2006/math" xmlns:v="urn:schemas-microsoft-com:vml" xmlns:wp14="http://schemas.microsoft.com/office/word/2010/wordprocessingDrawing" xmlns:wp="http://schemas.openxmlformats.org/drawingml/2006/wordprocessingDrawing" xmlns:w10="urn:schemas-microsoft-com:office:word" xmlns:w="http://schemas.openxmlformats.org/wordprocessingml/2006/main" xmlns:w14="http://schemas.microsoft.com/office/word/2010/wordml" xmlns:w15="http://schemas.microsoft.com/office/word/2012/wordml" xmlns:w16cex="http://schemas.microsoft.com/office/word/2018/wordml/cex" xmlns:w16cid="http://schemas.microsoft.com/office/word/2016/wordml/cid" xmlns:w16="http://schemas.microsoft.com/office/word/2018/wordml" xmlns:w16sdtdh="http://schemas.microsoft.com/office/word/2020/wordml/sdtdatahash" xmlns:w16se="http://schemas.microsoft.com/office/word/2015/wordml/symex" xmlns:wpg="http://schemas.microsoft.com/office/word/2010/wordprocessingGroup" xmlns:wpi="http://schemas.microsoft.com/office/word/2010/wordprocessingInk" xmlns:wne="http://schemas.microsoft.com/office/word/2006/wordml" xmlns:wps="http://schemas.microsoft.com/office/word/2010/wordprocessingShape" mc:Ignorable="w14 w15 w16se w16cid w16 w16cex w16sdtdh wp14">
+<w:numbering xmlns:wpc="http://schemas.microsoft.com/office/word/2010/wordprocessingCanvas" xmlns:cx="http://schemas.microsoft.com/office/drawing/2014/chartex" xmlns:cx1="http://schemas.microsoft.com/office/drawing/2015/9/8/chartex" xmlns:cx2="http://schemas.microsoft.com/office/drawing/2015/10/21/chartex" xmlns:cx3="http://schemas.microsoft.com/office/drawing/2016/5/9/chartex" xmlns:cx4="http://schemas.microsoft.com/office/drawing/2016/5/10/chartex" xmlns:cx5="http://schemas.microsoft.com/office/drawing/2016/5/11/chartex" xmlns:cx6="http://schemas.microsoft.com/office/drawing/2016/5/12/chartex" xmlns:cx7="http://schemas.microsoft.com/office/drawing/2016/5/13/chartex" xmlns:cx8="http://schemas.microsoft.com/office/drawing/2016/5/14/chartex" xmlns:mc="http://schemas.openxmlformats.org/markup-compatibility/2006" xmlns:aink="http://schemas.microsoft.com/office/drawing/2016/ink" xmlns:am3d="http://schemas.microsoft.com/office/drawing/2017/model3d" xmlns:o="urn:schemas-microsoft-com:office:office" xmlns:oel="http://schemas.microsoft.com/office/2019/extlst" xmlns:r="http://schemas.openxmlformats.org/officeDocument/2006/relationships" xmlns:m="http://schemas.openxmlformats.org/officeDocument/2006/math" xmlns:v="urn:schemas-microsoft-com:vml" xmlns:wp14="http://schemas.microsoft.com/office/word/2010/wordprocessingDrawing" xmlns:wp="http://schemas.openxmlformats.org/drawingml/2006/wordprocessingDrawing" xmlns:w10="urn:schemas-microsoft-com:office:word" xmlns:w="http://schemas.openxmlformats.org/wordprocessingml/2006/main" xmlns:w14="http://schemas.microsoft.com/office/word/2010/wordml" xmlns:w15="http://schemas.microsoft.com/office/word/2012/wordml" xmlns:w16cex="http://schemas.microsoft.com/office/word/2018/wordml/cex" xmlns:w16cid="http://schemas.microsoft.com/office/word/2016/wordml/cid" xmlns:w16="http://schemas.microsoft.com/office/word/2018/wordml" xmlns:w16du="http://schemas.microsoft.com/office/word/2023/wordml/word16du" xmlns:w16sdtdh="http://schemas.microsoft.com/office/word/2020/wordml/sdtdatahash" xmlns:w16se="http://schemas.microsoft.com/office/word/2015/wordml/symex" xmlns:wpg="http://schemas.microsoft.com/office/word/2010/wordprocessingGroup" xmlns:wpi="http://schemas.microsoft.com/office/word/2010/wordprocessingInk" xmlns:wne="http://schemas.microsoft.com/office/word/2006/wordml" xmlns:wps="http://schemas.microsoft.com/office/word/2010/wordprocessingShape" mc:Ignorable="w14 w15 w16se w16cid w16 w16cex w16sdtdh w16du wp14">
   <w:abstractNum w:abstractNumId="0" w15:restartNumberingAfterBreak="0">
     <w:nsid w:val="0DD27268"/>
     <w:multiLevelType w:val="hybridMultilevel"/>
-    <w:tmpl w:val="6D7A5846"/>
+    <w:tmpl w:val="C89448C0"/>
     <w:lvl w:ilvl="0" w:tplc="04090001">
       <w:start w:val="1"/>
       <w:numFmt w:val="bullet"/>
@@ -2733,6 +3216,119 @@
     </w:lvl>
   </w:abstractNum>
   <w:abstractNum w:abstractNumId="1" w15:restartNumberingAfterBreak="0">
+    <w:nsid w:val="120F7807"/>
+    <w:multiLevelType w:val="hybridMultilevel"/>
+    <w:tmpl w:val="F4C01070"/>
+    <w:lvl w:ilvl="0" w:tplc="04090001">
+      <w:start w:val="1"/>
+      <w:numFmt w:val="bullet"/>
+      <w:lvlText w:val=""/>
+      <w:lvlJc w:val="left"/>
+      <w:pPr>
+        <w:ind w:left="972" w:hanging="360"/>
+      </w:pPr>
+      <w:rPr>
+        <w:rFonts w:ascii="Symbol" w:hAnsi="Symbol" w:hint="default"/>
+      </w:rPr>
+    </w:lvl>
+    <w:lvl w:ilvl="1" w:tplc="04090003" w:tentative="1">
+      <w:start w:val="1"/>
+      <w:numFmt w:val="bullet"/>
+      <w:lvlText w:val="o"/>
+      <w:lvlJc w:val="left"/>
+      <w:pPr>
+        <w:ind w:left="1692" w:hanging="360"/>
+      </w:pPr>
+      <w:rPr>
+        <w:rFonts w:ascii="Courier New" w:hAnsi="Courier New" w:cs="Courier New" w:hint="default"/>
+      </w:rPr>
+    </w:lvl>
+    <w:lvl w:ilvl="2" w:tplc="04090005" w:tentative="1">
+      <w:start w:val="1"/>
+      <w:numFmt w:val="bullet"/>
+      <w:lvlText w:val=""/>
+      <w:lvlJc w:val="left"/>
+      <w:pPr>
+        <w:ind w:left="2412" w:hanging="360"/>
+      </w:pPr>
+      <w:rPr>
+        <w:rFonts w:ascii="Wingdings" w:hAnsi="Wingdings" w:hint="default"/>
+      </w:rPr>
+    </w:lvl>
+    <w:lvl w:ilvl="3" w:tplc="04090001" w:tentative="1">
+      <w:start w:val="1"/>
+      <w:numFmt w:val="bullet"/>
+      <w:lvlText w:val=""/>
+      <w:lvlJc w:val="left"/>
+      <w:pPr>
+        <w:ind w:left="3132" w:hanging="360"/>
+      </w:pPr>
+      <w:rPr>
+        <w:rFonts w:ascii="Symbol" w:hAnsi="Symbol" w:hint="default"/>
+      </w:rPr>
+    </w:lvl>
+    <w:lvl w:ilvl="4" w:tplc="04090003" w:tentative="1">
+      <w:start w:val="1"/>
+      <w:numFmt w:val="bullet"/>
+      <w:lvlText w:val="o"/>
+      <w:lvlJc w:val="left"/>
+      <w:pPr>
+        <w:ind w:left="3852" w:hanging="360"/>
+      </w:pPr>
+      <w:rPr>
+        <w:rFonts w:ascii="Courier New" w:hAnsi="Courier New" w:cs="Courier New" w:hint="default"/>
+      </w:rPr>
+    </w:lvl>
+    <w:lvl w:ilvl="5" w:tplc="04090005" w:tentative="1">
+      <w:start w:val="1"/>
+      <w:numFmt w:val="bullet"/>
+      <w:lvlText w:val=""/>
+      <w:lvlJc w:val="left"/>
+      <w:pPr>
+        <w:ind w:left="4572" w:hanging="360"/>
+      </w:pPr>
+      <w:rPr>
+        <w:rFonts w:ascii="Wingdings" w:hAnsi="Wingdings" w:hint="default"/>
+      </w:rPr>
+    </w:lvl>
+    <w:lvl w:ilvl="6" w:tplc="04090001" w:tentative="1">
+      <w:start w:val="1"/>
+      <w:numFmt w:val="bullet"/>
+      <w:lvlText w:val=""/>
+      <w:lvlJc w:val="left"/>
+      <w:pPr>
+        <w:ind w:left="5292" w:hanging="360"/>
+      </w:pPr>
+      <w:rPr>
+        <w:rFonts w:ascii="Symbol" w:hAnsi="Symbol" w:hint="default"/>
+      </w:rPr>
+    </w:lvl>
+    <w:lvl w:ilvl="7" w:tplc="04090003" w:tentative="1">
+      <w:start w:val="1"/>
+      <w:numFmt w:val="bullet"/>
+      <w:lvlText w:val="o"/>
+      <w:lvlJc w:val="left"/>
+      <w:pPr>
+        <w:ind w:left="6012" w:hanging="360"/>
+      </w:pPr>
+      <w:rPr>
+        <w:rFonts w:ascii="Courier New" w:hAnsi="Courier New" w:cs="Courier New" w:hint="default"/>
+      </w:rPr>
+    </w:lvl>
+    <w:lvl w:ilvl="8" w:tplc="04090005" w:tentative="1">
+      <w:start w:val="1"/>
+      <w:numFmt w:val="bullet"/>
+      <w:lvlText w:val=""/>
+      <w:lvlJc w:val="left"/>
+      <w:pPr>
+        <w:ind w:left="6732" w:hanging="360"/>
+      </w:pPr>
+      <w:rPr>
+        <w:rFonts w:ascii="Wingdings" w:hAnsi="Wingdings" w:hint="default"/>
+      </w:rPr>
+    </w:lvl>
+  </w:abstractNum>
+  <w:abstractNum w:abstractNumId="2" w15:restartNumberingAfterBreak="0">
     <w:nsid w:val="1AB66474"/>
     <w:multiLevelType w:val="hybridMultilevel"/>
     <w:tmpl w:val="1A080C42"/>
@@ -2845,7 +3441,7 @@
       </w:rPr>
     </w:lvl>
   </w:abstractNum>
-  <w:abstractNum w:abstractNumId="2" w15:restartNumberingAfterBreak="0">
+  <w:abstractNum w:abstractNumId="3" w15:restartNumberingAfterBreak="0">
     <w:nsid w:val="1B622D1A"/>
     <w:multiLevelType w:val="hybridMultilevel"/>
     <w:tmpl w:val="F578804E"/>
@@ -2958,7 +3554,7 @@
       </w:rPr>
     </w:lvl>
   </w:abstractNum>
-  <w:abstractNum w:abstractNumId="3" w15:restartNumberingAfterBreak="0">
+  <w:abstractNum w:abstractNumId="4" w15:restartNumberingAfterBreak="0">
     <w:nsid w:val="201E46EC"/>
     <w:multiLevelType w:val="hybridMultilevel"/>
     <w:tmpl w:val="42F2A918"/>
@@ -3071,7 +3667,7 @@
       </w:rPr>
     </w:lvl>
   </w:abstractNum>
-  <w:abstractNum w:abstractNumId="4" w15:restartNumberingAfterBreak="0">
+  <w:abstractNum w:abstractNumId="5" w15:restartNumberingAfterBreak="0">
     <w:nsid w:val="2F9A64EC"/>
     <w:multiLevelType w:val="hybridMultilevel"/>
     <w:tmpl w:val="F0C08B6A"/>
@@ -3184,7 +3780,7 @@
       </w:rPr>
     </w:lvl>
   </w:abstractNum>
-  <w:abstractNum w:abstractNumId="5" w15:restartNumberingAfterBreak="0">
+  <w:abstractNum w:abstractNumId="6" w15:restartNumberingAfterBreak="0">
     <w:nsid w:val="47B10E7B"/>
     <w:multiLevelType w:val="hybridMultilevel"/>
     <w:tmpl w:val="757A690A"/>
@@ -3297,7 +3893,7 @@
       </w:rPr>
     </w:lvl>
   </w:abstractNum>
-  <w:abstractNum w:abstractNumId="6" w15:restartNumberingAfterBreak="0">
+  <w:abstractNum w:abstractNumId="7" w15:restartNumberingAfterBreak="0">
     <w:nsid w:val="47B6552A"/>
     <w:multiLevelType w:val="hybridMultilevel"/>
     <w:tmpl w:val="E54AF820"/>
@@ -3410,7 +4006,7 @@
       </w:rPr>
     </w:lvl>
   </w:abstractNum>
-  <w:abstractNum w:abstractNumId="7" w15:restartNumberingAfterBreak="0">
+  <w:abstractNum w:abstractNumId="8" w15:restartNumberingAfterBreak="0">
     <w:nsid w:val="4E874949"/>
     <w:multiLevelType w:val="hybridMultilevel"/>
     <w:tmpl w:val="A6A21F66"/>
@@ -3523,7 +4119,120 @@
       </w:rPr>
     </w:lvl>
   </w:abstractNum>
-  <w:abstractNum w:abstractNumId="8" w15:restartNumberingAfterBreak="0">
+  <w:abstractNum w:abstractNumId="9" w15:restartNumberingAfterBreak="0">
+    <w:nsid w:val="5E4374DC"/>
+    <w:multiLevelType w:val="hybridMultilevel"/>
+    <w:tmpl w:val="F3406AF6"/>
+    <w:lvl w:ilvl="0" w:tplc="04090001">
+      <w:start w:val="1"/>
+      <w:numFmt w:val="bullet"/>
+      <w:lvlText w:val=""/>
+      <w:lvlJc w:val="left"/>
+      <w:pPr>
+        <w:ind w:left="720" w:hanging="360"/>
+      </w:pPr>
+      <w:rPr>
+        <w:rFonts w:ascii="Symbol" w:hAnsi="Symbol" w:hint="default"/>
+      </w:rPr>
+    </w:lvl>
+    <w:lvl w:ilvl="1" w:tplc="04090003" w:tentative="1">
+      <w:start w:val="1"/>
+      <w:numFmt w:val="bullet"/>
+      <w:lvlText w:val="o"/>
+      <w:lvlJc w:val="left"/>
+      <w:pPr>
+        <w:ind w:left="1440" w:hanging="360"/>
+      </w:pPr>
+      <w:rPr>
+        <w:rFonts w:ascii="Courier New" w:hAnsi="Courier New" w:cs="Courier New" w:hint="default"/>
+      </w:rPr>
+    </w:lvl>
+    <w:lvl w:ilvl="2" w:tplc="04090005" w:tentative="1">
+      <w:start w:val="1"/>
+      <w:numFmt w:val="bullet"/>
+      <w:lvlText w:val=""/>
+      <w:lvlJc w:val="left"/>
+      <w:pPr>
+        <w:ind w:left="2160" w:hanging="360"/>
+      </w:pPr>
+      <w:rPr>
+        <w:rFonts w:ascii="Wingdings" w:hAnsi="Wingdings" w:hint="default"/>
+      </w:rPr>
+    </w:lvl>
+    <w:lvl w:ilvl="3" w:tplc="04090001" w:tentative="1">
+      <w:start w:val="1"/>
+      <w:numFmt w:val="bullet"/>
+      <w:lvlText w:val=""/>
+      <w:lvlJc w:val="left"/>
+      <w:pPr>
+        <w:ind w:left="2880" w:hanging="360"/>
+      </w:pPr>
+      <w:rPr>
+        <w:rFonts w:ascii="Symbol" w:hAnsi="Symbol" w:hint="default"/>
+      </w:rPr>
+    </w:lvl>
+    <w:lvl w:ilvl="4" w:tplc="04090003" w:tentative="1">
+      <w:start w:val="1"/>
+      <w:numFmt w:val="bullet"/>
+      <w:lvlText w:val="o"/>
+      <w:lvlJc w:val="left"/>
+      <w:pPr>
+        <w:ind w:left="3600" w:hanging="360"/>
+      </w:pPr>
+      <w:rPr>
+        <w:rFonts w:ascii="Courier New" w:hAnsi="Courier New" w:cs="Courier New" w:hint="default"/>
+      </w:rPr>
+    </w:lvl>
+    <w:lvl w:ilvl="5" w:tplc="04090005" w:tentative="1">
+      <w:start w:val="1"/>
+      <w:numFmt w:val="bullet"/>
+      <w:lvlText w:val=""/>
+      <w:lvlJc w:val="left"/>
+      <w:pPr>
+        <w:ind w:left="4320" w:hanging="360"/>
+      </w:pPr>
+      <w:rPr>
+        <w:rFonts w:ascii="Wingdings" w:hAnsi="Wingdings" w:hint="default"/>
+      </w:rPr>
+    </w:lvl>
+    <w:lvl w:ilvl="6" w:tplc="04090001" w:tentative="1">
+      <w:start w:val="1"/>
+      <w:numFmt w:val="bullet"/>
+      <w:lvlText w:val=""/>
+      <w:lvlJc w:val="left"/>
+      <w:pPr>
+        <w:ind w:left="5040" w:hanging="360"/>
+      </w:pPr>
+      <w:rPr>
+        <w:rFonts w:ascii="Symbol" w:hAnsi="Symbol" w:hint="default"/>
+      </w:rPr>
+    </w:lvl>
+    <w:lvl w:ilvl="7" w:tplc="04090003" w:tentative="1">
+      <w:start w:val="1"/>
+      <w:numFmt w:val="bullet"/>
+      <w:lvlText w:val="o"/>
+      <w:lvlJc w:val="left"/>
+      <w:pPr>
+        <w:ind w:left="5760" w:hanging="360"/>
+      </w:pPr>
+      <w:rPr>
+        <w:rFonts w:ascii="Courier New" w:hAnsi="Courier New" w:cs="Courier New" w:hint="default"/>
+      </w:rPr>
+    </w:lvl>
+    <w:lvl w:ilvl="8" w:tplc="04090005" w:tentative="1">
+      <w:start w:val="1"/>
+      <w:numFmt w:val="bullet"/>
+      <w:lvlText w:val=""/>
+      <w:lvlJc w:val="left"/>
+      <w:pPr>
+        <w:ind w:left="6480" w:hanging="360"/>
+      </w:pPr>
+      <w:rPr>
+        <w:rFonts w:ascii="Wingdings" w:hAnsi="Wingdings" w:hint="default"/>
+      </w:rPr>
+    </w:lvl>
+  </w:abstractNum>
+  <w:abstractNum w:abstractNumId="10" w15:restartNumberingAfterBreak="0">
     <w:nsid w:val="63B60E40"/>
     <w:multiLevelType w:val="hybridMultilevel"/>
     <w:tmpl w:val="C088D482"/>
@@ -3636,7 +4345,7 @@
       </w:rPr>
     </w:lvl>
   </w:abstractNum>
-  <w:abstractNum w:abstractNumId="9" w15:restartNumberingAfterBreak="0">
+  <w:abstractNum w:abstractNumId="11" w15:restartNumberingAfterBreak="0">
     <w:nsid w:val="65DB4FE5"/>
     <w:multiLevelType w:val="hybridMultilevel"/>
     <w:tmpl w:val="0F3CB0F4"/>
@@ -3749,7 +4458,7 @@
       </w:rPr>
     </w:lvl>
   </w:abstractNum>
-  <w:abstractNum w:abstractNumId="10" w15:restartNumberingAfterBreak="0">
+  <w:abstractNum w:abstractNumId="12" w15:restartNumberingAfterBreak="0">
     <w:nsid w:val="699B1DB4"/>
     <w:multiLevelType w:val="hybridMultilevel"/>
     <w:tmpl w:val="6C406526"/>
@@ -3863,43 +4572,49 @@
     </w:lvl>
   </w:abstractNum>
   <w:num w:numId="1" w16cid:durableId="341708035">
+    <w:abstractNumId w:val="10"/>
+  </w:num>
+  <w:num w:numId="2" w16cid:durableId="325136919">
     <w:abstractNumId w:val="8"/>
   </w:num>
-  <w:num w:numId="2" w16cid:durableId="325136919">
-    <w:abstractNumId w:val="7"/>
-  </w:num>
   <w:num w:numId="3" w16cid:durableId="1621110573">
-    <w:abstractNumId w:val="1"/>
+    <w:abstractNumId w:val="2"/>
   </w:num>
   <w:num w:numId="4" w16cid:durableId="1384520622">
     <w:abstractNumId w:val="0"/>
   </w:num>
   <w:num w:numId="5" w16cid:durableId="755512671">
+    <w:abstractNumId w:val="7"/>
+  </w:num>
+  <w:num w:numId="6" w16cid:durableId="1187328650">
+    <w:abstractNumId w:val="4"/>
+  </w:num>
+  <w:num w:numId="7" w16cid:durableId="116223448">
     <w:abstractNumId w:val="6"/>
   </w:num>
-  <w:num w:numId="6" w16cid:durableId="1187328650">
+  <w:num w:numId="8" w16cid:durableId="219559931">
+    <w:abstractNumId w:val="11"/>
+  </w:num>
+  <w:num w:numId="9" w16cid:durableId="1004436227">
+    <w:abstractNumId w:val="12"/>
+  </w:num>
+  <w:num w:numId="10" w16cid:durableId="2141796529">
     <w:abstractNumId w:val="3"/>
   </w:num>
-  <w:num w:numId="7" w16cid:durableId="116223448">
+  <w:num w:numId="11" w16cid:durableId="1478376439">
     <w:abstractNumId w:val="5"/>
   </w:num>
-  <w:num w:numId="8" w16cid:durableId="219559931">
+  <w:num w:numId="12" w16cid:durableId="1202355922">
+    <w:abstractNumId w:val="1"/>
+  </w:num>
+  <w:num w:numId="13" w16cid:durableId="777650254">
     <w:abstractNumId w:val="9"/>
-  </w:num>
-  <w:num w:numId="9" w16cid:durableId="1004436227">
-    <w:abstractNumId w:val="10"/>
-  </w:num>
-  <w:num w:numId="10" w16cid:durableId="2141796529">
-    <w:abstractNumId w:val="2"/>
-  </w:num>
-  <w:num w:numId="11" w16cid:durableId="1478376439">
-    <w:abstractNumId w:val="4"/>
   </w:num>
 </w:numbering>
 </file>
 
 <file path=word/styles.xml><?xml version="1.0" encoding="utf-8"?>
-<w:styles xmlns:mc="http://schemas.openxmlformats.org/markup-compatibility/2006" xmlns:r="http://schemas.openxmlformats.org/officeDocument/2006/relationships" xmlns:w="http://schemas.openxmlformats.org/wordprocessingml/2006/main" xmlns:w14="http://schemas.microsoft.com/office/word/2010/wordml" xmlns:w15="http://schemas.microsoft.com/office/word/2012/wordml" xmlns:w16cex="http://schemas.microsoft.com/office/word/2018/wordml/cex" xmlns:w16cid="http://schemas.microsoft.com/office/word/2016/wordml/cid" xmlns:w16="http://schemas.microsoft.com/office/word/2018/wordml" xmlns:w16sdtdh="http://schemas.microsoft.com/office/word/2020/wordml/sdtdatahash" xmlns:w16se="http://schemas.microsoft.com/office/word/2015/wordml/symex" mc:Ignorable="w14 w15 w16se w16cid w16 w16cex w16sdtdh">
+<w:styles xmlns:mc="http://schemas.openxmlformats.org/markup-compatibility/2006" xmlns:r="http://schemas.openxmlformats.org/officeDocument/2006/relationships" xmlns:w="http://schemas.openxmlformats.org/wordprocessingml/2006/main" xmlns:w14="http://schemas.microsoft.com/office/word/2010/wordml" xmlns:w15="http://schemas.microsoft.com/office/word/2012/wordml" xmlns:w16cex="http://schemas.microsoft.com/office/word/2018/wordml/cex" xmlns:w16cid="http://schemas.microsoft.com/office/word/2016/wordml/cid" xmlns:w16="http://schemas.microsoft.com/office/word/2018/wordml" xmlns:w16du="http://schemas.microsoft.com/office/word/2023/wordml/word16du" xmlns:w16sdtdh="http://schemas.microsoft.com/office/word/2020/wordml/sdtdatahash" xmlns:w16se="http://schemas.microsoft.com/office/word/2015/wordml/symex" mc:Ignorable="w14 w15 w16se w16cid w16 w16cex w16sdtdh w16du">
   <w:docDefaults>
     <w:rPrDefault>
       <w:rPr>

</xml_diff>

<commit_message>
Pushing regex C# changes
</commit_message>
<xml_diff>
--- a/C#/Notes.docx
+++ b/C#/Notes.docx
@@ -177,8 +177,17 @@
           <w:b/>
           <w:bCs/>
         </w:rPr>
-        <w:t>Common Language RunTime</w:t>
-      </w:r>
+        <w:t xml:space="preserve">Common Language </w:t>
+      </w:r>
+      <w:proofErr w:type="spellStart"/>
+      <w:r>
+        <w:rPr>
+          <w:b/>
+          <w:bCs/>
+        </w:rPr>
+        <w:t>RunTime</w:t>
+      </w:r>
+      <w:proofErr w:type="spellEnd"/>
       <w:r>
         <w:t xml:space="preserve"> </w:t>
       </w:r>
@@ -338,7 +347,15 @@
         <w:t xml:space="preserve"> </w:t>
       </w:r>
       <w:r>
-        <w:t>A runtime is a deployable unit that we can download and install. A runtime contains BCL and optional application layer (that depends on the type of application like web, rich client, mobile etc,.) For a simple console application or non UI library we don’t need an application layer).</w:t>
+        <w:t xml:space="preserve">A runtime is a deployable unit that we can download and install. A runtime contains BCL and optional application layer (that depends on the type of application like web, rich client, mobile </w:t>
+      </w:r>
+      <w:proofErr w:type="spellStart"/>
+      <w:r>
+        <w:t>etc</w:t>
+      </w:r>
+      <w:proofErr w:type="spellEnd"/>
+      <w:r>
+        <w:t>,.) For a simple console application or non UI library we don’t need an application layer).</w:t>
       </w:r>
     </w:p>
     <w:p>
@@ -435,7 +452,15 @@
     <w:p>
       <w:r>
         <w:lastRenderedPageBreak/>
-        <w:t xml:space="preserve">UWP and WinUI 3 </w:t>
+        <w:t xml:space="preserve">UWP and </w:t>
+      </w:r>
+      <w:proofErr w:type="spellStart"/>
+      <w:r>
+        <w:t>WinUI</w:t>
+      </w:r>
+      <w:proofErr w:type="spellEnd"/>
+      <w:r>
+        <w:t xml:space="preserve"> 3 </w:t>
       </w:r>
       <w:r>
         <w:sym w:font="Wingdings" w:char="F0E0"/>
@@ -498,7 +523,15 @@
         <w:t xml:space="preserve"> </w:t>
       </w:r>
       <w:r>
-        <w:t>The exe that we see after building the .Net 6 application is platform specific native loader responsible for starting our application’s .dll assembly.</w:t>
+        <w:t>The exe that we see after building the .Net 6 application is platform specific native loader responsible for starting our application’s .</w:t>
+      </w:r>
+      <w:proofErr w:type="spellStart"/>
+      <w:r>
+        <w:t>dll</w:t>
+      </w:r>
+      <w:proofErr w:type="spellEnd"/>
+      <w:r>
+        <w:t xml:space="preserve"> assembly.</w:t>
       </w:r>
       <w:r>
         <w:t xml:space="preserve"> </w:t>
@@ -506,7 +539,15 @@
     </w:p>
     <w:p>
       <w:r>
-        <w:t>.Net 6 allows us to create self contained deployment that includes loader, assemblies and .Net runtime – all in single .exe file.</w:t>
+        <w:t xml:space="preserve">.Net 6 allows us to create </w:t>
+      </w:r>
+      <w:proofErr w:type="spellStart"/>
+      <w:r>
+        <w:t>self contained</w:t>
+      </w:r>
+      <w:proofErr w:type="spellEnd"/>
+      <w:r>
+        <w:t xml:space="preserve"> deployment that includes loader, assemblies and .Net runtime – all in single .exe file.</w:t>
       </w:r>
     </w:p>
     <w:p>
@@ -627,6 +668,9 @@
     </w:p>
     <w:p>
       <w:r>
+        <w:rPr>
+          <w:noProof/>
+        </w:rPr>
         <w:drawing>
           <wp:inline distT="0" distB="0" distL="0" distR="0" wp14:anchorId="14FF7B69" wp14:editId="282E36F9">
             <wp:extent cx="5921253" cy="1447925"/>
@@ -681,6 +725,9 @@
     </w:p>
     <w:p>
       <w:r>
+        <w:rPr>
+          <w:noProof/>
+        </w:rPr>
         <w:drawing>
           <wp:inline distT="0" distB="0" distL="0" distR="0" wp14:anchorId="38FBA6B4" wp14:editId="74CCCA8F">
             <wp:extent cx="3589020" cy="1526883"/>
@@ -749,6 +796,9 @@
     </w:p>
     <w:p>
       <w:r>
+        <w:rPr>
+          <w:noProof/>
+        </w:rPr>
         <w:drawing>
           <wp:inline distT="0" distB="0" distL="0" distR="0" wp14:anchorId="003AC642" wp14:editId="69D47AE3">
             <wp:extent cx="3025402" cy="1082134"/>
@@ -786,6 +836,9 @@
         </w:drawing>
       </w:r>
       <w:r>
+        <w:rPr>
+          <w:noProof/>
+        </w:rPr>
         <w:drawing>
           <wp:inline distT="0" distB="0" distL="0" distR="0" wp14:anchorId="0749E72C" wp14:editId="6050971A">
             <wp:extent cx="4290060" cy="1239245"/>
@@ -832,6 +885,7 @@
       </w:pPr>
       <w:r>
         <w:rPr>
+          <w:noProof/>
           <w:lang w:val="en-IN"/>
         </w:rPr>
         <w:lastRenderedPageBreak/>
@@ -1715,7 +1769,35 @@
         <w:rPr>
           <w:lang w:val="en-IN"/>
         </w:rPr>
-        <w:t xml:space="preserve">it is either int, uint, long and ulong. </w:t>
+        <w:t xml:space="preserve">it is either int, </w:t>
+      </w:r>
+      <w:proofErr w:type="spellStart"/>
+      <w:r>
+        <w:rPr>
+          <w:lang w:val="en-IN"/>
+        </w:rPr>
+        <w:t>uint</w:t>
+      </w:r>
+      <w:proofErr w:type="spellEnd"/>
+      <w:r>
+        <w:rPr>
+          <w:lang w:val="en-IN"/>
+        </w:rPr>
+        <w:t xml:space="preserve">, long and </w:t>
+      </w:r>
+      <w:proofErr w:type="spellStart"/>
+      <w:r>
+        <w:rPr>
+          <w:lang w:val="en-IN"/>
+        </w:rPr>
+        <w:t>ulong</w:t>
+      </w:r>
+      <w:proofErr w:type="spellEnd"/>
+      <w:r>
+        <w:rPr>
+          <w:lang w:val="en-IN"/>
+        </w:rPr>
+        <w:t xml:space="preserve">. </w:t>
       </w:r>
       <w:r>
         <w:rPr>
@@ -1745,6 +1827,7 @@
       </w:pPr>
       <w:r>
         <w:rPr>
+          <w:noProof/>
           <w:lang w:val="en-IN"/>
         </w:rPr>
         <w:drawing>
@@ -1797,6 +1880,7 @@
       </w:r>
       <w:r>
         <w:rPr>
+          <w:noProof/>
           <w:lang w:val="en-IN"/>
         </w:rPr>
         <w:drawing>
@@ -2004,11 +2088,19 @@
         </w:rPr>
         <w:t xml:space="preserve">An array initialization expression </w:t>
       </w:r>
-      <w:r>
-        <w:rPr>
-          <w:lang w:val="en-IN"/>
-        </w:rPr>
-        <w:t xml:space="preserve">let’s us declare and initialize the single statement:  char[] a = {‘a’, ’b’, ’c’} </w:t>
+      <w:proofErr w:type="spellStart"/>
+      <w:r>
+        <w:rPr>
+          <w:lang w:val="en-IN"/>
+        </w:rPr>
+        <w:t>let’s</w:t>
+      </w:r>
+      <w:proofErr w:type="spellEnd"/>
+      <w:r>
+        <w:rPr>
+          <w:lang w:val="en-IN"/>
+        </w:rPr>
+        <w:t xml:space="preserve"> us declare and initialize the single statement:  char[] a = {‘a’, ’b’, ’c’} </w:t>
       </w:r>
     </w:p>
     <w:p>
@@ -2219,20 +2311,62 @@
         <w:rPr>
           <w:lang w:val="en-IN"/>
         </w:rPr>
-        <w:t>char[] vowels = new char[] {'a','e','i','o','u'};</w:t>
-      </w:r>
-    </w:p>
-    <w:p>
-      <w:pPr>
-        <w:rPr>
-          <w:lang w:val="en-IN"/>
-        </w:rPr>
-      </w:pPr>
-      <w:r>
-        <w:rPr>
-          <w:lang w:val="en-IN"/>
-        </w:rPr>
-        <w:t>char lastElement = vowels [</w:t>
+        <w:t>char[] vowels = new char[] {'a','e','</w:t>
+      </w:r>
+      <w:proofErr w:type="spellStart"/>
+      <w:r>
+        <w:rPr>
+          <w:lang w:val="en-IN"/>
+        </w:rPr>
+        <w:t>i</w:t>
+      </w:r>
+      <w:proofErr w:type="spellEnd"/>
+      <w:r>
+        <w:rPr>
+          <w:lang w:val="en-IN"/>
+        </w:rPr>
+        <w:t>','</w:t>
+      </w:r>
+      <w:proofErr w:type="spellStart"/>
+      <w:r>
+        <w:rPr>
+          <w:lang w:val="en-IN"/>
+        </w:rPr>
+        <w:t>o','u</w:t>
+      </w:r>
+      <w:proofErr w:type="spellEnd"/>
+      <w:r>
+        <w:rPr>
+          <w:lang w:val="en-IN"/>
+        </w:rPr>
+        <w:t>'};</w:t>
+      </w:r>
+    </w:p>
+    <w:p>
+      <w:pPr>
+        <w:rPr>
+          <w:lang w:val="en-IN"/>
+        </w:rPr>
+      </w:pPr>
+      <w:r>
+        <w:rPr>
+          <w:lang w:val="en-IN"/>
+        </w:rPr>
+        <w:t xml:space="preserve">char </w:t>
+      </w:r>
+      <w:proofErr w:type="spellStart"/>
+      <w:r>
+        <w:rPr>
+          <w:lang w:val="en-IN"/>
+        </w:rPr>
+        <w:t>lastElement</w:t>
+      </w:r>
+      <w:proofErr w:type="spellEnd"/>
+      <w:r>
+        <w:rPr>
+          <w:lang w:val="en-IN"/>
+        </w:rPr>
+        <w:t xml:space="preserve"> = vowels [</w:t>
       </w:r>
       <w:r>
         <w:rPr>
@@ -2259,7 +2393,21 @@
         <w:rPr>
           <w:lang w:val="en-IN"/>
         </w:rPr>
-        <w:t>char secondToLast = vowels [</w:t>
+        <w:t xml:space="preserve">char </w:t>
+      </w:r>
+      <w:proofErr w:type="spellStart"/>
+      <w:r>
+        <w:rPr>
+          <w:lang w:val="en-IN"/>
+        </w:rPr>
+        <w:t>secondToLast</w:t>
+      </w:r>
+      <w:proofErr w:type="spellEnd"/>
+      <w:r>
+        <w:rPr>
+          <w:lang w:val="en-IN"/>
+        </w:rPr>
+        <w:t xml:space="preserve"> = vowels [</w:t>
       </w:r>
       <w:r>
         <w:rPr>
@@ -2379,17 +2527,46 @@
         <w:rPr>
           <w:lang w:val="en-IN"/>
         </w:rPr>
-        <w:t xml:space="preserve">In the below code, the value of sb will be “test” because “sb” will be sent as a copy to ‘Foo’ method. </w:t>
-      </w:r>
-    </w:p>
-    <w:p>
-      <w:pPr>
-        <w:rPr>
-          <w:lang w:val="en-IN"/>
-        </w:rPr>
-      </w:pPr>
-      <w:r>
-        <w:rPr>
+        <w:t xml:space="preserve">In the below code, the value of </w:t>
+      </w:r>
+      <w:proofErr w:type="spellStart"/>
+      <w:r>
+        <w:rPr>
+          <w:lang w:val="en-IN"/>
+        </w:rPr>
+        <w:t>sb</w:t>
+      </w:r>
+      <w:proofErr w:type="spellEnd"/>
+      <w:r>
+        <w:rPr>
+          <w:lang w:val="en-IN"/>
+        </w:rPr>
+        <w:t xml:space="preserve"> will be “test” because “</w:t>
+      </w:r>
+      <w:proofErr w:type="spellStart"/>
+      <w:r>
+        <w:rPr>
+          <w:lang w:val="en-IN"/>
+        </w:rPr>
+        <w:t>sb</w:t>
+      </w:r>
+      <w:proofErr w:type="spellEnd"/>
+      <w:r>
+        <w:rPr>
+          <w:lang w:val="en-IN"/>
+        </w:rPr>
+        <w:t xml:space="preserve">” will be sent as a copy to ‘Foo’ method. </w:t>
+      </w:r>
+    </w:p>
+    <w:p>
+      <w:pPr>
+        <w:rPr>
+          <w:lang w:val="en-IN"/>
+        </w:rPr>
+      </w:pPr>
+      <w:r>
+        <w:rPr>
+          <w:noProof/>
           <w:lang w:val="en-IN"/>
         </w:rPr>
         <w:drawing>
@@ -2493,7 +2670,63 @@
         <w:rPr>
           <w:lang w:val="en-IN"/>
         </w:rPr>
-        <w:t>Inside the method the reference ‘fooSB’ points to the same object pointed by ‘sb’. So, ‘fooSB’ updates the object with “test” and “sb” will be “test”.</w:t>
+        <w:t>Inside the method the reference ‘</w:t>
+      </w:r>
+      <w:proofErr w:type="spellStart"/>
+      <w:r>
+        <w:rPr>
+          <w:lang w:val="en-IN"/>
+        </w:rPr>
+        <w:t>fooSB</w:t>
+      </w:r>
+      <w:proofErr w:type="spellEnd"/>
+      <w:r>
+        <w:rPr>
+          <w:lang w:val="en-IN"/>
+        </w:rPr>
+        <w:t>’ points to the same object pointed by ‘</w:t>
+      </w:r>
+      <w:proofErr w:type="spellStart"/>
+      <w:r>
+        <w:rPr>
+          <w:lang w:val="en-IN"/>
+        </w:rPr>
+        <w:t>sb</w:t>
+      </w:r>
+      <w:proofErr w:type="spellEnd"/>
+      <w:r>
+        <w:rPr>
+          <w:lang w:val="en-IN"/>
+        </w:rPr>
+        <w:t>’. So, ‘</w:t>
+      </w:r>
+      <w:proofErr w:type="spellStart"/>
+      <w:r>
+        <w:rPr>
+          <w:lang w:val="en-IN"/>
+        </w:rPr>
+        <w:t>fooSB</w:t>
+      </w:r>
+      <w:proofErr w:type="spellEnd"/>
+      <w:r>
+        <w:rPr>
+          <w:lang w:val="en-IN"/>
+        </w:rPr>
+        <w:t>’ updates the object with “test” and “</w:t>
+      </w:r>
+      <w:proofErr w:type="spellStart"/>
+      <w:r>
+        <w:rPr>
+          <w:lang w:val="en-IN"/>
+        </w:rPr>
+        <w:t>sb</w:t>
+      </w:r>
+      <w:proofErr w:type="spellEnd"/>
+      <w:r>
+        <w:rPr>
+          <w:lang w:val="en-IN"/>
+        </w:rPr>
+        <w:t>” will be “test”.</w:t>
       </w:r>
     </w:p>
     <w:p>
@@ -2539,6 +2772,7 @@
       </w:pPr>
       <w:r>
         <w:rPr>
+          <w:noProof/>
           <w:lang w:val="en-IN"/>
         </w:rPr>
         <w:drawing>
@@ -2646,19 +2880,7 @@
         <w:rPr>
           <w:lang w:val="en-IN"/>
         </w:rPr>
-        <w:t>When you pass an argument by reference, you alias the storage location of an</w:t>
-      </w:r>
-      <w:r>
-        <w:rPr>
-          <w:lang w:val="en-IN"/>
-        </w:rPr>
-        <w:t xml:space="preserve"> </w:t>
-      </w:r>
-      <w:r>
-        <w:rPr>
-          <w:lang w:val="en-IN"/>
-        </w:rPr>
-        <w:t>existing variable rather than create a new storage location</w:t>
+        <w:t>When you pass an argument by reference, you alias the storage location of an existing variable rather than create a new storage location</w:t>
       </w:r>
       <w:r>
         <w:rPr>
@@ -3016,6 +3238,7 @@
       </w:r>
       <w:r>
         <w:rPr>
+          <w:noProof/>
           <w:lang w:val="en-IN"/>
         </w:rPr>
         <w:drawing>
@@ -3171,6 +3394,7 @@
       </w:r>
       <w:r>
         <w:rPr>
+          <w:noProof/>
           <w:lang w:val="en-IN"/>
         </w:rPr>
         <w:drawing>
@@ -3238,6 +3462,7 @@
       </w:r>
       <w:r>
         <w:rPr>
+          <w:noProof/>
           <w:lang w:val="en-IN"/>
         </w:rPr>
         <w:drawing>
@@ -3583,19 +3808,7 @@
         <w:rPr>
           <w:lang w:val="en-IN"/>
         </w:rPr>
-        <w:t xml:space="preserve">These operators compare two operands and return a </w:t>
-      </w:r>
-      <w:r>
-        <w:rPr>
-          <w:lang w:val="en-IN"/>
-        </w:rPr>
-        <w:t>Boolean</w:t>
-      </w:r>
-      <w:r>
-        <w:rPr>
-          <w:lang w:val="en-IN"/>
-        </w:rPr>
-        <w:t xml:space="preserve"> result (true or false):</w:t>
+        <w:t>These operators compare two operands and return a Boolean result (true or false):</w:t>
       </w:r>
     </w:p>
     <w:p>
@@ -3636,7 +3849,25 @@
           <w:bCs/>
           <w:lang w:val="en-IN"/>
         </w:rPr>
-        <w:t>bool isEqual = (5 == 3);  // false</w:t>
+        <w:t xml:space="preserve">bool </w:t>
+      </w:r>
+      <w:proofErr w:type="spellStart"/>
+      <w:r>
+        <w:rPr>
+          <w:b/>
+          <w:bCs/>
+          <w:lang w:val="en-IN"/>
+        </w:rPr>
+        <w:t>isEqual</w:t>
+      </w:r>
+      <w:proofErr w:type="spellEnd"/>
+      <w:r>
+        <w:rPr>
+          <w:b/>
+          <w:bCs/>
+          <w:lang w:val="en-IN"/>
+        </w:rPr>
+        <w:t xml:space="preserve"> = (5 == 3);  // false</w:t>
       </w:r>
     </w:p>
     <w:p>
@@ -3664,21 +3895,33 @@
         <w:rPr>
           <w:lang w:val="en-IN"/>
         </w:rPr>
-        <w:t>: Checks if two operands are not equal.</w:t>
-      </w:r>
-      <w:r>
-        <w:rPr>
-          <w:lang w:val="en-IN"/>
-        </w:rPr>
-        <w:t xml:space="preserve"> </w:t>
-      </w:r>
-      <w:r>
-        <w:rPr>
-          <w:b/>
-          <w:bCs/>
-          <w:lang w:val="en-IN"/>
-        </w:rPr>
-        <w:t>bool isNotEqual = (5 != 3);  // true</w:t>
+        <w:t xml:space="preserve">: Checks if two operands are not equal. </w:t>
+      </w:r>
+      <w:r>
+        <w:rPr>
+          <w:b/>
+          <w:bCs/>
+          <w:lang w:val="en-IN"/>
+        </w:rPr>
+        <w:t xml:space="preserve">bool </w:t>
+      </w:r>
+      <w:proofErr w:type="spellStart"/>
+      <w:r>
+        <w:rPr>
+          <w:b/>
+          <w:bCs/>
+          <w:lang w:val="en-IN"/>
+        </w:rPr>
+        <w:t>isNotEqual</w:t>
+      </w:r>
+      <w:proofErr w:type="spellEnd"/>
+      <w:r>
+        <w:rPr>
+          <w:b/>
+          <w:bCs/>
+          <w:lang w:val="en-IN"/>
+        </w:rPr>
+        <w:t xml:space="preserve"> = (5 != 3);  // true</w:t>
       </w:r>
     </w:p>
     <w:p>
@@ -3717,7 +3960,25 @@
           <w:bCs/>
           <w:lang w:val="en-IN"/>
         </w:rPr>
-        <w:t>bool isGreater = (5 &gt; 3);  // true</w:t>
+        <w:t xml:space="preserve">bool </w:t>
+      </w:r>
+      <w:proofErr w:type="spellStart"/>
+      <w:r>
+        <w:rPr>
+          <w:b/>
+          <w:bCs/>
+          <w:lang w:val="en-IN"/>
+        </w:rPr>
+        <w:t>isGreater</w:t>
+      </w:r>
+      <w:proofErr w:type="spellEnd"/>
+      <w:r>
+        <w:rPr>
+          <w:b/>
+          <w:bCs/>
+          <w:lang w:val="en-IN"/>
+        </w:rPr>
+        <w:t xml:space="preserve"> = (5 &gt; 3);  // true</w:t>
       </w:r>
     </w:p>
     <w:p>
@@ -3756,7 +4017,25 @@
           <w:bCs/>
           <w:lang w:val="en-IN"/>
         </w:rPr>
-        <w:t>bool isLess = (5 &lt; 3);  // false</w:t>
+        <w:t xml:space="preserve">bool </w:t>
+      </w:r>
+      <w:proofErr w:type="spellStart"/>
+      <w:r>
+        <w:rPr>
+          <w:b/>
+          <w:bCs/>
+          <w:lang w:val="en-IN"/>
+        </w:rPr>
+        <w:t>isLess</w:t>
+      </w:r>
+      <w:proofErr w:type="spellEnd"/>
+      <w:r>
+        <w:rPr>
+          <w:b/>
+          <w:bCs/>
+          <w:lang w:val="en-IN"/>
+        </w:rPr>
+        <w:t xml:space="preserve"> = (5 &lt; 3);  // false</w:t>
       </w:r>
     </w:p>
     <w:p>
@@ -3789,23 +4068,25 @@
           <w:bCs/>
           <w:lang w:val="en-IN"/>
         </w:rPr>
-        <w:t>.</w:t>
-      </w:r>
-      <w:r>
-        <w:rPr>
-          <w:b/>
-          <w:bCs/>
-          <w:lang w:val="en-IN"/>
-        </w:rPr>
-        <w:t xml:space="preserve"> </w:t>
-      </w:r>
-      <w:r>
-        <w:rPr>
-          <w:b/>
-          <w:bCs/>
-          <w:lang w:val="en-IN"/>
-        </w:rPr>
-        <w:t>bool isGreaterOrEqual = (5 &gt;= 3);  // true</w:t>
+        <w:t xml:space="preserve">. bool </w:t>
+      </w:r>
+      <w:proofErr w:type="spellStart"/>
+      <w:r>
+        <w:rPr>
+          <w:b/>
+          <w:bCs/>
+          <w:lang w:val="en-IN"/>
+        </w:rPr>
+        <w:t>isGreaterOrEqual</w:t>
+      </w:r>
+      <w:proofErr w:type="spellEnd"/>
+      <w:r>
+        <w:rPr>
+          <w:b/>
+          <w:bCs/>
+          <w:lang w:val="en-IN"/>
+        </w:rPr>
+        <w:t xml:space="preserve"> = (5 &gt;= 3);  // true</w:t>
       </w:r>
     </w:p>
     <w:p>
@@ -3844,7 +4125,25 @@
           <w:bCs/>
           <w:lang w:val="en-IN"/>
         </w:rPr>
-        <w:t>bool isLessOrEqual = (5 &lt;= 3);  // false</w:t>
+        <w:t xml:space="preserve">bool </w:t>
+      </w:r>
+      <w:proofErr w:type="spellStart"/>
+      <w:r>
+        <w:rPr>
+          <w:b/>
+          <w:bCs/>
+          <w:lang w:val="en-IN"/>
+        </w:rPr>
+        <w:t>isLessOrEqual</w:t>
+      </w:r>
+      <w:proofErr w:type="spellEnd"/>
+      <w:r>
+        <w:rPr>
+          <w:b/>
+          <w:bCs/>
+          <w:lang w:val="en-IN"/>
+        </w:rPr>
+        <w:t xml:space="preserve"> = (5 &lt;= 3);  // false</w:t>
       </w:r>
     </w:p>
     <w:p>
@@ -3874,7 +4173,21 @@
         <w:rPr>
           <w:lang w:val="en-IN"/>
         </w:rPr>
-        <w:t>These operators are used for combining boolean expressions:</w:t>
+        <w:t xml:space="preserve">These operators are used for combining </w:t>
+      </w:r>
+      <w:proofErr w:type="spellStart"/>
+      <w:r>
+        <w:rPr>
+          <w:lang w:val="en-IN"/>
+        </w:rPr>
+        <w:t>boolean</w:t>
+      </w:r>
+      <w:proofErr w:type="spellEnd"/>
+      <w:r>
+        <w:rPr>
+          <w:lang w:val="en-IN"/>
+        </w:rPr>
+        <w:t xml:space="preserve"> expressions:</w:t>
       </w:r>
     </w:p>
     <w:p>
@@ -4020,7 +4333,21 @@
         <w:rPr>
           <w:lang w:val="en-IN"/>
         </w:rPr>
-        <w:t>: Negates the boolean value of the operand.</w:t>
+        <w:t xml:space="preserve">: Negates the </w:t>
+      </w:r>
+      <w:proofErr w:type="spellStart"/>
+      <w:r>
+        <w:rPr>
+          <w:lang w:val="en-IN"/>
+        </w:rPr>
+        <w:t>boolean</w:t>
+      </w:r>
+      <w:proofErr w:type="spellEnd"/>
+      <w:r>
+        <w:rPr>
+          <w:lang w:val="en-IN"/>
+        </w:rPr>
+        <w:t xml:space="preserve"> value of the operand.</w:t>
       </w:r>
       <w:r>
         <w:rPr>
@@ -4403,6 +4730,7 @@
       </w:r>
       <w:r>
         <w:rPr>
+          <w:noProof/>
           <w:lang w:val="en-IN"/>
         </w:rPr>
         <w:drawing>
@@ -4516,6 +4844,7 @@
       </w:pPr>
       <w:r>
         <w:rPr>
+          <w:noProof/>
           <w:lang w:val="en-IN"/>
         </w:rPr>
         <w:drawing>
@@ -4671,11 +5000,33 @@
         </w:rPr>
         <w:t xml:space="preserve">  </w:t>
       </w:r>
-      <w:r>
-        <w:rPr>
-          <w:lang w:val="en-IN"/>
-        </w:rPr>
-        <w:t>myVariable ??= someDefault;</w:t>
+      <w:proofErr w:type="spellStart"/>
+      <w:r>
+        <w:rPr>
+          <w:lang w:val="en-IN"/>
+        </w:rPr>
+        <w:t>myVariable</w:t>
+      </w:r>
+      <w:proofErr w:type="spellEnd"/>
+      <w:r>
+        <w:rPr>
+          <w:lang w:val="en-IN"/>
+        </w:rPr>
+        <w:t xml:space="preserve"> ??= </w:t>
+      </w:r>
+      <w:proofErr w:type="spellStart"/>
+      <w:r>
+        <w:rPr>
+          <w:lang w:val="en-IN"/>
+        </w:rPr>
+        <w:t>someDefault</w:t>
+      </w:r>
+      <w:proofErr w:type="spellEnd"/>
+      <w:r>
+        <w:rPr>
+          <w:lang w:val="en-IN"/>
+        </w:rPr>
+        <w:t>;</w:t>
       </w:r>
       <w:r>
         <w:rPr>
@@ -4701,7 +5052,61 @@
           <w:iCs/>
           <w:lang w:val="en-IN"/>
         </w:rPr>
-        <w:t>if (myVariable == null) myVariable = someDefault;</w:t>
+        <w:t>if (</w:t>
+      </w:r>
+      <w:proofErr w:type="spellStart"/>
+      <w:r>
+        <w:rPr>
+          <w:i/>
+          <w:iCs/>
+          <w:lang w:val="en-IN"/>
+        </w:rPr>
+        <w:t>myVariable</w:t>
+      </w:r>
+      <w:proofErr w:type="spellEnd"/>
+      <w:r>
+        <w:rPr>
+          <w:i/>
+          <w:iCs/>
+          <w:lang w:val="en-IN"/>
+        </w:rPr>
+        <w:t xml:space="preserve"> == null) </w:t>
+      </w:r>
+      <w:proofErr w:type="spellStart"/>
+      <w:r>
+        <w:rPr>
+          <w:i/>
+          <w:iCs/>
+          <w:lang w:val="en-IN"/>
+        </w:rPr>
+        <w:t>myVariable</w:t>
+      </w:r>
+      <w:proofErr w:type="spellEnd"/>
+      <w:r>
+        <w:rPr>
+          <w:i/>
+          <w:iCs/>
+          <w:lang w:val="en-IN"/>
+        </w:rPr>
+        <w:t xml:space="preserve"> = </w:t>
+      </w:r>
+      <w:proofErr w:type="spellStart"/>
+      <w:r>
+        <w:rPr>
+          <w:i/>
+          <w:iCs/>
+          <w:lang w:val="en-IN"/>
+        </w:rPr>
+        <w:t>someDefault</w:t>
+      </w:r>
+      <w:proofErr w:type="spellEnd"/>
+      <w:r>
+        <w:rPr>
+          <w:i/>
+          <w:iCs/>
+          <w:lang w:val="en-IN"/>
+        </w:rPr>
+        <w:t>;</w:t>
       </w:r>
       <w:r>
         <w:rPr>
@@ -4781,8 +5186,16 @@
         <w:rPr>
           <w:lang w:val="en-IN"/>
         </w:rPr>
-        <w:t>of throwing a NullReferenceException</w:t>
-      </w:r>
+        <w:t xml:space="preserve">of throwing a </w:t>
+      </w:r>
+      <w:proofErr w:type="spellStart"/>
+      <w:r>
+        <w:rPr>
+          <w:lang w:val="en-IN"/>
+        </w:rPr>
+        <w:t>NullReferenceException</w:t>
+      </w:r>
+      <w:proofErr w:type="spellEnd"/>
     </w:p>
     <w:p>
       <w:pPr>
@@ -4810,6 +5223,7 @@
         <w:rPr>
           <w:b/>
           <w:bCs/>
+          <w:noProof/>
           <w:lang w:val="en-IN"/>
         </w:rPr>
         <w:drawing>
@@ -4858,6 +5272,7 @@
         <w:rPr>
           <w:b/>
           <w:bCs/>
+          <w:noProof/>
           <w:lang w:val="en-IN"/>
         </w:rPr>
         <w:drawing>
@@ -4939,6 +5354,7 @@
         <w:rPr>
           <w:b/>
           <w:bCs/>
+          <w:noProof/>
           <w:lang w:val="en-IN"/>
         </w:rPr>
         <w:drawing>
@@ -5158,7 +5574,15 @@
         <w:ind w:left="1440"/>
       </w:pPr>
       <w:r>
-        <w:t>Transformer objDelegate = square ;</w:t>
+        <w:t xml:space="preserve">Transformer </w:t>
+      </w:r>
+      <w:proofErr w:type="spellStart"/>
+      <w:r>
+        <w:t>objDelegate</w:t>
+      </w:r>
+      <w:proofErr w:type="spellEnd"/>
+      <w:r>
+        <w:t xml:space="preserve"> = square ;</w:t>
       </w:r>
       <w:r>
         <w:t xml:space="preserve"> // assigning a method to delegate variable creates delegate instance</w:t>
@@ -5169,8 +5593,13 @@
         <w:pStyle w:val="ListParagraph"/>
         <w:ind w:left="1440"/>
       </w:pPr>
-      <w:r>
-        <w:t>objDelegate(3);</w:t>
+      <w:proofErr w:type="spellStart"/>
+      <w:r>
+        <w:t>objDelegate</w:t>
+      </w:r>
+      <w:proofErr w:type="spellEnd"/>
+      <w:r>
+        <w:t>(3);</w:t>
       </w:r>
       <w:r>
         <w:t xml:space="preserve"> // invokes the instance.</w:t>
@@ -5304,7 +5733,15 @@
         <w:t xml:space="preserve"> as argument than asked for to the parameters of the method. </w:t>
       </w:r>
       <w:r>
-        <w:t xml:space="preserve">A delegate can have more specific parameter types than it’s target method. </w:t>
+        <w:t xml:space="preserve">A delegate can have more specific parameter types than </w:t>
+      </w:r>
+      <w:proofErr w:type="spellStart"/>
+      <w:r>
+        <w:t>it’s</w:t>
+      </w:r>
+      <w:proofErr w:type="spellEnd"/>
+      <w:r>
+        <w:t xml:space="preserve"> target method. </w:t>
       </w:r>
       <w:r>
         <w:rPr>
@@ -5538,7 +5975,15 @@
         </w:numPr>
       </w:pPr>
       <w:r>
-        <w:t>Replace other subscribers by reassigning the ‘objDelegate’</w:t>
+        <w:t>Replace other subscribers by reassigning the ‘</w:t>
+      </w:r>
+      <w:proofErr w:type="spellStart"/>
+      <w:r>
+        <w:t>objDelegate</w:t>
+      </w:r>
+      <w:proofErr w:type="spellEnd"/>
+      <w:r>
+        <w:t>’</w:t>
       </w:r>
     </w:p>
     <w:p>
@@ -5550,7 +5995,15 @@
         </w:numPr>
       </w:pPr>
       <w:r>
-        <w:t>Clear all subscribers by assigning objDelegate to null</w:t>
+        <w:t xml:space="preserve">Clear all subscribers by assigning </w:t>
+      </w:r>
+      <w:proofErr w:type="spellStart"/>
+      <w:r>
+        <w:t>objDelegate</w:t>
+      </w:r>
+      <w:proofErr w:type="spellEnd"/>
+      <w:r>
+        <w:t xml:space="preserve"> to null</w:t>
       </w:r>
     </w:p>
     <w:p>
@@ -5691,8 +6144,13 @@
           <w:numId w:val="4"/>
         </w:numPr>
       </w:pPr>
-      <w:r>
-        <w:t xml:space="preserve">System.EventArgs </w:t>
+      <w:proofErr w:type="spellStart"/>
+      <w:r>
+        <w:t>System.EventArgs</w:t>
+      </w:r>
+      <w:proofErr w:type="spellEnd"/>
+      <w:r>
+        <w:t xml:space="preserve"> </w:t>
       </w:r>
       <w:r>
         <w:sym w:font="Wingdings" w:char="F0E0"/>
@@ -5896,12 +6354,21 @@
       <w:pPr>
         <w:pStyle w:val="ListParagraph"/>
       </w:pPr>
-      <w:r>
-        <w:rPr>
-          <w:b/>
-          <w:bCs/>
-        </w:rPr>
-        <w:t xml:space="preserve">ExceptionFilters </w:t>
+      <w:proofErr w:type="spellStart"/>
+      <w:r>
+        <w:rPr>
+          <w:b/>
+          <w:bCs/>
+        </w:rPr>
+        <w:t>ExceptionFilters</w:t>
+      </w:r>
+      <w:proofErr w:type="spellEnd"/>
+      <w:r>
+        <w:rPr>
+          <w:b/>
+          <w:bCs/>
+        </w:rPr>
+        <w:t xml:space="preserve"> </w:t>
       </w:r>
       <w:r>
         <w:rPr>
@@ -5966,7 +6433,23 @@
         <w:pStyle w:val="ListParagraph"/>
       </w:pPr>
       <w:r>
-        <w:t>This means that when WebException is thrown and if the status of the exception is ‘timeout’ only then webexception will be caught.</w:t>
+        <w:t xml:space="preserve">This means that when </w:t>
+      </w:r>
+      <w:proofErr w:type="spellStart"/>
+      <w:r>
+        <w:t>WebException</w:t>
+      </w:r>
+      <w:proofErr w:type="spellEnd"/>
+      <w:r>
+        <w:t xml:space="preserve"> is thrown and if the status of the exception is ‘timeout’ only then </w:t>
+      </w:r>
+      <w:proofErr w:type="spellStart"/>
+      <w:r>
+        <w:t>webexception</w:t>
+      </w:r>
+      <w:proofErr w:type="spellEnd"/>
+      <w:r>
+        <w:t xml:space="preserve"> will be caught.</w:t>
       </w:r>
     </w:p>
     <w:p>
@@ -6195,7 +6678,15 @@
         <w:t>Nullable value type</w:t>
       </w:r>
       <w:r>
-        <w:t>s work particularly well with ?? operator. This is called ‘Null Coalescing operator’, it will return the first non null value.</w:t>
+        <w:t xml:space="preserve">s work particularly well with ?? operator. This is called ‘Null Coalescing operator’, it will return the first </w:t>
+      </w:r>
+      <w:proofErr w:type="spellStart"/>
+      <w:r>
+        <w:t>non null</w:t>
+      </w:r>
+      <w:proofErr w:type="spellEnd"/>
+      <w:r>
+        <w:t xml:space="preserve"> value.</w:t>
       </w:r>
     </w:p>
     <w:p>
@@ -6222,7 +6713,15 @@
         </w:numPr>
       </w:pPr>
       <w:r>
-        <w:t xml:space="preserve">The Nullable reference types enforce non-nullability with the purpose of avoiding NullReferenceException. </w:t>
+        <w:t xml:space="preserve">The Nullable reference types enforce non-nullability with the purpose of avoiding </w:t>
+      </w:r>
+      <w:proofErr w:type="spellStart"/>
+      <w:r>
+        <w:t>NullReferenceException</w:t>
+      </w:r>
+      <w:proofErr w:type="spellEnd"/>
+      <w:r>
+        <w:t xml:space="preserve">. </w:t>
       </w:r>
     </w:p>
     <w:p>
@@ -6395,7 +6894,15 @@
         </w:rPr>
       </w:pPr>
       <w:r>
-        <w:t>If two extension methods have same signature then any extension method could used as an ordinary static method to avoid ambiguity.</w:t>
+        <w:t xml:space="preserve">If two extension methods have same signature then any extension method could </w:t>
+      </w:r>
+      <w:proofErr w:type="spellStart"/>
+      <w:r>
+        <w:t>used</w:t>
+      </w:r>
+      <w:proofErr w:type="spellEnd"/>
+      <w:r>
+        <w:t xml:space="preserve"> as an ordinary static method to avoid ambiguity.</w:t>
       </w:r>
     </w:p>
     <w:p>
@@ -6435,7 +6942,15 @@
         <w:t xml:space="preserve"> </w:t>
       </w:r>
       <w:r>
-        <w:t xml:space="preserve">var sometype = new { Name=”Rajesh” , Age = 39 }, when the compiler sees this line it automatically generates below code : </w:t>
+        <w:t xml:space="preserve">var </w:t>
+      </w:r>
+      <w:proofErr w:type="spellStart"/>
+      <w:r>
+        <w:t>sometype</w:t>
+      </w:r>
+      <w:proofErr w:type="spellEnd"/>
+      <w:r>
+        <w:t xml:space="preserve"> = new { Name=”Rajesh” , Age = 39 }, when the compiler sees this line it automatically generates below code : </w:t>
       </w:r>
     </w:p>
     <w:p>
@@ -6445,7 +6960,15 @@
         </w:tabs>
       </w:pPr>
       <w:r>
-        <w:t xml:space="preserve">                                      internal class AnonymouslyGeneratedTypeName </w:t>
+        <w:t xml:space="preserve">                                      internal class </w:t>
+      </w:r>
+      <w:proofErr w:type="spellStart"/>
+      <w:r>
+        <w:t>AnonymouslyGeneratedTypeName</w:t>
+      </w:r>
+      <w:proofErr w:type="spellEnd"/>
+      <w:r>
+        <w:t xml:space="preserve"> </w:t>
       </w:r>
     </w:p>
     <w:p>
@@ -6488,7 +7011,15 @@
         </w:tabs>
       </w:pPr>
       <w:r>
-        <w:t xml:space="preserve">                                         public AnonymousGeneratedTypeName (string name, int age)</w:t>
+        <w:t xml:space="preserve">                                         public </w:t>
+      </w:r>
+      <w:proofErr w:type="spellStart"/>
+      <w:r>
+        <w:t>AnonymousGeneratedTypeName</w:t>
+      </w:r>
+      <w:proofErr w:type="spellEnd"/>
+      <w:r>
+        <w:t xml:space="preserve"> (string name, int age)</w:t>
       </w:r>
     </w:p>
     <w:p>
@@ -6508,7 +7039,15 @@
         </w:tabs>
       </w:pPr>
       <w:r>
-        <w:t xml:space="preserve">                                              this.name = name; this.age = age;</w:t>
+        <w:t xml:space="preserve">                                              this.name = name; </w:t>
+      </w:r>
+      <w:proofErr w:type="spellStart"/>
+      <w:r>
+        <w:t>this.age</w:t>
+      </w:r>
+      <w:proofErr w:type="spellEnd"/>
+      <w:r>
+        <w:t xml:space="preserve"> = age;</w:t>
       </w:r>
     </w:p>
     <w:p>
@@ -6591,7 +7130,21 @@
         <w:rPr>
           <w:lang w:val="en-IN"/>
         </w:rPr>
-        <w:t>// The Equals and GetHashCode methods are overridden (see Chapter 6).</w:t>
+        <w:t xml:space="preserve">// The Equals and </w:t>
+      </w:r>
+      <w:proofErr w:type="spellStart"/>
+      <w:r>
+        <w:rPr>
+          <w:lang w:val="en-IN"/>
+        </w:rPr>
+        <w:t>GetHashCode</w:t>
+      </w:r>
+      <w:proofErr w:type="spellEnd"/>
+      <w:r>
+        <w:rPr>
+          <w:lang w:val="en-IN"/>
+        </w:rPr>
+        <w:t xml:space="preserve"> methods are overridden (see Chapter 6).</w:t>
       </w:r>
     </w:p>
     <w:p>
@@ -6605,7 +7158,21 @@
         <w:rPr>
           <w:lang w:val="en-IN"/>
         </w:rPr>
-        <w:t>// The ToString method is also overridden.</w:t>
+        <w:t xml:space="preserve">// The </w:t>
+      </w:r>
+      <w:proofErr w:type="spellStart"/>
+      <w:r>
+        <w:rPr>
+          <w:lang w:val="en-IN"/>
+        </w:rPr>
+        <w:t>ToString</w:t>
+      </w:r>
+      <w:proofErr w:type="spellEnd"/>
+      <w:r>
+        <w:rPr>
+          <w:lang w:val="en-IN"/>
+        </w:rPr>
+        <w:t xml:space="preserve"> method is also overridden.</w:t>
       </w:r>
     </w:p>
     <w:p>
@@ -6720,7 +7287,15 @@
         </w:rPr>
       </w:pPr>
       <w:r>
-        <w:t xml:space="preserve">If an object is immutable then it means that it’s identity cannot change and such types can implement structural equality than referential equality. </w:t>
+        <w:t xml:space="preserve">If an object is immutable then it means that </w:t>
+      </w:r>
+      <w:proofErr w:type="spellStart"/>
+      <w:r>
+        <w:t>it’s</w:t>
+      </w:r>
+      <w:proofErr w:type="spellEnd"/>
+      <w:r>
+        <w:t xml:space="preserve"> identity cannot change and such types can implement structural equality than referential equality. </w:t>
       </w:r>
     </w:p>
     <w:p>
@@ -6743,7 +7318,15 @@
         <w:t xml:space="preserve">Non Destructive Mutation: </w:t>
       </w:r>
       <w:r>
-        <w:t xml:space="preserve">The most important step that compiler does is write a copy constructor and a hidden clone method. This enabled non destructive mutation via the </w:t>
+        <w:t xml:space="preserve">The most important step that compiler does is write a copy constructor and a hidden clone method. This enabled </w:t>
+      </w:r>
+      <w:proofErr w:type="spellStart"/>
+      <w:r>
+        <w:t>non destructive</w:t>
+      </w:r>
+      <w:proofErr w:type="spellEnd"/>
+      <w:r>
+        <w:t xml:space="preserve"> mutation via the </w:t>
       </w:r>
       <w:r>
         <w:rPr>
@@ -6942,7 +7525,15 @@
         <w:tab/>
       </w:r>
       <w:r>
-        <w:t xml:space="preserve">Here the copy constructor clones the record and new variables are assigned with init accessors. </w:t>
+        <w:t xml:space="preserve">Here the copy constructor clones the record and new variables are assigned with </w:t>
+      </w:r>
+      <w:proofErr w:type="spellStart"/>
+      <w:r>
+        <w:t>init</w:t>
+      </w:r>
+      <w:proofErr w:type="spellEnd"/>
+      <w:r>
+        <w:t xml:space="preserve"> accessors. </w:t>
       </w:r>
     </w:p>
     <w:p>
@@ -6976,8 +7567,13 @@
           <w:numId w:val="4"/>
         </w:numPr>
       </w:pPr>
-      <w:r>
-        <w:t xml:space="preserve">IEnumerator </w:t>
+      <w:proofErr w:type="spellStart"/>
+      <w:r>
+        <w:t>IEnumerator</w:t>
+      </w:r>
+      <w:proofErr w:type="spellEnd"/>
+      <w:r>
+        <w:t xml:space="preserve"> </w:t>
       </w:r>
       <w:r>
         <w:sym w:font="Wingdings" w:char="F0E0"/>
@@ -7045,8 +7641,13 @@
           <w:numId w:val="9"/>
         </w:numPr>
       </w:pPr>
-      <w:r>
-        <w:t xml:space="preserve">MoveNext() </w:t>
+      <w:proofErr w:type="spellStart"/>
+      <w:r>
+        <w:t>MoveNext</w:t>
+      </w:r>
+      <w:proofErr w:type="spellEnd"/>
+      <w:r>
+        <w:t xml:space="preserve">() </w:t>
       </w:r>
       <w:r>
         <w:sym w:font="Wingdings" w:char="F0E0"/>
@@ -7098,9 +7699,22 @@
       </w:pPr>
     </w:p>
     <w:p>
+      <w:proofErr w:type="spellStart"/>
       <w:r>
         <w:lastRenderedPageBreak/>
-        <w:t>IEnumberable&lt;T&gt; derives from IDisposable which means that enumerators hold references to resources such as database connections and ensure that resources are released when enumeration is complete.</w:t>
+        <w:t>IEnumberable</w:t>
+      </w:r>
+      <w:proofErr w:type="spellEnd"/>
+      <w:r>
+        <w:t xml:space="preserve">&lt;T&gt; derives from </w:t>
+      </w:r>
+      <w:proofErr w:type="spellStart"/>
+      <w:r>
+        <w:t>IDisposable</w:t>
+      </w:r>
+      <w:proofErr w:type="spellEnd"/>
+      <w:r>
+        <w:t xml:space="preserve"> which means that enumerators hold references to resources such as database connections and ensure that resources are released when enumeration is complete.</w:t>
       </w:r>
     </w:p>
     <w:p>
@@ -7247,15 +7861,39 @@
         <w:pStyle w:val="ListParagraph"/>
       </w:pPr>
       <w:r>
-        <w:t>The method GetNumbers() returns 1,2 and 3 one at a time.</w:t>
-      </w:r>
-    </w:p>
-    <w:p>
-      <w:pPr>
-        <w:pStyle w:val="ListParagraph"/>
-      </w:pPr>
-      <w:r>
-        <w:t>When GetNumbers() method is called in foreach loop, it returns an IEnumerable&lt;int&gt;.</w:t>
+        <w:t xml:space="preserve">The method </w:t>
+      </w:r>
+      <w:proofErr w:type="spellStart"/>
+      <w:r>
+        <w:t>GetNumbers</w:t>
+      </w:r>
+      <w:proofErr w:type="spellEnd"/>
+      <w:r>
+        <w:t>() returns 1,2 and 3 one at a time.</w:t>
+      </w:r>
+    </w:p>
+    <w:p>
+      <w:pPr>
+        <w:pStyle w:val="ListParagraph"/>
+      </w:pPr>
+      <w:r>
+        <w:t xml:space="preserve">When </w:t>
+      </w:r>
+      <w:proofErr w:type="spellStart"/>
+      <w:r>
+        <w:t>GetNumbers</w:t>
+      </w:r>
+      <w:proofErr w:type="spellEnd"/>
+      <w:r>
+        <w:t xml:space="preserve">() method is called in foreach loop, it returns an </w:t>
+      </w:r>
+      <w:proofErr w:type="spellStart"/>
+      <w:r>
+        <w:t>IEnumerable</w:t>
+      </w:r>
+      <w:proofErr w:type="spellEnd"/>
+      <w:r>
+        <w:t>&lt;int&gt;.</w:t>
       </w:r>
     </w:p>
     <w:p>
@@ -7275,6 +7913,7 @@
           <w:iCs/>
         </w:rPr>
       </w:pPr>
+      <w:proofErr w:type="spellStart"/>
       <w:r>
         <w:rPr>
           <w:b/>
@@ -7293,6 +7932,7 @@
         </w:rPr>
         <w:t>s</w:t>
       </w:r>
+      <w:proofErr w:type="spellEnd"/>
       <w:r>
         <w:rPr>
           <w:b/>
@@ -7300,8 +7940,19 @@
           <w:i/>
           <w:iCs/>
         </w:rPr>
-        <w:t xml:space="preserve"> and IList</w:t>
-      </w:r>
+        <w:t xml:space="preserve"> and </w:t>
+      </w:r>
+      <w:proofErr w:type="spellStart"/>
+      <w:r>
+        <w:rPr>
+          <w:b/>
+          <w:bCs/>
+          <w:i/>
+          <w:iCs/>
+        </w:rPr>
+        <w:t>IList</w:t>
+      </w:r>
+      <w:proofErr w:type="spellEnd"/>
       <w:r>
         <w:rPr>
           <w:b/>
@@ -7320,8 +7971,37 @@
           <w:numId w:val="10"/>
         </w:numPr>
       </w:pPr>
-      <w:r>
-        <w:t>IEnumerable only provides forward only iteration but doesn’t provide getting size of collection, search or modify the collection , access a member by index. These will be provided by ICollection, IList or IDictionary.</w:t>
+      <w:proofErr w:type="spellStart"/>
+      <w:r>
+        <w:t>IEnumerable</w:t>
+      </w:r>
+      <w:proofErr w:type="spellEnd"/>
+      <w:r>
+        <w:t xml:space="preserve"> only provides forward only iteration but doesn’t provide getting size of collection, search or modify the collection , access a member by index. These will be provided by </w:t>
+      </w:r>
+      <w:proofErr w:type="spellStart"/>
+      <w:r>
+        <w:t>ICollection</w:t>
+      </w:r>
+      <w:proofErr w:type="spellEnd"/>
+      <w:r>
+        <w:t xml:space="preserve">, </w:t>
+      </w:r>
+      <w:proofErr w:type="spellStart"/>
+      <w:r>
+        <w:t>IList</w:t>
+      </w:r>
+      <w:proofErr w:type="spellEnd"/>
+      <w:r>
+        <w:t xml:space="preserve"> or </w:t>
+      </w:r>
+      <w:proofErr w:type="spellStart"/>
+      <w:r>
+        <w:t>IDictionary</w:t>
+      </w:r>
+      <w:proofErr w:type="spellEnd"/>
+      <w:r>
+        <w:t>.</w:t>
       </w:r>
     </w:p>
     <w:p>
@@ -7679,6 +8359,36 @@
       </w:pPr>
     </w:p>
     <w:p>
+      <w:pPr>
+        <w:pStyle w:val="ListParagraph"/>
+        <w:ind w:left="2160"/>
+      </w:pPr>
+    </w:p>
+    <w:p>
+      <w:pPr>
+        <w:pStyle w:val="ListParagraph"/>
+        <w:ind w:left="2160"/>
+      </w:pPr>
+    </w:p>
+    <w:p>
+      <w:pPr>
+        <w:pStyle w:val="ListParagraph"/>
+        <w:ind w:left="2160"/>
+      </w:pPr>
+    </w:p>
+    <w:p>
+      <w:pPr>
+        <w:pStyle w:val="ListParagraph"/>
+        <w:ind w:left="2160"/>
+      </w:pPr>
+    </w:p>
+    <w:p>
+      <w:pPr>
+        <w:pStyle w:val="ListParagraph"/>
+        <w:ind w:left="2160"/>
+      </w:pPr>
+    </w:p>
+    <w:p>
       <w:r>
         <w:rPr>
           <w:b/>
@@ -7686,6 +8396,7 @@
           <w:sz w:val="28"/>
           <w:szCs w:val="28"/>
         </w:rPr>
+        <w:lastRenderedPageBreak/>
         <w:t>Concurrency</w:t>
       </w:r>
       <w:r>
@@ -7722,7 +8433,6 @@
         </w:numPr>
       </w:pPr>
       <w:r>
-        <w:lastRenderedPageBreak/>
         <w:t>With single thread, just one thread runs in the process’s isolated environment where as in multithreaded environment multiple threads in the process sharing resources like memory.</w:t>
       </w:r>
     </w:p>
@@ -7948,12 +8658,21 @@
           <w:numId w:val="4"/>
         </w:numPr>
       </w:pPr>
-      <w:r>
-        <w:rPr>
-          <w:b/>
-          <w:bCs/>
-        </w:rPr>
-        <w:t>BackGround threads</w:t>
+      <w:proofErr w:type="spellStart"/>
+      <w:r>
+        <w:rPr>
+          <w:b/>
+          <w:bCs/>
+        </w:rPr>
+        <w:t>BackGround</w:t>
+      </w:r>
+      <w:proofErr w:type="spellEnd"/>
+      <w:r>
+        <w:rPr>
+          <w:b/>
+          <w:bCs/>
+        </w:rPr>
+        <w:t xml:space="preserve"> threads</w:t>
       </w:r>
       <w:r>
         <w:t xml:space="preserve">: </w:t>
@@ -8043,6 +8762,7 @@
         <w:ind w:left="1800"/>
       </w:pPr>
       <w:r>
+        <w:lastRenderedPageBreak/>
         <w:t xml:space="preserve">Example: </w:t>
       </w:r>
     </w:p>
@@ -8054,7 +8774,6 @@
         <w:rPr>
           <w:noProof/>
         </w:rPr>
-        <w:lastRenderedPageBreak/>
         <w:drawing>
           <wp:inline distT="0" distB="0" distL="0" distR="0" wp14:anchorId="234FCB43" wp14:editId="7341287D">
             <wp:extent cx="2133600" cy="778329"/>
@@ -8190,7 +8909,31 @@
         </w:drawing>
       </w:r>
       <w:r>
-        <w:t xml:space="preserve"> Here ‘X’ will be printed first followed by ‘Y’ because when secondThread goes into PrintY() method it is asked to wait for the completion of the firstThread and then join it till then secondThread goes to blocked state</w:t>
+        <w:t xml:space="preserve"> Here ‘X’ will be printed first followed by ‘Y’ because when </w:t>
+      </w:r>
+      <w:proofErr w:type="spellStart"/>
+      <w:r>
+        <w:t>secondThread</w:t>
+      </w:r>
+      <w:proofErr w:type="spellEnd"/>
+      <w:r>
+        <w:t xml:space="preserve"> goes into PrintY() method it is asked to wait for the completion of the </w:t>
+      </w:r>
+      <w:proofErr w:type="spellStart"/>
+      <w:r>
+        <w:t>firstThread</w:t>
+      </w:r>
+      <w:proofErr w:type="spellEnd"/>
+      <w:r>
+        <w:t xml:space="preserve"> and then join it till then </w:t>
+      </w:r>
+      <w:proofErr w:type="spellStart"/>
+      <w:r>
+        <w:t>secondThread</w:t>
+      </w:r>
+      <w:proofErr w:type="spellEnd"/>
+      <w:r>
+        <w:t xml:space="preserve"> goes to blocked state</w:t>
       </w:r>
     </w:p>
     <w:p>
@@ -8208,7 +8951,31 @@
         <w:sym w:font="Wingdings" w:char="F0E0"/>
       </w:r>
       <w:r>
-        <w:t xml:space="preserve"> Thread.Sleep blocks the thread for the time mentioned. Thread.Sleep(0) relinquishes the current time slice immediately voluntarily handling over the CPU to other thread. Thread.Yield() does the same but it is relinquishes only to the threads on the same processor. </w:t>
+        <w:t xml:space="preserve"> </w:t>
+      </w:r>
+      <w:proofErr w:type="spellStart"/>
+      <w:r>
+        <w:t>Thread.Sleep</w:t>
+      </w:r>
+      <w:proofErr w:type="spellEnd"/>
+      <w:r>
+        <w:t xml:space="preserve"> blocks the thread for the time mentioned. </w:t>
+      </w:r>
+      <w:proofErr w:type="spellStart"/>
+      <w:r>
+        <w:t>Thread.Sleep</w:t>
+      </w:r>
+      <w:proofErr w:type="spellEnd"/>
+      <w:r>
+        <w:t xml:space="preserve">(0) relinquishes the current time slice immediately voluntarily handling over the CPU to other thread. </w:t>
+      </w:r>
+      <w:proofErr w:type="spellStart"/>
+      <w:r>
+        <w:t>Thread.Yield</w:t>
+      </w:r>
+      <w:proofErr w:type="spellEnd"/>
+      <w:r>
+        <w:t xml:space="preserve">() does the same but it is relinquishes only to the threads on the same processor. </w:t>
       </w:r>
     </w:p>
     <w:p>
@@ -8317,6 +9084,7 @@
           <w:bCs/>
         </w:rPr>
       </w:pPr>
+      <w:proofErr w:type="spellStart"/>
       <w:r>
         <w:rPr>
           <w:i/>
@@ -8324,6 +9092,7 @@
         </w:rPr>
         <w:t>Thread.CurrentThread.IsThreadPoolThread</w:t>
       </w:r>
+      <w:proofErr w:type="spellEnd"/>
       <w:r>
         <w:t xml:space="preserve"> informs where the current thread is pooled or not. </w:t>
       </w:r>
@@ -8347,7 +9116,15 @@
         <w:sym w:font="Wingdings" w:char="F0E0"/>
       </w:r>
       <w:r>
-        <w:t xml:space="preserve"> Task.Run </w:t>
+        <w:t xml:space="preserve"> </w:t>
+      </w:r>
+      <w:proofErr w:type="spellStart"/>
+      <w:r>
+        <w:t>Task.Run</w:t>
+      </w:r>
+      <w:proofErr w:type="spellEnd"/>
+      <w:r>
+        <w:t xml:space="preserve"> </w:t>
       </w:r>
     </w:p>
     <w:p>
@@ -8356,7 +9133,23 @@
         <w:ind w:left="1992"/>
       </w:pPr>
       <w:r>
-        <w:t>Example : Task.Run(() =&gt; Console.WriteLine(“Task is running”);</w:t>
+        <w:t xml:space="preserve">Example : </w:t>
+      </w:r>
+      <w:proofErr w:type="spellStart"/>
+      <w:r>
+        <w:t>Task.Run</w:t>
+      </w:r>
+      <w:proofErr w:type="spellEnd"/>
+      <w:r>
+        <w:t xml:space="preserve">(() =&gt; </w:t>
+      </w:r>
+      <w:proofErr w:type="spellStart"/>
+      <w:r>
+        <w:t>Console.WriteLine</w:t>
+      </w:r>
+      <w:proofErr w:type="spellEnd"/>
+      <w:r>
+        <w:t>(“Task is running”);</w:t>
       </w:r>
     </w:p>
     <w:p>
@@ -8373,8 +9166,29 @@
         <w:pStyle w:val="ListParagraph"/>
         <w:ind w:left="1992"/>
       </w:pPr>
-      <w:r>
-        <w:t>ThreadPool.QueueUserWorkItem(notused =&gt; Console.WriteLine(“Hello World”));</w:t>
+      <w:proofErr w:type="spellStart"/>
+      <w:r>
+        <w:t>ThreadPool.QueueUserWorkItem</w:t>
+      </w:r>
+      <w:proofErr w:type="spellEnd"/>
+      <w:r>
+        <w:t>(</w:t>
+      </w:r>
+      <w:proofErr w:type="spellStart"/>
+      <w:r>
+        <w:t>notused</w:t>
+      </w:r>
+      <w:proofErr w:type="spellEnd"/>
+      <w:r>
+        <w:t xml:space="preserve"> =&gt; </w:t>
+      </w:r>
+      <w:proofErr w:type="spellStart"/>
+      <w:r>
+        <w:t>Console.WriteLine</w:t>
+      </w:r>
+      <w:proofErr w:type="spellEnd"/>
+      <w:r>
+        <w:t>(“Hello World”));</w:t>
       </w:r>
     </w:p>
     <w:p>
@@ -8453,6 +9267,7 @@
         </w:numPr>
       </w:pPr>
       <w:r>
+        <w:lastRenderedPageBreak/>
         <w:t xml:space="preserve">Secondly we can’t tell a thread to start something else when it’s finished instead of blocking our own thread in the process. </w:t>
       </w:r>
     </w:p>
@@ -8465,7 +9280,6 @@
         </w:numPr>
       </w:pPr>
       <w:r>
-        <w:lastRenderedPageBreak/>
         <w:t>To achieve fine asynchronous programming we will need greater reliance on manual synchronization.</w:t>
       </w:r>
     </w:p>
@@ -8535,6 +9349,7 @@
       <w:r>
         <w:t xml:space="preserve">They can use Thread pool to lessen start up latency and with </w:t>
       </w:r>
+      <w:proofErr w:type="spellStart"/>
       <w:r>
         <w:rPr>
           <w:i/>
@@ -8542,6 +9357,7 @@
         </w:rPr>
         <w:t>TaskCompletionSource</w:t>
       </w:r>
+      <w:proofErr w:type="spellEnd"/>
       <w:r>
         <w:rPr>
           <w:i/>
@@ -8562,14 +9378,845 @@
         <w:t>together while waiting on I/O operations.</w:t>
       </w:r>
     </w:p>
+    <w:p/>
+    <w:p/>
+    <w:p/>
+    <w:p/>
+    <w:p/>
+    <w:p/>
+    <w:p/>
+    <w:p/>
+    <w:p/>
+    <w:p/>
+    <w:p/>
+    <w:p/>
+    <w:p/>
+    <w:p/>
+    <w:p/>
+    <w:p/>
+    <w:p/>
+    <w:p/>
+    <w:p/>
+    <w:p/>
+    <w:p/>
+    <w:p/>
+    <w:p/>
+    <w:p/>
+    <w:p/>
+    <w:p/>
+    <w:p/>
+    <w:p/>
+    <w:p/>
+    <w:p>
+      <w:pPr>
+        <w:rPr>
+          <w:b/>
+          <w:bCs/>
+          <w:sz w:val="32"/>
+          <w:szCs w:val="32"/>
+        </w:rPr>
+      </w:pPr>
+      <w:r>
+        <w:rPr>
+          <w:b/>
+          <w:bCs/>
+          <w:sz w:val="32"/>
+          <w:szCs w:val="32"/>
+        </w:rPr>
+        <w:lastRenderedPageBreak/>
+        <w:t>Regular Expressions</w:t>
+      </w:r>
+      <w:r>
+        <w:rPr>
+          <w:b/>
+          <w:bCs/>
+          <w:sz w:val="32"/>
+          <w:szCs w:val="32"/>
+        </w:rPr>
+        <w:t>:</w:t>
+      </w:r>
+    </w:p>
     <w:p>
       <w:pPr>
         <w:pStyle w:val="ListParagraph"/>
         <w:numPr>
-          <w:ilvl w:val="1"/>
-          <w:numId w:val="8"/>
+          <w:ilvl w:val="0"/>
+          <w:numId w:val="24"/>
         </w:numPr>
       </w:pPr>
+      <w:r>
+        <w:t xml:space="preserve">? is a quantifier that matches preceding item 0 or 1 times. ? means optional. An item is a single character or complex set of characters in square brackets. </w:t>
+      </w:r>
+    </w:p>
+    <w:p>
+      <w:pPr>
+        <w:pStyle w:val="ListParagraph"/>
+      </w:pPr>
+      <w:r>
+        <w:rPr>
+          <w:noProof/>
+        </w:rPr>
+        <w:drawing>
+          <wp:inline distT="0" distB="0" distL="0" distR="0" wp14:anchorId="5235B454" wp14:editId="4A1D78D6">
+            <wp:extent cx="6598457" cy="537725"/>
+            <wp:effectExtent l="0" t="0" r="0" b="0"/>
+            <wp:docPr id="318361920" name="Picture 1"/>
+            <wp:cNvGraphicFramePr>
+              <a:graphicFrameLocks xmlns:a="http://schemas.openxmlformats.org/drawingml/2006/main" noChangeAspect="1"/>
+            </wp:cNvGraphicFramePr>
+            <a:graphic xmlns:a="http://schemas.openxmlformats.org/drawingml/2006/main">
+              <a:graphicData uri="http://schemas.openxmlformats.org/drawingml/2006/picture">
+                <pic:pic xmlns:pic="http://schemas.openxmlformats.org/drawingml/2006/picture">
+                  <pic:nvPicPr>
+                    <pic:cNvPr id="318361920" name=""/>
+                    <pic:cNvPicPr/>
+                  </pic:nvPicPr>
+                  <pic:blipFill>
+                    <a:blip r:embed="rId59"/>
+                    <a:stretch>
+                      <a:fillRect/>
+                    </a:stretch>
+                  </pic:blipFill>
+                  <pic:spPr>
+                    <a:xfrm>
+                      <a:off x="0" y="0"/>
+                      <a:ext cx="6704249" cy="546346"/>
+                    </a:xfrm>
+                    <a:prstGeom prst="rect">
+                      <a:avLst/>
+                    </a:prstGeom>
+                  </pic:spPr>
+                </pic:pic>
+              </a:graphicData>
+            </a:graphic>
+          </wp:inline>
+        </w:drawing>
+      </w:r>
+    </w:p>
+    <w:p>
+      <w:pPr>
+        <w:pStyle w:val="ListParagraph"/>
+      </w:pPr>
+      <w:r>
+        <w:t>So next match is ‘</w:t>
+      </w:r>
+      <w:proofErr w:type="spellStart"/>
+      <w:r>
+        <w:t>colours</w:t>
+      </w:r>
+      <w:proofErr w:type="spellEnd"/>
+      <w:r>
+        <w:t>’ after the word ‘two’</w:t>
+      </w:r>
+    </w:p>
+    <w:p>
+      <w:pPr>
+        <w:pStyle w:val="ListParagraph"/>
+      </w:pPr>
+      <w:r>
+        <w:t xml:space="preserve">Match </w:t>
+      </w:r>
+      <w:r>
+        <w:sym w:font="Wingdings" w:char="F0E0"/>
+      </w:r>
+      <w:r>
+        <w:t xml:space="preserve"> Gives the first matched word or pattern</w:t>
+      </w:r>
+    </w:p>
+    <w:p>
+      <w:pPr>
+        <w:pStyle w:val="ListParagraph"/>
+      </w:pPr>
+      <w:r>
+        <w:t xml:space="preserve">Matches </w:t>
+      </w:r>
+      <w:r>
+        <w:sym w:font="Wingdings" w:char="F0E0"/>
+      </w:r>
+      <w:r>
+        <w:t xml:space="preserve"> Gives an array of all matched words</w:t>
+      </w:r>
+    </w:p>
+    <w:p>
+      <w:pPr>
+        <w:pStyle w:val="ListParagraph"/>
+        <w:numPr>
+          <w:ilvl w:val="0"/>
+          <w:numId w:val="24"/>
+        </w:numPr>
+      </w:pPr>
+      <w:r>
+        <w:t xml:space="preserve">| pipe or </w:t>
+      </w:r>
+      <w:r>
+        <w:t>the regular expression engine tries to match each pattern from left to right. If the first pattern does not match, it moves on to the next one</w:t>
+      </w:r>
+      <w:r>
+        <w:t>.</w:t>
+      </w:r>
+      <w:r>
+        <w:t xml:space="preserve"> </w:t>
+      </w:r>
+      <w:r>
+        <w:rPr>
+          <w:noProof/>
+        </w:rPr>
+        <w:drawing>
+          <wp:inline distT="0" distB="0" distL="0" distR="0" wp14:anchorId="0C8F7FB3" wp14:editId="7822A0BC">
+            <wp:extent cx="3139712" cy="426757"/>
+            <wp:effectExtent l="0" t="0" r="3810" b="0"/>
+            <wp:docPr id="803232942" name="Picture 1"/>
+            <wp:cNvGraphicFramePr>
+              <a:graphicFrameLocks xmlns:a="http://schemas.openxmlformats.org/drawingml/2006/main" noChangeAspect="1"/>
+            </wp:cNvGraphicFramePr>
+            <a:graphic xmlns:a="http://schemas.openxmlformats.org/drawingml/2006/main">
+              <a:graphicData uri="http://schemas.openxmlformats.org/drawingml/2006/picture">
+                <pic:pic xmlns:pic="http://schemas.openxmlformats.org/drawingml/2006/picture">
+                  <pic:nvPicPr>
+                    <pic:cNvPr id="803232942" name=""/>
+                    <pic:cNvPicPr/>
+                  </pic:nvPicPr>
+                  <pic:blipFill>
+                    <a:blip r:embed="rId60"/>
+                    <a:stretch>
+                      <a:fillRect/>
+                    </a:stretch>
+                  </pic:blipFill>
+                  <pic:spPr>
+                    <a:xfrm>
+                      <a:off x="0" y="0"/>
+                      <a:ext cx="3139712" cy="426757"/>
+                    </a:xfrm>
+                    <a:prstGeom prst="rect">
+                      <a:avLst/>
+                    </a:prstGeom>
+                  </pic:spPr>
+                </pic:pic>
+              </a:graphicData>
+            </a:graphic>
+          </wp:inline>
+        </w:drawing>
+      </w:r>
+    </w:p>
+    <w:p>
+      <w:pPr>
+        <w:pStyle w:val="ListParagraph"/>
+        <w:numPr>
+          <w:ilvl w:val="0"/>
+          <w:numId w:val="24"/>
+        </w:numPr>
+      </w:pPr>
+      <w:proofErr w:type="spellStart"/>
+      <w:r>
+        <w:t>RegexOptions.Compiled</w:t>
+      </w:r>
+      <w:proofErr w:type="spellEnd"/>
+      <w:r>
+        <w:t xml:space="preserve"> </w:t>
+      </w:r>
+      <w:r>
+        <w:sym w:font="Wingdings" w:char="F0E0"/>
+      </w:r>
+      <w:r>
+        <w:t xml:space="preserve"> This enables the Regex class in converting the expression into MSIL (intermediate language) at run time. This compilation can improve performance of a regular expression matching especially if the same pattern is used multiple times in a loop.</w:t>
+      </w:r>
+      <w:r>
+        <w:t xml:space="preserve"> It’s faster because the regular expression engine doesn’t need to interpret the pattern each time – it runs precompiled code instead. </w:t>
+      </w:r>
+    </w:p>
+    <w:p>
+      <w:pPr>
+        <w:pStyle w:val="ListParagraph"/>
+        <w:rPr>
+          <w:lang w:val="en-IN"/>
+        </w:rPr>
+      </w:pPr>
+      <w:r>
+        <w:rPr>
+          <w:lang w:val="en-IN"/>
+        </w:rPr>
+        <w:t xml:space="preserve">When Not to Use </w:t>
+      </w:r>
+      <w:proofErr w:type="spellStart"/>
+      <w:r>
+        <w:rPr>
+          <w:lang w:val="en-IN"/>
+        </w:rPr>
+        <w:t>RegexOptions.Compiled</w:t>
+      </w:r>
+      <w:proofErr w:type="spellEnd"/>
+    </w:p>
+    <w:p>
+      <w:pPr>
+        <w:pStyle w:val="ListParagraph"/>
+        <w:numPr>
+          <w:ilvl w:val="0"/>
+          <w:numId w:val="25"/>
+        </w:numPr>
+        <w:rPr>
+          <w:lang w:val="en-IN"/>
+        </w:rPr>
+      </w:pPr>
+      <w:r>
+        <w:rPr>
+          <w:b/>
+          <w:bCs/>
+          <w:lang w:val="en-IN"/>
+        </w:rPr>
+        <w:t>Single</w:t>
+      </w:r>
+      <w:r>
+        <w:rPr>
+          <w:b/>
+          <w:bCs/>
+          <w:lang w:val="en-IN"/>
+        </w:rPr>
+        <w:t>-Use Patterns</w:t>
+      </w:r>
+      <w:r>
+        <w:rPr>
+          <w:lang w:val="en-IN"/>
+        </w:rPr>
+        <w:t xml:space="preserve">: For regular expressions that will only be used once or a few times, </w:t>
+      </w:r>
+      <w:proofErr w:type="spellStart"/>
+      <w:r>
+        <w:rPr>
+          <w:lang w:val="en-IN"/>
+        </w:rPr>
+        <w:t>RegexOptions.Compiled</w:t>
+      </w:r>
+      <w:proofErr w:type="spellEnd"/>
+      <w:r>
+        <w:rPr>
+          <w:lang w:val="en-IN"/>
+        </w:rPr>
+        <w:t xml:space="preserve"> can actually slow down performance because of the initial compilation overhead.</w:t>
+      </w:r>
+    </w:p>
+    <w:p>
+      <w:pPr>
+        <w:pStyle w:val="ListParagraph"/>
+        <w:numPr>
+          <w:ilvl w:val="0"/>
+          <w:numId w:val="25"/>
+        </w:numPr>
+        <w:rPr>
+          <w:lang w:val="en-IN"/>
+        </w:rPr>
+      </w:pPr>
+      <w:r>
+        <w:rPr>
+          <w:b/>
+          <w:bCs/>
+          <w:lang w:val="en-IN"/>
+        </w:rPr>
+        <w:t>Complexity</w:t>
+      </w:r>
+      <w:r>
+        <w:rPr>
+          <w:lang w:val="en-IN"/>
+        </w:rPr>
+        <w:t>: Compiling very complex patterns may take more time, making it less efficient if only run a few times.</w:t>
+      </w:r>
+    </w:p>
+    <w:p>
+      <w:pPr>
+        <w:pStyle w:val="ListParagraph"/>
+        <w:numPr>
+          <w:ilvl w:val="0"/>
+          <w:numId w:val="26"/>
+        </w:numPr>
+      </w:pPr>
+      <w:proofErr w:type="spellStart"/>
+      <w:r>
+        <w:t>RegexOptions</w:t>
+      </w:r>
+      <w:proofErr w:type="spellEnd"/>
+      <w:r>
+        <w:t xml:space="preserve"> </w:t>
+      </w:r>
+      <w:r>
+        <w:sym w:font="Wingdings" w:char="F0E0"/>
+      </w:r>
+      <w:r>
+        <w:t xml:space="preserve"> This </w:t>
+      </w:r>
+      <w:proofErr w:type="spellStart"/>
+      <w:r>
+        <w:t>enum</w:t>
+      </w:r>
+      <w:proofErr w:type="spellEnd"/>
+      <w:r>
+        <w:t xml:space="preserve"> enables us to tweak the matching behavior. </w:t>
+      </w:r>
+      <w:r>
+        <w:rPr>
+          <w:noProof/>
+        </w:rPr>
+        <w:drawing>
+          <wp:inline distT="0" distB="0" distL="0" distR="0" wp14:anchorId="2C430825" wp14:editId="229C323C">
+            <wp:extent cx="4511431" cy="175275"/>
+            <wp:effectExtent l="0" t="0" r="3810" b="0"/>
+            <wp:docPr id="1052662328" name="Picture 1"/>
+            <wp:cNvGraphicFramePr>
+              <a:graphicFrameLocks xmlns:a="http://schemas.openxmlformats.org/drawingml/2006/main" noChangeAspect="1"/>
+            </wp:cNvGraphicFramePr>
+            <a:graphic xmlns:a="http://schemas.openxmlformats.org/drawingml/2006/main">
+              <a:graphicData uri="http://schemas.openxmlformats.org/drawingml/2006/picture">
+                <pic:pic xmlns:pic="http://schemas.openxmlformats.org/drawingml/2006/picture">
+                  <pic:nvPicPr>
+                    <pic:cNvPr id="1052662328" name=""/>
+                    <pic:cNvPicPr/>
+                  </pic:nvPicPr>
+                  <pic:blipFill>
+                    <a:blip r:embed="rId61"/>
+                    <a:stretch>
+                      <a:fillRect/>
+                    </a:stretch>
+                  </pic:blipFill>
+                  <pic:spPr>
+                    <a:xfrm>
+                      <a:off x="0" y="0"/>
+                      <a:ext cx="4511431" cy="175275"/>
+                    </a:xfrm>
+                    <a:prstGeom prst="rect">
+                      <a:avLst/>
+                    </a:prstGeom>
+                  </pic:spPr>
+                </pic:pic>
+              </a:graphicData>
+            </a:graphic>
+          </wp:inline>
+        </w:drawing>
+      </w:r>
+    </w:p>
+    <w:p>
+      <w:pPr>
+        <w:pStyle w:val="ListParagraph"/>
+        <w:numPr>
+          <w:ilvl w:val="0"/>
+          <w:numId w:val="26"/>
+        </w:numPr>
+      </w:pPr>
+      <w:r>
+        <w:rPr>
+          <w:noProof/>
+        </w:rPr>
+        <w:drawing>
+          <wp:inline distT="0" distB="0" distL="0" distR="0" wp14:anchorId="4591DB57" wp14:editId="7F4E5549">
+            <wp:extent cx="3131820" cy="2633122"/>
+            <wp:effectExtent l="0" t="0" r="0" b="0"/>
+            <wp:docPr id="1723984164" name="Picture 1"/>
+            <wp:cNvGraphicFramePr>
+              <a:graphicFrameLocks xmlns:a="http://schemas.openxmlformats.org/drawingml/2006/main" noChangeAspect="1"/>
+            </wp:cNvGraphicFramePr>
+            <a:graphic xmlns:a="http://schemas.openxmlformats.org/drawingml/2006/main">
+              <a:graphicData uri="http://schemas.openxmlformats.org/drawingml/2006/picture">
+                <pic:pic xmlns:pic="http://schemas.openxmlformats.org/drawingml/2006/picture">
+                  <pic:nvPicPr>
+                    <pic:cNvPr id="1723984164" name=""/>
+                    <pic:cNvPicPr/>
+                  </pic:nvPicPr>
+                  <pic:blipFill>
+                    <a:blip r:embed="rId62"/>
+                    <a:stretch>
+                      <a:fillRect/>
+                    </a:stretch>
+                  </pic:blipFill>
+                  <pic:spPr>
+                    <a:xfrm>
+                      <a:off x="0" y="0"/>
+                      <a:ext cx="3138798" cy="2638989"/>
+                    </a:xfrm>
+                    <a:prstGeom prst="rect">
+                      <a:avLst/>
+                    </a:prstGeom>
+                  </pic:spPr>
+                </pic:pic>
+              </a:graphicData>
+            </a:graphic>
+          </wp:inline>
+        </w:drawing>
+      </w:r>
+    </w:p>
+    <w:p>
+      <w:pPr>
+        <w:pStyle w:val="ListParagraph"/>
+        <w:numPr>
+          <w:ilvl w:val="0"/>
+          <w:numId w:val="26"/>
+        </w:numPr>
+      </w:pPr>
+      <w:r>
+        <w:t xml:space="preserve">Regex’s Escape and </w:t>
+      </w:r>
+      <w:proofErr w:type="spellStart"/>
+      <w:r>
+        <w:t>Un</w:t>
+      </w:r>
+      <w:r>
+        <w:t>e</w:t>
+      </w:r>
+      <w:r>
+        <w:t>scape</w:t>
+      </w:r>
+      <w:proofErr w:type="spellEnd"/>
+      <w:r>
+        <w:t xml:space="preserve"> </w:t>
+      </w:r>
+      <w:r>
+        <w:t xml:space="preserve">methods convert string containing </w:t>
+      </w:r>
+      <w:r>
+        <w:t>regular expression metacharacters by replacing them with escaped equivalents and vice versa.</w:t>
+      </w:r>
+    </w:p>
+    <w:p>
+      <w:pPr>
+        <w:pStyle w:val="ListParagraph"/>
+        <w:numPr>
+          <w:ilvl w:val="0"/>
+          <w:numId w:val="26"/>
+        </w:numPr>
+      </w:pPr>
+      <w:r>
+        <w:t xml:space="preserve">Character Sets </w:t>
+      </w:r>
+      <w:r>
+        <w:sym w:font="Wingdings" w:char="F0E0"/>
+      </w:r>
+      <w:r>
+        <w:t xml:space="preserve"> </w:t>
+      </w:r>
+      <w:r>
+        <w:drawing>
+          <wp:inline distT="0" distB="0" distL="0" distR="0" wp14:anchorId="7854C3D3" wp14:editId="251163A9">
+            <wp:extent cx="3939540" cy="2325378"/>
+            <wp:effectExtent l="0" t="0" r="3810" b="0"/>
+            <wp:docPr id="5876073" name="Picture 1"/>
+            <wp:cNvGraphicFramePr>
+              <a:graphicFrameLocks xmlns:a="http://schemas.openxmlformats.org/drawingml/2006/main" noChangeAspect="1"/>
+            </wp:cNvGraphicFramePr>
+            <a:graphic xmlns:a="http://schemas.openxmlformats.org/drawingml/2006/main">
+              <a:graphicData uri="http://schemas.openxmlformats.org/drawingml/2006/picture">
+                <pic:pic xmlns:pic="http://schemas.openxmlformats.org/drawingml/2006/picture">
+                  <pic:nvPicPr>
+                    <pic:cNvPr id="5876073" name=""/>
+                    <pic:cNvPicPr/>
+                  </pic:nvPicPr>
+                  <pic:blipFill>
+                    <a:blip r:embed="rId63"/>
+                    <a:stretch>
+                      <a:fillRect/>
+                    </a:stretch>
+                  </pic:blipFill>
+                  <pic:spPr>
+                    <a:xfrm>
+                      <a:off x="0" y="0"/>
+                      <a:ext cx="3946510" cy="2329492"/>
+                    </a:xfrm>
+                    <a:prstGeom prst="rect">
+                      <a:avLst/>
+                    </a:prstGeom>
+                  </pic:spPr>
+                </pic:pic>
+              </a:graphicData>
+            </a:graphic>
+          </wp:inline>
+        </w:drawing>
+      </w:r>
+    </w:p>
+    <w:p>
+      <w:pPr>
+        <w:pStyle w:val="ListParagraph"/>
+        <w:numPr>
+          <w:ilvl w:val="0"/>
+          <w:numId w:val="26"/>
+        </w:numPr>
+      </w:pPr>
+      <w:r>
+        <w:lastRenderedPageBreak/>
+        <w:t xml:space="preserve">Quantifiers </w:t>
+      </w:r>
+      <w:r>
+        <w:sym w:font="Wingdings" w:char="F0E0"/>
+      </w:r>
+      <w:r>
+        <w:t xml:space="preserve"> These match the item specified number of times. </w:t>
+      </w:r>
+      <w:r>
+        <w:drawing>
+          <wp:inline distT="0" distB="0" distL="0" distR="0" wp14:anchorId="35C2237C" wp14:editId="73D82D00">
+            <wp:extent cx="1867062" cy="1600339"/>
+            <wp:effectExtent l="0" t="0" r="0" b="0"/>
+            <wp:docPr id="2063647741" name="Picture 1"/>
+            <wp:cNvGraphicFramePr>
+              <a:graphicFrameLocks xmlns:a="http://schemas.openxmlformats.org/drawingml/2006/main" noChangeAspect="1"/>
+            </wp:cNvGraphicFramePr>
+            <a:graphic xmlns:a="http://schemas.openxmlformats.org/drawingml/2006/main">
+              <a:graphicData uri="http://schemas.openxmlformats.org/drawingml/2006/picture">
+                <pic:pic xmlns:pic="http://schemas.openxmlformats.org/drawingml/2006/picture">
+                  <pic:nvPicPr>
+                    <pic:cNvPr id="2063647741" name=""/>
+                    <pic:cNvPicPr/>
+                  </pic:nvPicPr>
+                  <pic:blipFill>
+                    <a:blip r:embed="rId64"/>
+                    <a:stretch>
+                      <a:fillRect/>
+                    </a:stretch>
+                  </pic:blipFill>
+                  <pic:spPr>
+                    <a:xfrm>
+                      <a:off x="0" y="0"/>
+                      <a:ext cx="1867062" cy="1600339"/>
+                    </a:xfrm>
+                    <a:prstGeom prst="rect">
+                      <a:avLst/>
+                    </a:prstGeom>
+                  </pic:spPr>
+                </pic:pic>
+              </a:graphicData>
+            </a:graphic>
+          </wp:inline>
+        </w:drawing>
+      </w:r>
+    </w:p>
+    <w:p>
+      <w:pPr>
+        <w:pStyle w:val="ListParagraph"/>
+      </w:pPr>
+      <w:r>
+        <w:t xml:space="preserve">The * quantifier matches the preceding character or group zero or more times. </w:t>
+      </w:r>
+    </w:p>
+    <w:p/>
+    <w:p>
+      <w:pPr>
+        <w:pStyle w:val="ListParagraph"/>
+      </w:pPr>
+    </w:p>
+    <w:p/>
+    <w:p/>
+    <w:p/>
+    <w:p/>
+    <w:p/>
+    <w:p/>
+    <w:p/>
+    <w:p/>
+    <w:p/>
+    <w:p/>
+    <w:p/>
+    <w:p/>
+    <w:p/>
+    <w:p/>
+    <w:p/>
+    <w:p/>
+    <w:p/>
+    <w:p/>
+    <w:p/>
+    <w:p/>
+    <w:p/>
+    <w:p/>
+    <w:p/>
+    <w:p/>
+    <w:p/>
+    <w:p/>
+    <w:p/>
+    <w:p/>
+    <w:p/>
+    <w:p/>
+    <w:p/>
+    <w:p/>
+    <w:p/>
+    <w:p/>
+    <w:p/>
+    <w:p/>
+    <w:p/>
+    <w:p/>
+    <w:p/>
+    <w:p/>
+    <w:p/>
+    <w:p/>
+    <w:p/>
+    <w:p/>
+    <w:p/>
+    <w:p/>
+    <w:p/>
+    <w:p/>
+    <w:p/>
+    <w:p/>
+    <w:p/>
+    <w:p/>
+    <w:p/>
+    <w:p/>
+    <w:p/>
+    <w:p/>
+    <w:p/>
+    <w:p/>
+    <w:p/>
+    <w:p/>
+    <w:p/>
+    <w:p/>
+    <w:p/>
+    <w:p/>
+    <w:p/>
+    <w:p/>
+    <w:p/>
+    <w:p/>
+    <w:p/>
+    <w:p/>
+    <w:p/>
+    <w:p/>
+    <w:p/>
+    <w:p/>
+    <w:p/>
+    <w:p/>
+    <w:p/>
+    <w:p/>
+    <w:p/>
+    <w:p/>
+    <w:p/>
+    <w:p/>
+    <w:p/>
+    <w:p/>
+    <w:p/>
+    <w:p/>
+    <w:p/>
+    <w:p/>
+    <w:p/>
+    <w:p/>
+    <w:p/>
+    <w:p/>
+    <w:p/>
+    <w:p/>
+    <w:p/>
+    <w:p/>
+    <w:p/>
+    <w:p/>
+    <w:p/>
+    <w:p/>
+    <w:p/>
+    <w:p/>
+    <w:p/>
+    <w:p/>
+    <w:p/>
+    <w:p/>
+    <w:p/>
+    <w:p/>
+    <w:p/>
+    <w:p/>
+    <w:p/>
+    <w:p/>
+    <w:p/>
+    <w:p>
+      <w:pPr>
+        <w:pStyle w:val="ListParagraph"/>
+        <w:numPr>
+          <w:ilvl w:val="0"/>
+          <w:numId w:val="26"/>
+        </w:numPr>
+      </w:pPr>
+      <w:r>
+        <w:t>Character Set:</w:t>
+      </w:r>
+    </w:p>
+    <w:p>
+      <w:pPr>
+        <w:pStyle w:val="ListParagraph"/>
+        <w:numPr>
+          <w:ilvl w:val="0"/>
+          <w:numId w:val="26"/>
+        </w:numPr>
+      </w:pPr>
+      <w:r>
+        <w:rPr>
+          <w:noProof/>
+        </w:rPr>
+        <w:drawing>
+          <wp:inline distT="0" distB="0" distL="0" distR="0" wp14:anchorId="0F4AE7A6" wp14:editId="4EFD48F8">
+            <wp:extent cx="4497009" cy="2575560"/>
+            <wp:effectExtent l="0" t="0" r="0" b="0"/>
+            <wp:docPr id="936279392" name="Picture 1"/>
+            <wp:cNvGraphicFramePr>
+              <a:graphicFrameLocks xmlns:a="http://schemas.openxmlformats.org/drawingml/2006/main" noChangeAspect="1"/>
+            </wp:cNvGraphicFramePr>
+            <a:graphic xmlns:a="http://schemas.openxmlformats.org/drawingml/2006/main">
+              <a:graphicData uri="http://schemas.openxmlformats.org/drawingml/2006/picture">
+                <pic:pic xmlns:pic="http://schemas.openxmlformats.org/drawingml/2006/picture">
+                  <pic:nvPicPr>
+                    <pic:cNvPr id="936279392" name=""/>
+                    <pic:cNvPicPr/>
+                  </pic:nvPicPr>
+                  <pic:blipFill>
+                    <a:blip r:embed="rId65"/>
+                    <a:stretch>
+                      <a:fillRect/>
+                    </a:stretch>
+                  </pic:blipFill>
+                  <pic:spPr>
+                    <a:xfrm>
+                      <a:off x="0" y="0"/>
+                      <a:ext cx="4503902" cy="2579508"/>
+                    </a:xfrm>
+                    <a:prstGeom prst="rect">
+                      <a:avLst/>
+                    </a:prstGeom>
+                  </pic:spPr>
+                </pic:pic>
+              </a:graphicData>
+            </a:graphic>
+          </wp:inline>
+        </w:drawing>
+      </w:r>
+    </w:p>
+    <w:p>
+      <w:pPr>
+        <w:pStyle w:val="ListParagraph"/>
+        <w:numPr>
+          <w:ilvl w:val="0"/>
+          <w:numId w:val="26"/>
+        </w:numPr>
+      </w:pPr>
+      <w:r>
+        <w:t xml:space="preserve">Metacharacters </w:t>
+      </w:r>
+      <w:r>
+        <w:sym w:font="Wingdings" w:char="F0E0"/>
+      </w:r>
+      <w:r>
+        <w:t xml:space="preserve"> </w:t>
+      </w:r>
+      <w:r>
+        <w:rPr>
+          <w:lang w:val="en-IN"/>
+        </w:rPr>
+        <w:t>\ * + ? | { [ () ^ $ . #</w:t>
+      </w:r>
+      <w:r>
+        <w:rPr>
+          <w:lang w:val="en-IN"/>
+        </w:rPr>
+        <w:t xml:space="preserve"> </w:t>
+      </w:r>
+    </w:p>
+    <w:p>
+      <w:pPr>
+        <w:pStyle w:val="ListParagraph"/>
+      </w:pPr>
+      <w:r>
+        <w:rPr>
+          <w:lang w:val="en-IN"/>
+        </w:rPr>
+        <w:t>The above metacharacters need to be preceded with a backlash (\).</w:t>
+      </w:r>
+      <w:r>
+        <w:rPr>
+          <w:lang w:val="en-IN"/>
+        </w:rPr>
+        <w:t xml:space="preserve">  </w:t>
+      </w:r>
     </w:p>
     <w:sectPr>
       <w:pgSz w:w="12240" w:h="15840"/>
@@ -10508,6 +12155,119 @@
     </w:lvl>
   </w:abstractNum>
   <w:abstractNum w:abstractNumId="16" w15:restartNumberingAfterBreak="0">
+    <w:nsid w:val="4CE77ECE"/>
+    <w:multiLevelType w:val="hybridMultilevel"/>
+    <w:tmpl w:val="18EA2E6E"/>
+    <w:lvl w:ilvl="0" w:tplc="40090001">
+      <w:start w:val="1"/>
+      <w:numFmt w:val="bullet"/>
+      <w:lvlText w:val=""/>
+      <w:lvlJc w:val="left"/>
+      <w:pPr>
+        <w:ind w:left="720" w:hanging="360"/>
+      </w:pPr>
+      <w:rPr>
+        <w:rFonts w:ascii="Symbol" w:hAnsi="Symbol" w:hint="default"/>
+      </w:rPr>
+    </w:lvl>
+    <w:lvl w:ilvl="1" w:tplc="40090003" w:tentative="1">
+      <w:start w:val="1"/>
+      <w:numFmt w:val="bullet"/>
+      <w:lvlText w:val="o"/>
+      <w:lvlJc w:val="left"/>
+      <w:pPr>
+        <w:ind w:left="1440" w:hanging="360"/>
+      </w:pPr>
+      <w:rPr>
+        <w:rFonts w:ascii="Courier New" w:hAnsi="Courier New" w:cs="Courier New" w:hint="default"/>
+      </w:rPr>
+    </w:lvl>
+    <w:lvl w:ilvl="2" w:tplc="40090005" w:tentative="1">
+      <w:start w:val="1"/>
+      <w:numFmt w:val="bullet"/>
+      <w:lvlText w:val=""/>
+      <w:lvlJc w:val="left"/>
+      <w:pPr>
+        <w:ind w:left="2160" w:hanging="360"/>
+      </w:pPr>
+      <w:rPr>
+        <w:rFonts w:ascii="Wingdings" w:hAnsi="Wingdings" w:hint="default"/>
+      </w:rPr>
+    </w:lvl>
+    <w:lvl w:ilvl="3" w:tplc="40090001" w:tentative="1">
+      <w:start w:val="1"/>
+      <w:numFmt w:val="bullet"/>
+      <w:lvlText w:val=""/>
+      <w:lvlJc w:val="left"/>
+      <w:pPr>
+        <w:ind w:left="2880" w:hanging="360"/>
+      </w:pPr>
+      <w:rPr>
+        <w:rFonts w:ascii="Symbol" w:hAnsi="Symbol" w:hint="default"/>
+      </w:rPr>
+    </w:lvl>
+    <w:lvl w:ilvl="4" w:tplc="40090003" w:tentative="1">
+      <w:start w:val="1"/>
+      <w:numFmt w:val="bullet"/>
+      <w:lvlText w:val="o"/>
+      <w:lvlJc w:val="left"/>
+      <w:pPr>
+        <w:ind w:left="3600" w:hanging="360"/>
+      </w:pPr>
+      <w:rPr>
+        <w:rFonts w:ascii="Courier New" w:hAnsi="Courier New" w:cs="Courier New" w:hint="default"/>
+      </w:rPr>
+    </w:lvl>
+    <w:lvl w:ilvl="5" w:tplc="40090005" w:tentative="1">
+      <w:start w:val="1"/>
+      <w:numFmt w:val="bullet"/>
+      <w:lvlText w:val=""/>
+      <w:lvlJc w:val="left"/>
+      <w:pPr>
+        <w:ind w:left="4320" w:hanging="360"/>
+      </w:pPr>
+      <w:rPr>
+        <w:rFonts w:ascii="Wingdings" w:hAnsi="Wingdings" w:hint="default"/>
+      </w:rPr>
+    </w:lvl>
+    <w:lvl w:ilvl="6" w:tplc="40090001" w:tentative="1">
+      <w:start w:val="1"/>
+      <w:numFmt w:val="bullet"/>
+      <w:lvlText w:val=""/>
+      <w:lvlJc w:val="left"/>
+      <w:pPr>
+        <w:ind w:left="5040" w:hanging="360"/>
+      </w:pPr>
+      <w:rPr>
+        <w:rFonts w:ascii="Symbol" w:hAnsi="Symbol" w:hint="default"/>
+      </w:rPr>
+    </w:lvl>
+    <w:lvl w:ilvl="7" w:tplc="40090003" w:tentative="1">
+      <w:start w:val="1"/>
+      <w:numFmt w:val="bullet"/>
+      <w:lvlText w:val="o"/>
+      <w:lvlJc w:val="left"/>
+      <w:pPr>
+        <w:ind w:left="5760" w:hanging="360"/>
+      </w:pPr>
+      <w:rPr>
+        <w:rFonts w:ascii="Courier New" w:hAnsi="Courier New" w:cs="Courier New" w:hint="default"/>
+      </w:rPr>
+    </w:lvl>
+    <w:lvl w:ilvl="8" w:tplc="40090005" w:tentative="1">
+      <w:start w:val="1"/>
+      <w:numFmt w:val="bullet"/>
+      <w:lvlText w:val=""/>
+      <w:lvlJc w:val="left"/>
+      <w:pPr>
+        <w:ind w:left="6480" w:hanging="360"/>
+      </w:pPr>
+      <w:rPr>
+        <w:rFonts w:ascii="Wingdings" w:hAnsi="Wingdings" w:hint="default"/>
+      </w:rPr>
+    </w:lvl>
+  </w:abstractNum>
+  <w:abstractNum w:abstractNumId="17" w15:restartNumberingAfterBreak="0">
     <w:nsid w:val="4E874949"/>
     <w:multiLevelType w:val="hybridMultilevel"/>
     <w:tmpl w:val="A6A21F66"/>
@@ -10620,7 +12380,120 @@
       </w:rPr>
     </w:lvl>
   </w:abstractNum>
-  <w:abstractNum w:abstractNumId="17" w15:restartNumberingAfterBreak="0">
+  <w:abstractNum w:abstractNumId="18" w15:restartNumberingAfterBreak="0">
+    <w:nsid w:val="5A331F61"/>
+    <w:multiLevelType w:val="hybridMultilevel"/>
+    <w:tmpl w:val="068A4B38"/>
+    <w:lvl w:ilvl="0" w:tplc="40090001">
+      <w:start w:val="1"/>
+      <w:numFmt w:val="bullet"/>
+      <w:lvlText w:val=""/>
+      <w:lvlJc w:val="left"/>
+      <w:pPr>
+        <w:ind w:left="720" w:hanging="360"/>
+      </w:pPr>
+      <w:rPr>
+        <w:rFonts w:ascii="Symbol" w:hAnsi="Symbol" w:hint="default"/>
+      </w:rPr>
+    </w:lvl>
+    <w:lvl w:ilvl="1" w:tplc="40090003" w:tentative="1">
+      <w:start w:val="1"/>
+      <w:numFmt w:val="bullet"/>
+      <w:lvlText w:val="o"/>
+      <w:lvlJc w:val="left"/>
+      <w:pPr>
+        <w:ind w:left="1440" w:hanging="360"/>
+      </w:pPr>
+      <w:rPr>
+        <w:rFonts w:ascii="Courier New" w:hAnsi="Courier New" w:cs="Courier New" w:hint="default"/>
+      </w:rPr>
+    </w:lvl>
+    <w:lvl w:ilvl="2" w:tplc="40090005" w:tentative="1">
+      <w:start w:val="1"/>
+      <w:numFmt w:val="bullet"/>
+      <w:lvlText w:val=""/>
+      <w:lvlJc w:val="left"/>
+      <w:pPr>
+        <w:ind w:left="2160" w:hanging="360"/>
+      </w:pPr>
+      <w:rPr>
+        <w:rFonts w:ascii="Wingdings" w:hAnsi="Wingdings" w:hint="default"/>
+      </w:rPr>
+    </w:lvl>
+    <w:lvl w:ilvl="3" w:tplc="40090001" w:tentative="1">
+      <w:start w:val="1"/>
+      <w:numFmt w:val="bullet"/>
+      <w:lvlText w:val=""/>
+      <w:lvlJc w:val="left"/>
+      <w:pPr>
+        <w:ind w:left="2880" w:hanging="360"/>
+      </w:pPr>
+      <w:rPr>
+        <w:rFonts w:ascii="Symbol" w:hAnsi="Symbol" w:hint="default"/>
+      </w:rPr>
+    </w:lvl>
+    <w:lvl w:ilvl="4" w:tplc="40090003" w:tentative="1">
+      <w:start w:val="1"/>
+      <w:numFmt w:val="bullet"/>
+      <w:lvlText w:val="o"/>
+      <w:lvlJc w:val="left"/>
+      <w:pPr>
+        <w:ind w:left="3600" w:hanging="360"/>
+      </w:pPr>
+      <w:rPr>
+        <w:rFonts w:ascii="Courier New" w:hAnsi="Courier New" w:cs="Courier New" w:hint="default"/>
+      </w:rPr>
+    </w:lvl>
+    <w:lvl w:ilvl="5" w:tplc="40090005" w:tentative="1">
+      <w:start w:val="1"/>
+      <w:numFmt w:val="bullet"/>
+      <w:lvlText w:val=""/>
+      <w:lvlJc w:val="left"/>
+      <w:pPr>
+        <w:ind w:left="4320" w:hanging="360"/>
+      </w:pPr>
+      <w:rPr>
+        <w:rFonts w:ascii="Wingdings" w:hAnsi="Wingdings" w:hint="default"/>
+      </w:rPr>
+    </w:lvl>
+    <w:lvl w:ilvl="6" w:tplc="40090001" w:tentative="1">
+      <w:start w:val="1"/>
+      <w:numFmt w:val="bullet"/>
+      <w:lvlText w:val=""/>
+      <w:lvlJc w:val="left"/>
+      <w:pPr>
+        <w:ind w:left="5040" w:hanging="360"/>
+      </w:pPr>
+      <w:rPr>
+        <w:rFonts w:ascii="Symbol" w:hAnsi="Symbol" w:hint="default"/>
+      </w:rPr>
+    </w:lvl>
+    <w:lvl w:ilvl="7" w:tplc="40090003" w:tentative="1">
+      <w:start w:val="1"/>
+      <w:numFmt w:val="bullet"/>
+      <w:lvlText w:val="o"/>
+      <w:lvlJc w:val="left"/>
+      <w:pPr>
+        <w:ind w:left="5760" w:hanging="360"/>
+      </w:pPr>
+      <w:rPr>
+        <w:rFonts w:ascii="Courier New" w:hAnsi="Courier New" w:cs="Courier New" w:hint="default"/>
+      </w:rPr>
+    </w:lvl>
+    <w:lvl w:ilvl="8" w:tplc="40090005" w:tentative="1">
+      <w:start w:val="1"/>
+      <w:numFmt w:val="bullet"/>
+      <w:lvlText w:val=""/>
+      <w:lvlJc w:val="left"/>
+      <w:pPr>
+        <w:ind w:left="6480" w:hanging="360"/>
+      </w:pPr>
+      <w:rPr>
+        <w:rFonts w:ascii="Wingdings" w:hAnsi="Wingdings" w:hint="default"/>
+      </w:rPr>
+    </w:lvl>
+  </w:abstractNum>
+  <w:abstractNum w:abstractNumId="19" w15:restartNumberingAfterBreak="0">
     <w:nsid w:val="5E4374DC"/>
     <w:multiLevelType w:val="hybridMultilevel"/>
     <w:tmpl w:val="F3406AF6"/>
@@ -10733,7 +12606,7 @@
       </w:rPr>
     </w:lvl>
   </w:abstractNum>
-  <w:abstractNum w:abstractNumId="18" w15:restartNumberingAfterBreak="0">
+  <w:abstractNum w:abstractNumId="20" w15:restartNumberingAfterBreak="0">
     <w:nsid w:val="602C34A7"/>
     <w:multiLevelType w:val="multilevel"/>
     <w:tmpl w:val="6096F2E8"/>
@@ -10882,7 +12755,7 @@
       </w:rPr>
     </w:lvl>
   </w:abstractNum>
-  <w:abstractNum w:abstractNumId="19" w15:restartNumberingAfterBreak="0">
+  <w:abstractNum w:abstractNumId="21" w15:restartNumberingAfterBreak="0">
     <w:nsid w:val="63B60E40"/>
     <w:multiLevelType w:val="hybridMultilevel"/>
     <w:tmpl w:val="C088D482"/>
@@ -10995,7 +12868,7 @@
       </w:rPr>
     </w:lvl>
   </w:abstractNum>
-  <w:abstractNum w:abstractNumId="20" w15:restartNumberingAfterBreak="0">
+  <w:abstractNum w:abstractNumId="22" w15:restartNumberingAfterBreak="0">
     <w:nsid w:val="65972C37"/>
     <w:multiLevelType w:val="multilevel"/>
     <w:tmpl w:val="E85EF488"/>
@@ -11144,7 +13017,7 @@
       </w:rPr>
     </w:lvl>
   </w:abstractNum>
-  <w:abstractNum w:abstractNumId="21" w15:restartNumberingAfterBreak="0">
+  <w:abstractNum w:abstractNumId="23" w15:restartNumberingAfterBreak="0">
     <w:nsid w:val="65DB4FE5"/>
     <w:multiLevelType w:val="hybridMultilevel"/>
     <w:tmpl w:val="0F3CB0F4"/>
@@ -11257,7 +13130,7 @@
       </w:rPr>
     </w:lvl>
   </w:abstractNum>
-  <w:abstractNum w:abstractNumId="22" w15:restartNumberingAfterBreak="0">
+  <w:abstractNum w:abstractNumId="24" w15:restartNumberingAfterBreak="0">
     <w:nsid w:val="699B1DB4"/>
     <w:multiLevelType w:val="hybridMultilevel"/>
     <w:tmpl w:val="6C406526"/>
@@ -11370,11 +13243,160 @@
       </w:rPr>
     </w:lvl>
   </w:abstractNum>
+  <w:abstractNum w:abstractNumId="25" w15:restartNumberingAfterBreak="0">
+    <w:nsid w:val="78687DE9"/>
+    <w:multiLevelType w:val="multilevel"/>
+    <w:tmpl w:val="3F784FC0"/>
+    <w:lvl w:ilvl="0">
+      <w:start w:val="1"/>
+      <w:numFmt w:val="bullet"/>
+      <w:lvlText w:val=""/>
+      <w:lvlJc w:val="left"/>
+      <w:pPr>
+        <w:tabs>
+          <w:tab w:val="num" w:pos="1080"/>
+        </w:tabs>
+        <w:ind w:left="1080" w:hanging="360"/>
+      </w:pPr>
+      <w:rPr>
+        <w:rFonts w:ascii="Symbol" w:hAnsi="Symbol" w:hint="default"/>
+        <w:sz w:val="20"/>
+      </w:rPr>
+    </w:lvl>
+    <w:lvl w:ilvl="1" w:tentative="1">
+      <w:start w:val="1"/>
+      <w:numFmt w:val="bullet"/>
+      <w:lvlText w:val="o"/>
+      <w:lvlJc w:val="left"/>
+      <w:pPr>
+        <w:tabs>
+          <w:tab w:val="num" w:pos="1800"/>
+        </w:tabs>
+        <w:ind w:left="1800" w:hanging="360"/>
+      </w:pPr>
+      <w:rPr>
+        <w:rFonts w:ascii="Courier New" w:hAnsi="Courier New" w:hint="default"/>
+        <w:sz w:val="20"/>
+      </w:rPr>
+    </w:lvl>
+    <w:lvl w:ilvl="2" w:tentative="1">
+      <w:start w:val="1"/>
+      <w:numFmt w:val="bullet"/>
+      <w:lvlText w:val=""/>
+      <w:lvlJc w:val="left"/>
+      <w:pPr>
+        <w:tabs>
+          <w:tab w:val="num" w:pos="2520"/>
+        </w:tabs>
+        <w:ind w:left="2520" w:hanging="360"/>
+      </w:pPr>
+      <w:rPr>
+        <w:rFonts w:ascii="Wingdings" w:hAnsi="Wingdings" w:hint="default"/>
+        <w:sz w:val="20"/>
+      </w:rPr>
+    </w:lvl>
+    <w:lvl w:ilvl="3" w:tentative="1">
+      <w:start w:val="1"/>
+      <w:numFmt w:val="bullet"/>
+      <w:lvlText w:val=""/>
+      <w:lvlJc w:val="left"/>
+      <w:pPr>
+        <w:tabs>
+          <w:tab w:val="num" w:pos="3240"/>
+        </w:tabs>
+        <w:ind w:left="3240" w:hanging="360"/>
+      </w:pPr>
+      <w:rPr>
+        <w:rFonts w:ascii="Wingdings" w:hAnsi="Wingdings" w:hint="default"/>
+        <w:sz w:val="20"/>
+      </w:rPr>
+    </w:lvl>
+    <w:lvl w:ilvl="4" w:tentative="1">
+      <w:start w:val="1"/>
+      <w:numFmt w:val="bullet"/>
+      <w:lvlText w:val=""/>
+      <w:lvlJc w:val="left"/>
+      <w:pPr>
+        <w:tabs>
+          <w:tab w:val="num" w:pos="3960"/>
+        </w:tabs>
+        <w:ind w:left="3960" w:hanging="360"/>
+      </w:pPr>
+      <w:rPr>
+        <w:rFonts w:ascii="Wingdings" w:hAnsi="Wingdings" w:hint="default"/>
+        <w:sz w:val="20"/>
+      </w:rPr>
+    </w:lvl>
+    <w:lvl w:ilvl="5" w:tentative="1">
+      <w:start w:val="1"/>
+      <w:numFmt w:val="bullet"/>
+      <w:lvlText w:val=""/>
+      <w:lvlJc w:val="left"/>
+      <w:pPr>
+        <w:tabs>
+          <w:tab w:val="num" w:pos="4680"/>
+        </w:tabs>
+        <w:ind w:left="4680" w:hanging="360"/>
+      </w:pPr>
+      <w:rPr>
+        <w:rFonts w:ascii="Wingdings" w:hAnsi="Wingdings" w:hint="default"/>
+        <w:sz w:val="20"/>
+      </w:rPr>
+    </w:lvl>
+    <w:lvl w:ilvl="6" w:tentative="1">
+      <w:start w:val="1"/>
+      <w:numFmt w:val="bullet"/>
+      <w:lvlText w:val=""/>
+      <w:lvlJc w:val="left"/>
+      <w:pPr>
+        <w:tabs>
+          <w:tab w:val="num" w:pos="5400"/>
+        </w:tabs>
+        <w:ind w:left="5400" w:hanging="360"/>
+      </w:pPr>
+      <w:rPr>
+        <w:rFonts w:ascii="Wingdings" w:hAnsi="Wingdings" w:hint="default"/>
+        <w:sz w:val="20"/>
+      </w:rPr>
+    </w:lvl>
+    <w:lvl w:ilvl="7" w:tentative="1">
+      <w:start w:val="1"/>
+      <w:numFmt w:val="bullet"/>
+      <w:lvlText w:val=""/>
+      <w:lvlJc w:val="left"/>
+      <w:pPr>
+        <w:tabs>
+          <w:tab w:val="num" w:pos="6120"/>
+        </w:tabs>
+        <w:ind w:left="6120" w:hanging="360"/>
+      </w:pPr>
+      <w:rPr>
+        <w:rFonts w:ascii="Wingdings" w:hAnsi="Wingdings" w:hint="default"/>
+        <w:sz w:val="20"/>
+      </w:rPr>
+    </w:lvl>
+    <w:lvl w:ilvl="8" w:tentative="1">
+      <w:start w:val="1"/>
+      <w:numFmt w:val="bullet"/>
+      <w:lvlText w:val=""/>
+      <w:lvlJc w:val="left"/>
+      <w:pPr>
+        <w:tabs>
+          <w:tab w:val="num" w:pos="6840"/>
+        </w:tabs>
+        <w:ind w:left="6840" w:hanging="360"/>
+      </w:pPr>
+      <w:rPr>
+        <w:rFonts w:ascii="Wingdings" w:hAnsi="Wingdings" w:hint="default"/>
+        <w:sz w:val="20"/>
+      </w:rPr>
+    </w:lvl>
+  </w:abstractNum>
   <w:num w:numId="1" w16cid:durableId="341708035">
-    <w:abstractNumId w:val="19"/>
+    <w:abstractNumId w:val="21"/>
   </w:num>
   <w:num w:numId="2" w16cid:durableId="325136919">
-    <w:abstractNumId w:val="16"/>
+    <w:abstractNumId w:val="17"/>
   </w:num>
   <w:num w:numId="3" w16cid:durableId="1621110573">
     <w:abstractNumId w:val="3"/>
@@ -11392,10 +13414,10 @@
     <w:abstractNumId w:val="13"/>
   </w:num>
   <w:num w:numId="8" w16cid:durableId="219559931">
-    <w:abstractNumId w:val="21"/>
+    <w:abstractNumId w:val="23"/>
   </w:num>
   <w:num w:numId="9" w16cid:durableId="1004436227">
-    <w:abstractNumId w:val="22"/>
+    <w:abstractNumId w:val="24"/>
   </w:num>
   <w:num w:numId="10" w16cid:durableId="2141796529">
     <w:abstractNumId w:val="4"/>
@@ -11407,7 +13429,7 @@
     <w:abstractNumId w:val="2"/>
   </w:num>
   <w:num w:numId="13" w16cid:durableId="777650254">
-    <w:abstractNumId w:val="17"/>
+    <w:abstractNumId w:val="19"/>
   </w:num>
   <w:num w:numId="14" w16cid:durableId="870385230">
     <w:abstractNumId w:val="1"/>
@@ -11431,13 +13453,22 @@
     <w:abstractNumId w:val="5"/>
   </w:num>
   <w:num w:numId="21" w16cid:durableId="1470435405">
-    <w:abstractNumId w:val="20"/>
+    <w:abstractNumId w:val="22"/>
   </w:num>
   <w:num w:numId="22" w16cid:durableId="993141061">
-    <w:abstractNumId w:val="18"/>
+    <w:abstractNumId w:val="20"/>
   </w:num>
   <w:num w:numId="23" w16cid:durableId="827212604">
     <w:abstractNumId w:val="8"/>
+  </w:num>
+  <w:num w:numId="24" w16cid:durableId="795804289">
+    <w:abstractNumId w:val="16"/>
+  </w:num>
+  <w:num w:numId="25" w16cid:durableId="1878202868">
+    <w:abstractNumId w:val="25"/>
+  </w:num>
+  <w:num w:numId="26" w16cid:durableId="1527251389">
+    <w:abstractNumId w:val="18"/>
   </w:num>
 </w:numbering>
 </file>
@@ -11846,6 +13877,7 @@
   <w:style w:type="character" w:default="1" w:styleId="DefaultParagraphFont">
     <w:name w:val="Default Paragraph Font"/>
     <w:uiPriority w:val="1"/>
+    <w:semiHidden/>
     <w:unhideWhenUsed/>
   </w:style>
   <w:style w:type="table" w:default="1" w:styleId="TableNormal">

</xml_diff>